<commit_message>
CRI version 4 & SWOT Matrix
</commit_message>
<xml_diff>
--- a/Configuration identification report.docx
+++ b/Configuration identification report.docx
@@ -1,6 +1,6 @@
 
 <file path=word/document.xml><?xml version="1.0" encoding="utf-8"?>
-<w:document xmlns:wpc="http://schemas.microsoft.com/office/word/2010/wordprocessingCanvas" xmlns:cx="http://schemas.microsoft.com/office/drawing/2014/chartex" xmlns:cx1="http://schemas.microsoft.com/office/drawing/2015/9/8/chartex" xmlns:cx2="http://schemas.microsoft.com/office/drawing/2015/10/21/chartex" xmlns:cx3="http://schemas.microsoft.com/office/drawing/2016/5/9/chartex" xmlns:cx4="http://schemas.microsoft.com/office/drawing/2016/5/10/chartex" xmlns:cx5="http://schemas.microsoft.com/office/drawing/2016/5/11/chartex" xmlns:cx6="http://schemas.microsoft.com/office/drawing/2016/5/12/chartex" xmlns:cx7="http://schemas.microsoft.com/office/drawing/2016/5/13/chartex" xmlns:cx8="http://schemas.microsoft.com/office/drawing/2016/5/14/chartex" xmlns:mc="http://schemas.openxmlformats.org/markup-compatibility/2006" xmlns:aink="http://schemas.microsoft.com/office/drawing/2016/ink" xmlns:am3d="http://schemas.microsoft.com/office/drawing/2017/model3d" xmlns:o="urn:schemas-microsoft-com:office:office" xmlns:r="http://schemas.openxmlformats.org/officeDocument/2006/relationships" xmlns:m="http://schemas.openxmlformats.org/officeDocument/2006/math" xmlns:v="urn:schemas-microsoft-com:vml" xmlns:wp14="http://schemas.microsoft.com/office/word/2010/wordprocessingDrawing" xmlns:wp="http://schemas.openxmlformats.org/drawingml/2006/wordprocessingDrawing" xmlns:w10="urn:schemas-microsoft-com:office:word" xmlns:w="http://schemas.openxmlformats.org/wordprocessingml/2006/main" xmlns:w14="http://schemas.microsoft.com/office/word/2010/wordml" xmlns:w15="http://schemas.microsoft.com/office/word/2012/wordml" xmlns:w16cex="http://schemas.microsoft.com/office/word/2018/wordml/cex" xmlns:w16cid="http://schemas.microsoft.com/office/word/2016/wordml/cid" xmlns:w16="http://schemas.microsoft.com/office/word/2018/wordml" xmlns:w16se="http://schemas.microsoft.com/office/word/2015/wordml/symex" xmlns:wpg="http://schemas.microsoft.com/office/word/2010/wordprocessingGroup" xmlns:wpi="http://schemas.microsoft.com/office/word/2010/wordprocessingInk" xmlns:wne="http://schemas.microsoft.com/office/word/2006/wordml" xmlns:wps="http://schemas.microsoft.com/office/word/2010/wordprocessingShape" mc:Ignorable="w14 w15 w16se w16cid w16 w16cex wp14">
+<w:document xmlns:wpc="http://schemas.microsoft.com/office/word/2010/wordprocessingCanvas" xmlns:cx="http://schemas.microsoft.com/office/drawing/2014/chartex" xmlns:cx1="http://schemas.microsoft.com/office/drawing/2015/9/8/chartex" xmlns:cx2="http://schemas.microsoft.com/office/drawing/2015/10/21/chartex" xmlns:cx3="http://schemas.microsoft.com/office/drawing/2016/5/9/chartex" xmlns:cx4="http://schemas.microsoft.com/office/drawing/2016/5/10/chartex" xmlns:cx5="http://schemas.microsoft.com/office/drawing/2016/5/11/chartex" xmlns:cx6="http://schemas.microsoft.com/office/drawing/2016/5/12/chartex" xmlns:cx7="http://schemas.microsoft.com/office/drawing/2016/5/13/chartex" xmlns:cx8="http://schemas.microsoft.com/office/drawing/2016/5/14/chartex" xmlns:mc="http://schemas.openxmlformats.org/markup-compatibility/2006" xmlns:aink="http://schemas.microsoft.com/office/drawing/2016/ink" xmlns:am3d="http://schemas.microsoft.com/office/drawing/2017/model3d" xmlns:o="urn:schemas-microsoft-com:office:office" xmlns:r="http://schemas.openxmlformats.org/officeDocument/2006/relationships" xmlns:m="http://schemas.openxmlformats.org/officeDocument/2006/math" xmlns:v="urn:schemas-microsoft-com:vml" xmlns:wp14="http://schemas.microsoft.com/office/word/2010/wordprocessingDrawing" xmlns:wp="http://schemas.openxmlformats.org/drawingml/2006/wordprocessingDrawing" xmlns:w10="urn:schemas-microsoft-com:office:word" xmlns:w="http://schemas.openxmlformats.org/wordprocessingml/2006/main" xmlns:w14="http://schemas.microsoft.com/office/word/2010/wordml" xmlns:w15="http://schemas.microsoft.com/office/word/2012/wordml" xmlns:w16cex="http://schemas.microsoft.com/office/word/2018/wordml/cex" xmlns:w16cid="http://schemas.microsoft.com/office/word/2016/wordml/cid" xmlns:w16="http://schemas.microsoft.com/office/word/2018/wordml" xmlns:w16sdtdh="http://schemas.microsoft.com/office/word/2020/wordml/sdtdatahash" xmlns:w16se="http://schemas.microsoft.com/office/word/2015/wordml/symex" xmlns:wpg="http://schemas.microsoft.com/office/word/2010/wordprocessingGroup" xmlns:wpi="http://schemas.microsoft.com/office/word/2010/wordprocessingInk" xmlns:wne="http://schemas.microsoft.com/office/word/2006/wordml" xmlns:wps="http://schemas.microsoft.com/office/word/2010/wordprocessingShape" mc:Ignorable="w14 w15 w16se w16cid w16 w16cex w16sdtdh wp14">
   <w:body>
     <w:p>
       <w:pPr>
@@ -514,7 +514,7 @@
           <w:r>
             <w:fldChar w:fldCharType="separate"/>
           </w:r>
-          <w:hyperlink w:anchor="_Toc67598751" w:history="1">
+          <w:hyperlink w:anchor="_Toc69419498" w:history="1">
             <w:r>
               <w:rPr>
                 <w:rStyle w:val="Hyperlink"/>
@@ -544,7 +544,7 @@
                 <w:noProof/>
                 <w:webHidden/>
               </w:rPr>
-              <w:instrText xml:space="preserve"> PAGEREF _Toc67598751 \h </w:instrText>
+              <w:instrText xml:space="preserve"> PAGEREF _Toc69419498 \h </w:instrText>
             </w:r>
             <w:r>
               <w:rPr>
@@ -586,7 +586,7 @@
               <w:noProof/>
             </w:rPr>
           </w:pPr>
-          <w:hyperlink w:anchor="_Toc67598752" w:history="1">
+          <w:hyperlink w:anchor="_Toc69419499" w:history="1">
             <w:r>
               <w:rPr>
                 <w:rStyle w:val="Hyperlink"/>
@@ -616,7 +616,7 @@
                 <w:noProof/>
                 <w:webHidden/>
               </w:rPr>
-              <w:instrText xml:space="preserve"> PAGEREF _Toc67598752 \h </w:instrText>
+              <w:instrText xml:space="preserve"> PAGEREF _Toc69419499 \h </w:instrText>
             </w:r>
             <w:r>
               <w:rPr>
@@ -658,7 +658,7 @@
               <w:noProof/>
             </w:rPr>
           </w:pPr>
-          <w:hyperlink w:anchor="_Toc67598753" w:history="1">
+          <w:hyperlink w:anchor="_Toc69419500" w:history="1">
             <w:r>
               <w:rPr>
                 <w:rStyle w:val="Hyperlink"/>
@@ -688,7 +688,7 @@
                 <w:noProof/>
                 <w:webHidden/>
               </w:rPr>
-              <w:instrText xml:space="preserve"> PAGEREF _Toc67598753 \h </w:instrText>
+              <w:instrText xml:space="preserve"> PAGEREF _Toc69419500 \h </w:instrText>
             </w:r>
             <w:r>
               <w:rPr>
@@ -730,7 +730,7 @@
               <w:noProof/>
             </w:rPr>
           </w:pPr>
-          <w:hyperlink w:anchor="_Toc67598754" w:history="1">
+          <w:hyperlink w:anchor="_Toc69419501" w:history="1">
             <w:r>
               <w:rPr>
                 <w:rStyle w:val="Hyperlink"/>
@@ -760,7 +760,7 @@
                 <w:noProof/>
                 <w:webHidden/>
               </w:rPr>
-              <w:instrText xml:space="preserve"> PAGEREF _Toc67598754 \h </w:instrText>
+              <w:instrText xml:space="preserve"> PAGEREF _Toc69419501 \h </w:instrText>
             </w:r>
             <w:r>
               <w:rPr>
@@ -802,7 +802,7 @@
               <w:noProof/>
             </w:rPr>
           </w:pPr>
-          <w:hyperlink w:anchor="_Toc67598755" w:history="1">
+          <w:hyperlink w:anchor="_Toc69419502" w:history="1">
             <w:r>
               <w:rPr>
                 <w:rStyle w:val="Hyperlink"/>
@@ -830,7 +830,7 @@
                 <w:noProof/>
                 <w:webHidden/>
               </w:rPr>
-              <w:instrText xml:space="preserve"> PAGEREF _Toc67598755 \h </w:instrText>
+              <w:instrText xml:space="preserve"> PAGEREF _Toc69419502 \h </w:instrText>
             </w:r>
             <w:r>
               <w:rPr>
@@ -872,7 +872,7 @@
               <w:noProof/>
             </w:rPr>
           </w:pPr>
-          <w:hyperlink w:anchor="_Toc67598756" w:history="1">
+          <w:hyperlink w:anchor="_Toc69419503" w:history="1">
             <w:r>
               <w:rPr>
                 <w:rStyle w:val="Hyperlink"/>
@@ -900,7 +900,7 @@
                 <w:noProof/>
                 <w:webHidden/>
               </w:rPr>
-              <w:instrText xml:space="preserve"> PAGEREF _Toc67598756 \h </w:instrText>
+              <w:instrText xml:space="preserve"> PAGEREF _Toc69419503 \h </w:instrText>
             </w:r>
             <w:r>
               <w:rPr>
@@ -942,7 +942,7 @@
               <w:noProof/>
             </w:rPr>
           </w:pPr>
-          <w:hyperlink w:anchor="_Toc67598757" w:history="1">
+          <w:hyperlink w:anchor="_Toc69419504" w:history="1">
             <w:r>
               <w:rPr>
                 <w:rStyle w:val="Hyperlink"/>
@@ -970,7 +970,7 @@
                 <w:noProof/>
                 <w:webHidden/>
               </w:rPr>
-              <w:instrText xml:space="preserve"> PAGEREF _Toc67598757 \h </w:instrText>
+              <w:instrText xml:space="preserve"> PAGEREF _Toc69419504 \h </w:instrText>
             </w:r>
             <w:r>
               <w:rPr>
@@ -1012,7 +1012,7 @@
               <w:noProof/>
             </w:rPr>
           </w:pPr>
-          <w:hyperlink w:anchor="_Toc67598758" w:history="1">
+          <w:hyperlink w:anchor="_Toc69419505" w:history="1">
             <w:r>
               <w:rPr>
                 <w:rStyle w:val="Hyperlink"/>
@@ -1040,7 +1040,7 @@
                 <w:noProof/>
                 <w:webHidden/>
               </w:rPr>
-              <w:instrText xml:space="preserve"> PAGEREF _Toc67598758 \h </w:instrText>
+              <w:instrText xml:space="preserve"> PAGEREF _Toc69419505 \h </w:instrText>
             </w:r>
             <w:r>
               <w:rPr>
@@ -1060,7 +1060,7 @@
                 <w:noProof/>
                 <w:webHidden/>
               </w:rPr>
-              <w:t>7</w:t>
+              <w:t>8</w:t>
             </w:r>
             <w:r>
               <w:rPr>
@@ -1082,7 +1082,7 @@
               <w:noProof/>
             </w:rPr>
           </w:pPr>
-          <w:hyperlink w:anchor="_Toc67598759" w:history="1">
+          <w:hyperlink w:anchor="_Toc69419506" w:history="1">
             <w:r>
               <w:rPr>
                 <w:rStyle w:val="Hyperlink"/>
@@ -1112,7 +1112,7 @@
                 <w:noProof/>
                 <w:webHidden/>
               </w:rPr>
-              <w:instrText xml:space="preserve"> PAGEREF _Toc67598759 \h </w:instrText>
+              <w:instrText xml:space="preserve"> PAGEREF _Toc69419506 \h </w:instrText>
             </w:r>
             <w:r>
               <w:rPr>
@@ -1132,7 +1132,7 @@
                 <w:noProof/>
                 <w:webHidden/>
               </w:rPr>
-              <w:t>8</w:t>
+              <w:t>9</w:t>
             </w:r>
             <w:r>
               <w:rPr>
@@ -1154,7 +1154,7 @@
               <w:noProof/>
             </w:rPr>
           </w:pPr>
-          <w:hyperlink w:anchor="_Toc67598760" w:history="1">
+          <w:hyperlink w:anchor="_Toc69419507" w:history="1">
             <w:r>
               <w:rPr>
                 <w:rStyle w:val="Hyperlink"/>
@@ -1182,7 +1182,7 @@
                 <w:noProof/>
                 <w:webHidden/>
               </w:rPr>
-              <w:instrText xml:space="preserve"> PAGEREF _Toc67598760 \h </w:instrText>
+              <w:instrText xml:space="preserve"> PAGEREF _Toc69419507 \h </w:instrText>
             </w:r>
             <w:r>
               <w:rPr>
@@ -1202,7 +1202,7 @@
                 <w:noProof/>
                 <w:webHidden/>
               </w:rPr>
-              <w:t>8</w:t>
+              <w:t>9</w:t>
             </w:r>
             <w:r>
               <w:rPr>
@@ -1224,7 +1224,7 @@
               <w:noProof/>
             </w:rPr>
           </w:pPr>
-          <w:hyperlink w:anchor="_Toc67598761" w:history="1">
+          <w:hyperlink w:anchor="_Toc69419508" w:history="1">
             <w:r>
               <w:rPr>
                 <w:rStyle w:val="Hyperlink"/>
@@ -1254,7 +1254,7 @@
                 <w:noProof/>
                 <w:webHidden/>
               </w:rPr>
-              <w:instrText xml:space="preserve"> PAGEREF _Toc67598761 \h </w:instrText>
+              <w:instrText xml:space="preserve"> PAGEREF _Toc69419508 \h </w:instrText>
             </w:r>
             <w:r>
               <w:rPr>
@@ -1274,7 +1274,1007 @@
                 <w:noProof/>
                 <w:webHidden/>
               </w:rPr>
-              <w:t>10</w:t>
+              <w:t>11</w:t>
+            </w:r>
+            <w:r>
+              <w:rPr>
+                <w:noProof/>
+                <w:webHidden/>
+              </w:rPr>
+              <w:fldChar w:fldCharType="end"/>
+            </w:r>
+          </w:hyperlink>
+        </w:p>
+        <w:p>
+          <w:pPr>
+            <w:pStyle w:val="TOC1"/>
+            <w:tabs>
+              <w:tab w:val="right" w:leader="dot" w:pos="9350"/>
+            </w:tabs>
+            <w:rPr>
+              <w:rFonts w:eastAsiaTheme="minorEastAsia"/>
+              <w:noProof/>
+            </w:rPr>
+          </w:pPr>
+          <w:hyperlink w:anchor="_Toc69419509" w:history="1">
+            <w:r>
+              <w:rPr>
+                <w:rStyle w:val="Hyperlink"/>
+                <w:rFonts w:ascii="Times New Roman" w:hAnsi="Times New Roman" w:cs="Times New Roman"/>
+                <w:b/>
+                <w:bCs/>
+                <w:noProof/>
+              </w:rPr>
+              <w:t>CR02.- A cryptographic method should be used to transform transmission data for privacy purposes.</w:t>
+            </w:r>
+            <w:r>
+              <w:rPr>
+                <w:noProof/>
+                <w:webHidden/>
+              </w:rPr>
+              <w:tab/>
+            </w:r>
+            <w:r>
+              <w:rPr>
+                <w:noProof/>
+                <w:webHidden/>
+              </w:rPr>
+              <w:fldChar w:fldCharType="begin"/>
+            </w:r>
+            <w:r>
+              <w:rPr>
+                <w:noProof/>
+                <w:webHidden/>
+              </w:rPr>
+              <w:instrText xml:space="preserve"> PAGEREF _Toc69419509 \h </w:instrText>
+            </w:r>
+            <w:r>
+              <w:rPr>
+                <w:noProof/>
+                <w:webHidden/>
+              </w:rPr>
+            </w:r>
+            <w:r>
+              <w:rPr>
+                <w:noProof/>
+                <w:webHidden/>
+              </w:rPr>
+              <w:fldChar w:fldCharType="separate"/>
+            </w:r>
+            <w:r>
+              <w:rPr>
+                <w:noProof/>
+                <w:webHidden/>
+              </w:rPr>
+              <w:t>12</w:t>
+            </w:r>
+            <w:r>
+              <w:rPr>
+                <w:noProof/>
+                <w:webHidden/>
+              </w:rPr>
+              <w:fldChar w:fldCharType="end"/>
+            </w:r>
+          </w:hyperlink>
+        </w:p>
+        <w:p>
+          <w:pPr>
+            <w:pStyle w:val="TOC1"/>
+            <w:tabs>
+              <w:tab w:val="right" w:leader="dot" w:pos="9350"/>
+            </w:tabs>
+            <w:rPr>
+              <w:rFonts w:eastAsiaTheme="minorEastAsia"/>
+              <w:noProof/>
+            </w:rPr>
+          </w:pPr>
+          <w:hyperlink w:anchor="_Toc69419510" w:history="1">
+            <w:r>
+              <w:rPr>
+                <w:rStyle w:val="Hyperlink"/>
+                <w:rFonts w:ascii="Times New Roman" w:hAnsi="Times New Roman" w:cs="Times New Roman"/>
+                <w:i/>
+                <w:iCs/>
+                <w:noProof/>
+              </w:rPr>
+              <w:t>Identify the configuration items (CI) within the baseline due to change request (CR)</w:t>
+            </w:r>
+            <w:r>
+              <w:rPr>
+                <w:noProof/>
+                <w:webHidden/>
+              </w:rPr>
+              <w:tab/>
+            </w:r>
+            <w:r>
+              <w:rPr>
+                <w:noProof/>
+                <w:webHidden/>
+              </w:rPr>
+              <w:fldChar w:fldCharType="begin"/>
+            </w:r>
+            <w:r>
+              <w:rPr>
+                <w:noProof/>
+                <w:webHidden/>
+              </w:rPr>
+              <w:instrText xml:space="preserve"> PAGEREF _Toc69419510 \h </w:instrText>
+            </w:r>
+            <w:r>
+              <w:rPr>
+                <w:noProof/>
+                <w:webHidden/>
+              </w:rPr>
+            </w:r>
+            <w:r>
+              <w:rPr>
+                <w:noProof/>
+                <w:webHidden/>
+              </w:rPr>
+              <w:fldChar w:fldCharType="separate"/>
+            </w:r>
+            <w:r>
+              <w:rPr>
+                <w:noProof/>
+                <w:webHidden/>
+              </w:rPr>
+              <w:t>12</w:t>
+            </w:r>
+            <w:r>
+              <w:rPr>
+                <w:noProof/>
+                <w:webHidden/>
+              </w:rPr>
+              <w:fldChar w:fldCharType="end"/>
+            </w:r>
+          </w:hyperlink>
+        </w:p>
+        <w:p>
+          <w:pPr>
+            <w:pStyle w:val="TOC2"/>
+            <w:tabs>
+              <w:tab w:val="right" w:leader="dot" w:pos="9350"/>
+            </w:tabs>
+            <w:rPr>
+              <w:rFonts w:eastAsiaTheme="minorEastAsia"/>
+              <w:noProof/>
+            </w:rPr>
+          </w:pPr>
+          <w:hyperlink w:anchor="_Toc69419511" w:history="1">
+            <w:r>
+              <w:rPr>
+                <w:rStyle w:val="Hyperlink"/>
+                <w:rFonts w:ascii="Times New Roman" w:hAnsi="Times New Roman" w:cs="Times New Roman"/>
+                <w:b/>
+                <w:bCs/>
+                <w:noProof/>
+              </w:rPr>
+              <w:t>Changes in SDD (Software Design Document)</w:t>
+            </w:r>
+            <w:r>
+              <w:rPr>
+                <w:noProof/>
+                <w:webHidden/>
+              </w:rPr>
+              <w:tab/>
+            </w:r>
+            <w:r>
+              <w:rPr>
+                <w:noProof/>
+                <w:webHidden/>
+              </w:rPr>
+              <w:fldChar w:fldCharType="begin"/>
+            </w:r>
+            <w:r>
+              <w:rPr>
+                <w:noProof/>
+                <w:webHidden/>
+              </w:rPr>
+              <w:instrText xml:space="preserve"> PAGEREF _Toc69419511 \h </w:instrText>
+            </w:r>
+            <w:r>
+              <w:rPr>
+                <w:noProof/>
+                <w:webHidden/>
+              </w:rPr>
+            </w:r>
+            <w:r>
+              <w:rPr>
+                <w:noProof/>
+                <w:webHidden/>
+              </w:rPr>
+              <w:fldChar w:fldCharType="separate"/>
+            </w:r>
+            <w:r>
+              <w:rPr>
+                <w:noProof/>
+                <w:webHidden/>
+              </w:rPr>
+              <w:t>12</w:t>
+            </w:r>
+            <w:r>
+              <w:rPr>
+                <w:noProof/>
+                <w:webHidden/>
+              </w:rPr>
+              <w:fldChar w:fldCharType="end"/>
+            </w:r>
+          </w:hyperlink>
+        </w:p>
+        <w:p>
+          <w:pPr>
+            <w:pStyle w:val="TOC3"/>
+            <w:tabs>
+              <w:tab w:val="right" w:leader="dot" w:pos="9350"/>
+            </w:tabs>
+            <w:rPr>
+              <w:rFonts w:eastAsiaTheme="minorEastAsia"/>
+              <w:noProof/>
+            </w:rPr>
+          </w:pPr>
+          <w:hyperlink w:anchor="_Toc69419512" w:history="1">
+            <w:r>
+              <w:rPr>
+                <w:rStyle w:val="Hyperlink"/>
+                <w:rFonts w:ascii="Times New Roman" w:hAnsi="Times New Roman" w:cs="Times New Roman"/>
+                <w:noProof/>
+              </w:rPr>
+              <w:t>Class diagram</w:t>
+            </w:r>
+            <w:r>
+              <w:rPr>
+                <w:noProof/>
+                <w:webHidden/>
+              </w:rPr>
+              <w:tab/>
+            </w:r>
+            <w:r>
+              <w:rPr>
+                <w:noProof/>
+                <w:webHidden/>
+              </w:rPr>
+              <w:fldChar w:fldCharType="begin"/>
+            </w:r>
+            <w:r>
+              <w:rPr>
+                <w:noProof/>
+                <w:webHidden/>
+              </w:rPr>
+              <w:instrText xml:space="preserve"> PAGEREF _Toc69419512 \h </w:instrText>
+            </w:r>
+            <w:r>
+              <w:rPr>
+                <w:noProof/>
+                <w:webHidden/>
+              </w:rPr>
+            </w:r>
+            <w:r>
+              <w:rPr>
+                <w:noProof/>
+                <w:webHidden/>
+              </w:rPr>
+              <w:fldChar w:fldCharType="separate"/>
+            </w:r>
+            <w:r>
+              <w:rPr>
+                <w:noProof/>
+                <w:webHidden/>
+              </w:rPr>
+              <w:t>12</w:t>
+            </w:r>
+            <w:r>
+              <w:rPr>
+                <w:noProof/>
+                <w:webHidden/>
+              </w:rPr>
+              <w:fldChar w:fldCharType="end"/>
+            </w:r>
+          </w:hyperlink>
+        </w:p>
+        <w:p>
+          <w:pPr>
+            <w:pStyle w:val="TOC2"/>
+            <w:tabs>
+              <w:tab w:val="right" w:leader="dot" w:pos="9350"/>
+            </w:tabs>
+            <w:rPr>
+              <w:rFonts w:eastAsiaTheme="minorEastAsia"/>
+              <w:noProof/>
+            </w:rPr>
+          </w:pPr>
+          <w:hyperlink w:anchor="_Toc69419513" w:history="1">
+            <w:r>
+              <w:rPr>
+                <w:rStyle w:val="Hyperlink"/>
+                <w:rFonts w:ascii="Times New Roman" w:hAnsi="Times New Roman" w:cs="Times New Roman"/>
+                <w:b/>
+                <w:bCs/>
+                <w:noProof/>
+              </w:rPr>
+              <w:t>Changes in SRS (Specification Requirement Software)</w:t>
+            </w:r>
+            <w:r>
+              <w:rPr>
+                <w:noProof/>
+                <w:webHidden/>
+              </w:rPr>
+              <w:tab/>
+            </w:r>
+            <w:r>
+              <w:rPr>
+                <w:noProof/>
+                <w:webHidden/>
+              </w:rPr>
+              <w:fldChar w:fldCharType="begin"/>
+            </w:r>
+            <w:r>
+              <w:rPr>
+                <w:noProof/>
+                <w:webHidden/>
+              </w:rPr>
+              <w:instrText xml:space="preserve"> PAGEREF _Toc69419513 \h </w:instrText>
+            </w:r>
+            <w:r>
+              <w:rPr>
+                <w:noProof/>
+                <w:webHidden/>
+              </w:rPr>
+            </w:r>
+            <w:r>
+              <w:rPr>
+                <w:noProof/>
+                <w:webHidden/>
+              </w:rPr>
+              <w:fldChar w:fldCharType="separate"/>
+            </w:r>
+            <w:r>
+              <w:rPr>
+                <w:noProof/>
+                <w:webHidden/>
+              </w:rPr>
+              <w:t>13</w:t>
+            </w:r>
+            <w:r>
+              <w:rPr>
+                <w:noProof/>
+                <w:webHidden/>
+              </w:rPr>
+              <w:fldChar w:fldCharType="end"/>
+            </w:r>
+          </w:hyperlink>
+        </w:p>
+        <w:p>
+          <w:pPr>
+            <w:pStyle w:val="TOC1"/>
+            <w:tabs>
+              <w:tab w:val="right" w:leader="dot" w:pos="9350"/>
+            </w:tabs>
+            <w:rPr>
+              <w:rFonts w:eastAsiaTheme="minorEastAsia"/>
+              <w:noProof/>
+            </w:rPr>
+          </w:pPr>
+          <w:hyperlink w:anchor="_Toc69419514" w:history="1">
+            <w:r>
+              <w:rPr>
+                <w:rStyle w:val="Hyperlink"/>
+                <w:rFonts w:ascii="Times New Roman" w:hAnsi="Times New Roman" w:cs="Times New Roman"/>
+                <w:noProof/>
+              </w:rPr>
+              <w:t>Figure out the effort required to implement such CR (budget, work, human resources, time).</w:t>
+            </w:r>
+            <w:r>
+              <w:rPr>
+                <w:noProof/>
+                <w:webHidden/>
+              </w:rPr>
+              <w:tab/>
+            </w:r>
+            <w:r>
+              <w:rPr>
+                <w:noProof/>
+                <w:webHidden/>
+              </w:rPr>
+              <w:fldChar w:fldCharType="begin"/>
+            </w:r>
+            <w:r>
+              <w:rPr>
+                <w:noProof/>
+                <w:webHidden/>
+              </w:rPr>
+              <w:instrText xml:space="preserve"> PAGEREF _Toc69419514 \h </w:instrText>
+            </w:r>
+            <w:r>
+              <w:rPr>
+                <w:noProof/>
+                <w:webHidden/>
+              </w:rPr>
+            </w:r>
+            <w:r>
+              <w:rPr>
+                <w:noProof/>
+                <w:webHidden/>
+              </w:rPr>
+              <w:fldChar w:fldCharType="separate"/>
+            </w:r>
+            <w:r>
+              <w:rPr>
+                <w:noProof/>
+                <w:webHidden/>
+              </w:rPr>
+              <w:t>13</w:t>
+            </w:r>
+            <w:r>
+              <w:rPr>
+                <w:noProof/>
+                <w:webHidden/>
+              </w:rPr>
+              <w:fldChar w:fldCharType="end"/>
+            </w:r>
+          </w:hyperlink>
+        </w:p>
+        <w:p>
+          <w:pPr>
+            <w:pStyle w:val="TOC1"/>
+            <w:tabs>
+              <w:tab w:val="right" w:leader="dot" w:pos="9350"/>
+            </w:tabs>
+            <w:rPr>
+              <w:rFonts w:eastAsiaTheme="minorEastAsia"/>
+              <w:noProof/>
+            </w:rPr>
+          </w:pPr>
+          <w:hyperlink w:anchor="_Toc69419515" w:history="1">
+            <w:r>
+              <w:rPr>
+                <w:rStyle w:val="Hyperlink"/>
+                <w:rFonts w:ascii="Times New Roman" w:hAnsi="Times New Roman" w:cs="Times New Roman"/>
+                <w:i/>
+                <w:iCs/>
+                <w:noProof/>
+              </w:rPr>
+              <w:t>Enact (analysis) the advantages and disadvantages for implementing the CR.</w:t>
+            </w:r>
+            <w:r>
+              <w:rPr>
+                <w:noProof/>
+                <w:webHidden/>
+              </w:rPr>
+              <w:tab/>
+            </w:r>
+            <w:r>
+              <w:rPr>
+                <w:noProof/>
+                <w:webHidden/>
+              </w:rPr>
+              <w:fldChar w:fldCharType="begin"/>
+            </w:r>
+            <w:r>
+              <w:rPr>
+                <w:noProof/>
+                <w:webHidden/>
+              </w:rPr>
+              <w:instrText xml:space="preserve"> PAGEREF _Toc69419515 \h </w:instrText>
+            </w:r>
+            <w:r>
+              <w:rPr>
+                <w:noProof/>
+                <w:webHidden/>
+              </w:rPr>
+            </w:r>
+            <w:r>
+              <w:rPr>
+                <w:noProof/>
+                <w:webHidden/>
+              </w:rPr>
+              <w:fldChar w:fldCharType="separate"/>
+            </w:r>
+            <w:r>
+              <w:rPr>
+                <w:noProof/>
+                <w:webHidden/>
+              </w:rPr>
+              <w:t>13</w:t>
+            </w:r>
+            <w:r>
+              <w:rPr>
+                <w:noProof/>
+                <w:webHidden/>
+              </w:rPr>
+              <w:fldChar w:fldCharType="end"/>
+            </w:r>
+          </w:hyperlink>
+        </w:p>
+        <w:p>
+          <w:pPr>
+            <w:pStyle w:val="TOC1"/>
+            <w:tabs>
+              <w:tab w:val="right" w:leader="dot" w:pos="9350"/>
+            </w:tabs>
+            <w:rPr>
+              <w:rFonts w:eastAsiaTheme="minorEastAsia"/>
+              <w:noProof/>
+            </w:rPr>
+          </w:pPr>
+          <w:hyperlink w:anchor="_Toc69419516" w:history="1">
+            <w:r>
+              <w:rPr>
+                <w:rStyle w:val="Hyperlink"/>
+                <w:rFonts w:ascii="Times New Roman" w:hAnsi="Times New Roman" w:cs="Times New Roman"/>
+                <w:b/>
+                <w:bCs/>
+                <w:noProof/>
+              </w:rPr>
+              <w:t>CR03.- The client asks for a resilient version of Viola-Jones algorithm to detect the face of a handicapped person who only has one eye.</w:t>
+            </w:r>
+            <w:r>
+              <w:rPr>
+                <w:noProof/>
+                <w:webHidden/>
+              </w:rPr>
+              <w:tab/>
+            </w:r>
+            <w:r>
+              <w:rPr>
+                <w:noProof/>
+                <w:webHidden/>
+              </w:rPr>
+              <w:fldChar w:fldCharType="begin"/>
+            </w:r>
+            <w:r>
+              <w:rPr>
+                <w:noProof/>
+                <w:webHidden/>
+              </w:rPr>
+              <w:instrText xml:space="preserve"> PAGEREF _Toc69419516 \h </w:instrText>
+            </w:r>
+            <w:r>
+              <w:rPr>
+                <w:noProof/>
+                <w:webHidden/>
+              </w:rPr>
+            </w:r>
+            <w:r>
+              <w:rPr>
+                <w:noProof/>
+                <w:webHidden/>
+              </w:rPr>
+              <w:fldChar w:fldCharType="separate"/>
+            </w:r>
+            <w:r>
+              <w:rPr>
+                <w:noProof/>
+                <w:webHidden/>
+              </w:rPr>
+              <w:t>14</w:t>
+            </w:r>
+            <w:r>
+              <w:rPr>
+                <w:noProof/>
+                <w:webHidden/>
+              </w:rPr>
+              <w:fldChar w:fldCharType="end"/>
+            </w:r>
+          </w:hyperlink>
+        </w:p>
+        <w:p>
+          <w:pPr>
+            <w:pStyle w:val="TOC1"/>
+            <w:tabs>
+              <w:tab w:val="right" w:leader="dot" w:pos="9350"/>
+            </w:tabs>
+            <w:rPr>
+              <w:rFonts w:eastAsiaTheme="minorEastAsia"/>
+              <w:noProof/>
+            </w:rPr>
+          </w:pPr>
+          <w:hyperlink w:anchor="_Toc69419517" w:history="1">
+            <w:r>
+              <w:rPr>
+                <w:rStyle w:val="Hyperlink"/>
+                <w:rFonts w:ascii="Times New Roman" w:hAnsi="Times New Roman" w:cs="Times New Roman"/>
+                <w:i/>
+                <w:iCs/>
+                <w:noProof/>
+              </w:rPr>
+              <w:t>Identify the configuration items (CI) within the baseline due to change request (CR)</w:t>
+            </w:r>
+            <w:r>
+              <w:rPr>
+                <w:noProof/>
+                <w:webHidden/>
+              </w:rPr>
+              <w:tab/>
+            </w:r>
+            <w:r>
+              <w:rPr>
+                <w:noProof/>
+                <w:webHidden/>
+              </w:rPr>
+              <w:fldChar w:fldCharType="begin"/>
+            </w:r>
+            <w:r>
+              <w:rPr>
+                <w:noProof/>
+                <w:webHidden/>
+              </w:rPr>
+              <w:instrText xml:space="preserve"> PAGEREF _Toc69419517 \h </w:instrText>
+            </w:r>
+            <w:r>
+              <w:rPr>
+                <w:noProof/>
+                <w:webHidden/>
+              </w:rPr>
+            </w:r>
+            <w:r>
+              <w:rPr>
+                <w:noProof/>
+                <w:webHidden/>
+              </w:rPr>
+              <w:fldChar w:fldCharType="separate"/>
+            </w:r>
+            <w:r>
+              <w:rPr>
+                <w:noProof/>
+                <w:webHidden/>
+              </w:rPr>
+              <w:t>14</w:t>
+            </w:r>
+            <w:r>
+              <w:rPr>
+                <w:noProof/>
+                <w:webHidden/>
+              </w:rPr>
+              <w:fldChar w:fldCharType="end"/>
+            </w:r>
+          </w:hyperlink>
+        </w:p>
+        <w:p>
+          <w:pPr>
+            <w:pStyle w:val="TOC2"/>
+            <w:tabs>
+              <w:tab w:val="right" w:leader="dot" w:pos="9350"/>
+            </w:tabs>
+            <w:rPr>
+              <w:rFonts w:eastAsiaTheme="minorEastAsia"/>
+              <w:noProof/>
+            </w:rPr>
+          </w:pPr>
+          <w:hyperlink w:anchor="_Toc69419518" w:history="1">
+            <w:r>
+              <w:rPr>
+                <w:rStyle w:val="Hyperlink"/>
+                <w:rFonts w:ascii="Times New Roman" w:hAnsi="Times New Roman" w:cs="Times New Roman"/>
+                <w:b/>
+                <w:bCs/>
+                <w:noProof/>
+              </w:rPr>
+              <w:t>Changes in SDD (Software Design Document)</w:t>
+            </w:r>
+            <w:r>
+              <w:rPr>
+                <w:noProof/>
+                <w:webHidden/>
+              </w:rPr>
+              <w:tab/>
+            </w:r>
+            <w:r>
+              <w:rPr>
+                <w:noProof/>
+                <w:webHidden/>
+              </w:rPr>
+              <w:fldChar w:fldCharType="begin"/>
+            </w:r>
+            <w:r>
+              <w:rPr>
+                <w:noProof/>
+                <w:webHidden/>
+              </w:rPr>
+              <w:instrText xml:space="preserve"> PAGEREF _Toc69419518 \h </w:instrText>
+            </w:r>
+            <w:r>
+              <w:rPr>
+                <w:noProof/>
+                <w:webHidden/>
+              </w:rPr>
+            </w:r>
+            <w:r>
+              <w:rPr>
+                <w:noProof/>
+                <w:webHidden/>
+              </w:rPr>
+              <w:fldChar w:fldCharType="separate"/>
+            </w:r>
+            <w:r>
+              <w:rPr>
+                <w:noProof/>
+                <w:webHidden/>
+              </w:rPr>
+              <w:t>14</w:t>
+            </w:r>
+            <w:r>
+              <w:rPr>
+                <w:noProof/>
+                <w:webHidden/>
+              </w:rPr>
+              <w:fldChar w:fldCharType="end"/>
+            </w:r>
+          </w:hyperlink>
+        </w:p>
+        <w:p>
+          <w:pPr>
+            <w:pStyle w:val="TOC3"/>
+            <w:tabs>
+              <w:tab w:val="right" w:leader="dot" w:pos="9350"/>
+            </w:tabs>
+            <w:rPr>
+              <w:rFonts w:eastAsiaTheme="minorEastAsia"/>
+              <w:noProof/>
+            </w:rPr>
+          </w:pPr>
+          <w:hyperlink w:anchor="_Toc69419519" w:history="1">
+            <w:r>
+              <w:rPr>
+                <w:rStyle w:val="Hyperlink"/>
+                <w:rFonts w:ascii="Times New Roman" w:hAnsi="Times New Roman" w:cs="Times New Roman"/>
+                <w:noProof/>
+              </w:rPr>
+              <w:t>General architecture</w:t>
+            </w:r>
+            <w:r>
+              <w:rPr>
+                <w:noProof/>
+                <w:webHidden/>
+              </w:rPr>
+              <w:tab/>
+            </w:r>
+            <w:r>
+              <w:rPr>
+                <w:noProof/>
+                <w:webHidden/>
+              </w:rPr>
+              <w:fldChar w:fldCharType="begin"/>
+            </w:r>
+            <w:r>
+              <w:rPr>
+                <w:noProof/>
+                <w:webHidden/>
+              </w:rPr>
+              <w:instrText xml:space="preserve"> PAGEREF _Toc69419519 \h </w:instrText>
+            </w:r>
+            <w:r>
+              <w:rPr>
+                <w:noProof/>
+                <w:webHidden/>
+              </w:rPr>
+            </w:r>
+            <w:r>
+              <w:rPr>
+                <w:noProof/>
+                <w:webHidden/>
+              </w:rPr>
+              <w:fldChar w:fldCharType="separate"/>
+            </w:r>
+            <w:r>
+              <w:rPr>
+                <w:noProof/>
+                <w:webHidden/>
+              </w:rPr>
+              <w:t>14</w:t>
+            </w:r>
+            <w:r>
+              <w:rPr>
+                <w:noProof/>
+                <w:webHidden/>
+              </w:rPr>
+              <w:fldChar w:fldCharType="end"/>
+            </w:r>
+          </w:hyperlink>
+        </w:p>
+        <w:p>
+          <w:pPr>
+            <w:pStyle w:val="TOC2"/>
+            <w:tabs>
+              <w:tab w:val="right" w:leader="dot" w:pos="9350"/>
+            </w:tabs>
+            <w:rPr>
+              <w:rFonts w:eastAsiaTheme="minorEastAsia"/>
+              <w:noProof/>
+            </w:rPr>
+          </w:pPr>
+          <w:hyperlink w:anchor="_Toc69419520" w:history="1">
+            <w:r>
+              <w:rPr>
+                <w:rStyle w:val="Hyperlink"/>
+                <w:rFonts w:ascii="Times New Roman" w:hAnsi="Times New Roman" w:cs="Times New Roman"/>
+                <w:b/>
+                <w:bCs/>
+                <w:noProof/>
+              </w:rPr>
+              <w:t>Changes in SRS (Specification Requirement Software)</w:t>
+            </w:r>
+            <w:r>
+              <w:rPr>
+                <w:noProof/>
+                <w:webHidden/>
+              </w:rPr>
+              <w:tab/>
+            </w:r>
+            <w:r>
+              <w:rPr>
+                <w:noProof/>
+                <w:webHidden/>
+              </w:rPr>
+              <w:fldChar w:fldCharType="begin"/>
+            </w:r>
+            <w:r>
+              <w:rPr>
+                <w:noProof/>
+                <w:webHidden/>
+              </w:rPr>
+              <w:instrText xml:space="preserve"> PAGEREF _Toc69419520 \h </w:instrText>
+            </w:r>
+            <w:r>
+              <w:rPr>
+                <w:noProof/>
+                <w:webHidden/>
+              </w:rPr>
+            </w:r>
+            <w:r>
+              <w:rPr>
+                <w:noProof/>
+                <w:webHidden/>
+              </w:rPr>
+              <w:fldChar w:fldCharType="separate"/>
+            </w:r>
+            <w:r>
+              <w:rPr>
+                <w:noProof/>
+                <w:webHidden/>
+              </w:rPr>
+              <w:t>15</w:t>
+            </w:r>
+            <w:r>
+              <w:rPr>
+                <w:noProof/>
+                <w:webHidden/>
+              </w:rPr>
+              <w:fldChar w:fldCharType="end"/>
+            </w:r>
+          </w:hyperlink>
+        </w:p>
+        <w:p>
+          <w:pPr>
+            <w:pStyle w:val="TOC1"/>
+            <w:tabs>
+              <w:tab w:val="right" w:leader="dot" w:pos="9350"/>
+            </w:tabs>
+            <w:rPr>
+              <w:rFonts w:eastAsiaTheme="minorEastAsia"/>
+              <w:noProof/>
+            </w:rPr>
+          </w:pPr>
+          <w:hyperlink w:anchor="_Toc69419521" w:history="1">
+            <w:r>
+              <w:rPr>
+                <w:rStyle w:val="Hyperlink"/>
+                <w:rFonts w:ascii="Times New Roman" w:hAnsi="Times New Roman" w:cs="Times New Roman"/>
+                <w:noProof/>
+              </w:rPr>
+              <w:t>Figure out the effort required to implement such CR (budget, work, human resources, time).</w:t>
+            </w:r>
+            <w:r>
+              <w:rPr>
+                <w:noProof/>
+                <w:webHidden/>
+              </w:rPr>
+              <w:tab/>
+            </w:r>
+            <w:r>
+              <w:rPr>
+                <w:noProof/>
+                <w:webHidden/>
+              </w:rPr>
+              <w:fldChar w:fldCharType="begin"/>
+            </w:r>
+            <w:r>
+              <w:rPr>
+                <w:noProof/>
+                <w:webHidden/>
+              </w:rPr>
+              <w:instrText xml:space="preserve"> PAGEREF _Toc69419521 \h </w:instrText>
+            </w:r>
+            <w:r>
+              <w:rPr>
+                <w:noProof/>
+                <w:webHidden/>
+              </w:rPr>
+            </w:r>
+            <w:r>
+              <w:rPr>
+                <w:noProof/>
+                <w:webHidden/>
+              </w:rPr>
+              <w:fldChar w:fldCharType="separate"/>
+            </w:r>
+            <w:r>
+              <w:rPr>
+                <w:noProof/>
+                <w:webHidden/>
+              </w:rPr>
+              <w:t>15</w:t>
+            </w:r>
+            <w:r>
+              <w:rPr>
+                <w:noProof/>
+                <w:webHidden/>
+              </w:rPr>
+              <w:fldChar w:fldCharType="end"/>
+            </w:r>
+          </w:hyperlink>
+        </w:p>
+        <w:p>
+          <w:pPr>
+            <w:pStyle w:val="TOC1"/>
+            <w:tabs>
+              <w:tab w:val="right" w:leader="dot" w:pos="9350"/>
+            </w:tabs>
+            <w:rPr>
+              <w:rFonts w:eastAsiaTheme="minorEastAsia"/>
+              <w:noProof/>
+            </w:rPr>
+          </w:pPr>
+          <w:hyperlink w:anchor="_Toc69419522" w:history="1">
+            <w:r>
+              <w:rPr>
+                <w:rStyle w:val="Hyperlink"/>
+                <w:rFonts w:ascii="Times New Roman" w:hAnsi="Times New Roman" w:cs="Times New Roman"/>
+                <w:i/>
+                <w:iCs/>
+                <w:noProof/>
+              </w:rPr>
+              <w:t>Enact (analysis) the advantages and disadvantages for implementing the CR.</w:t>
+            </w:r>
+            <w:r>
+              <w:rPr>
+                <w:noProof/>
+                <w:webHidden/>
+              </w:rPr>
+              <w:tab/>
+            </w:r>
+            <w:r>
+              <w:rPr>
+                <w:noProof/>
+                <w:webHidden/>
+              </w:rPr>
+              <w:fldChar w:fldCharType="begin"/>
+            </w:r>
+            <w:r>
+              <w:rPr>
+                <w:noProof/>
+                <w:webHidden/>
+              </w:rPr>
+              <w:instrText xml:space="preserve"> PAGEREF _Toc69419522 \h </w:instrText>
+            </w:r>
+            <w:r>
+              <w:rPr>
+                <w:noProof/>
+                <w:webHidden/>
+              </w:rPr>
+            </w:r>
+            <w:r>
+              <w:rPr>
+                <w:noProof/>
+                <w:webHidden/>
+              </w:rPr>
+              <w:fldChar w:fldCharType="separate"/>
+            </w:r>
+            <w:r>
+              <w:rPr>
+                <w:noProof/>
+                <w:webHidden/>
+              </w:rPr>
+              <w:t>15</w:t>
             </w:r>
             <w:r>
               <w:rPr>
@@ -1323,162 +2323,6 @@
     </w:p>
     <w:p>
       <w:pPr>
-        <w:jc w:val="both"/>
-        <w:rPr>
-          <w:rFonts w:ascii="Times New Roman" w:hAnsi="Times New Roman" w:cs="Times New Roman"/>
-          <w:b/>
-          <w:bCs/>
-          <w:sz w:val="28"/>
-          <w:szCs w:val="28"/>
-        </w:rPr>
-      </w:pPr>
-    </w:p>
-    <w:p>
-      <w:pPr>
-        <w:jc w:val="both"/>
-        <w:rPr>
-          <w:rFonts w:ascii="Times New Roman" w:hAnsi="Times New Roman" w:cs="Times New Roman"/>
-          <w:b/>
-          <w:bCs/>
-          <w:sz w:val="28"/>
-          <w:szCs w:val="28"/>
-        </w:rPr>
-      </w:pPr>
-    </w:p>
-    <w:p>
-      <w:pPr>
-        <w:jc w:val="both"/>
-        <w:rPr>
-          <w:rFonts w:ascii="Times New Roman" w:hAnsi="Times New Roman" w:cs="Times New Roman"/>
-          <w:b/>
-          <w:bCs/>
-          <w:sz w:val="28"/>
-          <w:szCs w:val="28"/>
-        </w:rPr>
-      </w:pPr>
-    </w:p>
-    <w:p>
-      <w:pPr>
-        <w:jc w:val="both"/>
-        <w:rPr>
-          <w:rFonts w:ascii="Times New Roman" w:hAnsi="Times New Roman" w:cs="Times New Roman"/>
-          <w:b/>
-          <w:bCs/>
-          <w:sz w:val="28"/>
-          <w:szCs w:val="28"/>
-        </w:rPr>
-      </w:pPr>
-    </w:p>
-    <w:p>
-      <w:pPr>
-        <w:jc w:val="both"/>
-        <w:rPr>
-          <w:rFonts w:ascii="Times New Roman" w:hAnsi="Times New Roman" w:cs="Times New Roman"/>
-          <w:b/>
-          <w:bCs/>
-          <w:sz w:val="28"/>
-          <w:szCs w:val="28"/>
-        </w:rPr>
-      </w:pPr>
-    </w:p>
-    <w:p>
-      <w:pPr>
-        <w:jc w:val="both"/>
-        <w:rPr>
-          <w:rFonts w:ascii="Times New Roman" w:hAnsi="Times New Roman" w:cs="Times New Roman"/>
-          <w:b/>
-          <w:bCs/>
-          <w:sz w:val="28"/>
-          <w:szCs w:val="28"/>
-        </w:rPr>
-      </w:pPr>
-    </w:p>
-    <w:p>
-      <w:pPr>
-        <w:jc w:val="both"/>
-        <w:rPr>
-          <w:rFonts w:ascii="Times New Roman" w:hAnsi="Times New Roman" w:cs="Times New Roman"/>
-          <w:b/>
-          <w:bCs/>
-          <w:sz w:val="28"/>
-          <w:szCs w:val="28"/>
-        </w:rPr>
-      </w:pPr>
-    </w:p>
-    <w:p>
-      <w:pPr>
-        <w:jc w:val="both"/>
-        <w:rPr>
-          <w:rFonts w:ascii="Times New Roman" w:hAnsi="Times New Roman" w:cs="Times New Roman"/>
-          <w:b/>
-          <w:bCs/>
-          <w:sz w:val="28"/>
-          <w:szCs w:val="28"/>
-        </w:rPr>
-      </w:pPr>
-    </w:p>
-    <w:p>
-      <w:pPr>
-        <w:jc w:val="both"/>
-        <w:rPr>
-          <w:rFonts w:ascii="Times New Roman" w:hAnsi="Times New Roman" w:cs="Times New Roman"/>
-          <w:b/>
-          <w:bCs/>
-          <w:sz w:val="28"/>
-          <w:szCs w:val="28"/>
-        </w:rPr>
-      </w:pPr>
-    </w:p>
-    <w:p>
-      <w:pPr>
-        <w:jc w:val="both"/>
-        <w:rPr>
-          <w:rFonts w:ascii="Times New Roman" w:hAnsi="Times New Roman" w:cs="Times New Roman"/>
-          <w:b/>
-          <w:bCs/>
-          <w:sz w:val="28"/>
-          <w:szCs w:val="28"/>
-        </w:rPr>
-      </w:pPr>
-    </w:p>
-    <w:p>
-      <w:pPr>
-        <w:jc w:val="both"/>
-        <w:rPr>
-          <w:rFonts w:ascii="Times New Roman" w:hAnsi="Times New Roman" w:cs="Times New Roman"/>
-          <w:b/>
-          <w:bCs/>
-          <w:sz w:val="28"/>
-          <w:szCs w:val="28"/>
-        </w:rPr>
-      </w:pPr>
-    </w:p>
-    <w:p>
-      <w:pPr>
-        <w:jc w:val="both"/>
-        <w:rPr>
-          <w:rFonts w:ascii="Times New Roman" w:hAnsi="Times New Roman" w:cs="Times New Roman"/>
-          <w:b/>
-          <w:bCs/>
-          <w:sz w:val="28"/>
-          <w:szCs w:val="28"/>
-        </w:rPr>
-      </w:pPr>
-    </w:p>
-    <w:p>
-      <w:pPr>
-        <w:jc w:val="both"/>
-        <w:rPr>
-          <w:rFonts w:ascii="Times New Roman" w:hAnsi="Times New Roman" w:cs="Times New Roman"/>
-          <w:b/>
-          <w:bCs/>
-          <w:sz w:val="28"/>
-          <w:szCs w:val="28"/>
-        </w:rPr>
-      </w:pPr>
-    </w:p>
-    <w:p>
-      <w:pPr>
         <w:pStyle w:val="Heading1"/>
         <w:rPr>
           <w:rFonts w:ascii="Times New Roman" w:hAnsi="Times New Roman" w:cs="Times New Roman"/>
@@ -1487,7 +2331,7 @@
           <w:color w:val="auto"/>
         </w:rPr>
       </w:pPr>
-      <w:bookmarkStart w:id="0" w:name="_Toc67598751"/>
+      <w:bookmarkStart w:id="0" w:name="_Toc69419498"/>
       <w:r>
         <w:rPr>
           <w:rFonts w:ascii="Times New Roman" w:hAnsi="Times New Roman" w:cs="Times New Roman"/>
@@ -1495,6 +2339,7 @@
           <w:bCs/>
           <w:color w:val="auto"/>
         </w:rPr>
+        <w:lastRenderedPageBreak/>
         <w:t>Introduction</w:t>
       </w:r>
       <w:bookmarkEnd w:id="0"/>
@@ -1540,7 +2385,7 @@
           <w:sz w:val="24"/>
           <w:szCs w:val="24"/>
         </w:rPr>
-        <w:t xml:space="preserve"> for each change requirement in the project. These changes are the next:</w:t>
+        <w:t xml:space="preserve"> for each change requirement in the project. These changes are the following:</w:t>
       </w:r>
     </w:p>
     <w:p>
@@ -1879,7 +2724,7 @@
           <w:szCs w:val="24"/>
         </w:rPr>
       </w:pPr>
-      <w:bookmarkStart w:id="1" w:name="_Toc67598752"/>
+      <w:bookmarkStart w:id="1" w:name="_Toc69419499"/>
       <w:r>
         <w:rPr>
           <w:rFonts w:ascii="Times New Roman" w:hAnsi="Times New Roman" w:cs="Times New Roman"/>
@@ -1933,7 +2778,7 @@
           <w:szCs w:val="28"/>
         </w:rPr>
       </w:pPr>
-      <w:bookmarkStart w:id="2" w:name="_Toc67598753"/>
+      <w:bookmarkStart w:id="2" w:name="_Toc69419500"/>
       <w:r>
         <w:rPr>
           <w:rFonts w:ascii="Times New Roman" w:hAnsi="Times New Roman" w:cs="Times New Roman"/>
@@ -1969,7 +2814,7 @@
           <w:szCs w:val="24"/>
         </w:rPr>
       </w:pPr>
-      <w:bookmarkStart w:id="3" w:name="_Toc67598754"/>
+      <w:bookmarkStart w:id="3" w:name="_Toc69419501"/>
       <w:r>
         <w:rPr>
           <w:rFonts w:ascii="Times New Roman" w:hAnsi="Times New Roman" w:cs="Times New Roman"/>
@@ -2003,7 +2848,7 @@
           <w:u w:val="single"/>
         </w:rPr>
       </w:pPr>
-      <w:bookmarkStart w:id="4" w:name="_Toc67598755"/>
+      <w:bookmarkStart w:id="4" w:name="_Toc69419502"/>
       <w:r>
         <w:rPr>
           <w:rFonts w:ascii="Times New Roman" w:hAnsi="Times New Roman" w:cs="Times New Roman"/>
@@ -2050,6 +2895,7 @@
           <w:rFonts w:ascii="Times New Roman" w:hAnsi="Times New Roman" w:cs="Times New Roman"/>
           <w:sz w:val="24"/>
           <w:szCs w:val="24"/>
+          <w:u w:val="single"/>
         </w:rPr>
       </w:pPr>
       <w:r>
@@ -2060,15 +2906,15 @@
           <w:szCs w:val="24"/>
         </w:rPr>
         <w:drawing>
-          <wp:anchor distT="0" distB="0" distL="114300" distR="114300" simplePos="0" relativeHeight="251659264" behindDoc="0" locked="0" layoutInCell="1" allowOverlap="1" wp14:anchorId="0795A7E6" wp14:editId="1356D97B">
+          <wp:anchor distT="0" distB="0" distL="114300" distR="114300" simplePos="0" relativeHeight="251667456" behindDoc="0" locked="0" layoutInCell="1" allowOverlap="1" wp14:anchorId="00AC434B" wp14:editId="6B9E4DA4">
             <wp:simplePos x="0" y="0"/>
             <wp:positionH relativeFrom="margin">
               <wp:align>center</wp:align>
             </wp:positionH>
             <wp:positionV relativeFrom="margin">
-              <wp:posOffset>4348424</wp:posOffset>
+              <wp:posOffset>4019550</wp:posOffset>
             </wp:positionV>
-            <wp:extent cx="3220085" cy="3049905"/>
+            <wp:extent cx="3543935" cy="3356610"/>
             <wp:effectExtent l="0" t="0" r="0" b="0"/>
             <wp:wrapSquare wrapText="bothSides"/>
             <wp:docPr id="2" name="Picture 2"/>
@@ -2100,7 +2946,7 @@
                   <pic:spPr bwMode="auto">
                     <a:xfrm>
                       <a:off x="0" y="0"/>
-                      <a:ext cx="3220085" cy="3049905"/>
+                      <a:ext cx="3543935" cy="3356610"/>
                     </a:xfrm>
                     <a:prstGeom prst="rect">
                       <a:avLst/>
@@ -2130,6 +2976,29 @@
           <w:rFonts w:ascii="Times New Roman" w:hAnsi="Times New Roman" w:cs="Times New Roman"/>
           <w:sz w:val="24"/>
           <w:szCs w:val="24"/>
+          <w:u w:val="single"/>
+        </w:rPr>
+      </w:pPr>
+    </w:p>
+    <w:p>
+      <w:pPr>
+        <w:jc w:val="both"/>
+        <w:rPr>
+          <w:rFonts w:ascii="Times New Roman" w:hAnsi="Times New Roman" w:cs="Times New Roman"/>
+          <w:sz w:val="24"/>
+          <w:szCs w:val="24"/>
+          <w:u w:val="single"/>
+        </w:rPr>
+      </w:pPr>
+    </w:p>
+    <w:p>
+      <w:pPr>
+        <w:jc w:val="both"/>
+        <w:rPr>
+          <w:rFonts w:ascii="Times New Roman" w:hAnsi="Times New Roman" w:cs="Times New Roman"/>
+          <w:sz w:val="24"/>
+          <w:szCs w:val="24"/>
+          <w:u w:val="single"/>
         </w:rPr>
       </w:pPr>
     </w:p>
@@ -2249,13 +3118,13 @@
         <mc:AlternateContent>
           <mc:Choice Requires="wps">
             <w:drawing>
-              <wp:anchor distT="0" distB="0" distL="114300" distR="114300" simplePos="0" relativeHeight="251660288" behindDoc="0" locked="0" layoutInCell="1" allowOverlap="1" wp14:anchorId="05E1FCA2" wp14:editId="49A58820">
+              <wp:anchor distT="0" distB="0" distL="114300" distR="114300" simplePos="0" relativeHeight="251659264" behindDoc="0" locked="0" layoutInCell="1" allowOverlap="1" wp14:anchorId="33156BAA" wp14:editId="57D02B1A">
                 <wp:simplePos x="0" y="0"/>
                 <wp:positionH relativeFrom="margin">
                   <wp:align>center</wp:align>
                 </wp:positionH>
                 <wp:positionV relativeFrom="paragraph">
-                  <wp:posOffset>7178</wp:posOffset>
+                  <wp:posOffset>7620</wp:posOffset>
                 </wp:positionV>
                 <wp:extent cx="3895725" cy="635"/>
                 <wp:effectExtent l="0" t="0" r="9525" b="3810"/>
@@ -2366,7 +3235,29 @@
                                 <w:sz w:val="20"/>
                                 <w:szCs w:val="20"/>
                               </w:rPr>
-                              <w:t>.- General architecture with the new “Module attendace”.</w:t>
+                              <w:t xml:space="preserve">.- General architecture with the new “Module </w:t>
+                            </w:r>
+                            <w:proofErr w:type="spellStart"/>
+                            <w:r>
+                              <w:rPr>
+                                <w:b/>
+                                <w:bCs/>
+                                <w:color w:val="auto"/>
+                                <w:sz w:val="20"/>
+                                <w:szCs w:val="20"/>
+                              </w:rPr>
+                              <w:t>attendace</w:t>
+                            </w:r>
+                            <w:proofErr w:type="spellEnd"/>
+                            <w:r>
+                              <w:rPr>
+                                <w:b/>
+                                <w:bCs/>
+                                <w:color w:val="auto"/>
+                                <w:sz w:val="20"/>
+                                <w:szCs w:val="20"/>
+                              </w:rPr>
+                              <w:t>”.</w:t>
                             </w:r>
                           </w:p>
                         </w:txbxContent>
@@ -2385,11 +3276,11 @@
           </mc:Choice>
           <mc:Fallback>
             <w:pict>
-              <v:shapetype w14:anchorId="05E1FCA2" id="_x0000_t202" coordsize="21600,21600" o:spt="202" path="m,l,21600r21600,l21600,xe">
+              <v:shapetype w14:anchorId="33156BAA" id="_x0000_t202" coordsize="21600,21600" o:spt="202" path="m,l,21600r21600,l21600,xe">
                 <v:stroke joinstyle="miter"/>
                 <v:path gradientshapeok="t" o:connecttype="rect"/>
               </v:shapetype>
-              <v:shape id="Text Box 3" o:spid="_x0000_s1026" type="#_x0000_t202" style="position:absolute;left:0;text-align:left;margin-left:0;margin-top:.55pt;width:306.75pt;height:.05pt;z-index:251660288;visibility:visible;mso-wrap-style:square;mso-wrap-distance-left:9pt;mso-wrap-distance-top:0;mso-wrap-distance-right:9pt;mso-wrap-distance-bottom:0;mso-position-horizontal:center;mso-position-horizontal-relative:margin;mso-position-vertical:absolute;mso-position-vertical-relative:text;v-text-anchor:top" o:gfxdata="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" stroked="f">
+              <v:shape id="Text Box 3" o:spid="_x0000_s1026" type="#_x0000_t202" style="position:absolute;left:0;text-align:left;margin-left:0;margin-top:.6pt;width:306.75pt;height:.05pt;z-index:251659264;visibility:visible;mso-wrap-style:square;mso-wrap-distance-left:9pt;mso-wrap-distance-top:0;mso-wrap-distance-right:9pt;mso-wrap-distance-bottom:0;mso-position-horizontal:center;mso-position-horizontal-relative:margin;mso-position-vertical:absolute;mso-position-vertical-relative:text;v-text-anchor:top" o:gfxdata="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" stroked="f">
                 <v:textbox style="mso-fit-shape-to-text:t" inset="0,0,0,0">
                   <w:txbxContent>
                     <w:p>
@@ -2475,7 +3366,29 @@
                           <w:sz w:val="20"/>
                           <w:szCs w:val="20"/>
                         </w:rPr>
-                        <w:t>.- General architecture with the new “Module attendace”.</w:t>
+                        <w:t xml:space="preserve">.- General architecture with the new “Module </w:t>
+                      </w:r>
+                      <w:proofErr w:type="spellStart"/>
+                      <w:r>
+                        <w:rPr>
+                          <w:b/>
+                          <w:bCs/>
+                          <w:color w:val="auto"/>
+                          <w:sz w:val="20"/>
+                          <w:szCs w:val="20"/>
+                        </w:rPr>
+                        <w:t>attendace</w:t>
+                      </w:r>
+                      <w:proofErr w:type="spellEnd"/>
+                      <w:r>
+                        <w:rPr>
+                          <w:b/>
+                          <w:bCs/>
+                          <w:color w:val="auto"/>
+                          <w:sz w:val="20"/>
+                          <w:szCs w:val="20"/>
+                        </w:rPr>
+                        <w:t>”.</w:t>
                       </w:r>
                     </w:p>
                   </w:txbxContent>
@@ -2519,28 +3432,290 @@
           <w:u w:val="single"/>
         </w:rPr>
       </w:pPr>
-    </w:p>
-    <w:p>
-      <w:pPr>
-        <w:jc w:val="both"/>
-        <w:rPr>
-          <w:rFonts w:ascii="Times New Roman" w:hAnsi="Times New Roman" w:cs="Times New Roman"/>
-          <w:sz w:val="24"/>
-          <w:szCs w:val="24"/>
-          <w:u w:val="single"/>
-        </w:rPr>
-      </w:pPr>
-    </w:p>
-    <w:p>
-      <w:pPr>
-        <w:jc w:val="both"/>
-        <w:rPr>
-          <w:rFonts w:ascii="Times New Roman" w:hAnsi="Times New Roman" w:cs="Times New Roman"/>
-          <w:sz w:val="24"/>
-          <w:szCs w:val="24"/>
-          <w:u w:val="single"/>
-        </w:rPr>
-      </w:pPr>
+      <w:r>
+        <w:rPr>
+          <w:noProof/>
+        </w:rPr>
+        <mc:AlternateContent>
+          <mc:Choice Requires="wps">
+            <w:drawing>
+              <wp:anchor distT="0" distB="0" distL="114300" distR="114300" simplePos="0" relativeHeight="251670528" behindDoc="0" locked="0" layoutInCell="1" allowOverlap="1" wp14:anchorId="6812762F" wp14:editId="274CDEF0">
+                <wp:simplePos x="0" y="0"/>
+                <wp:positionH relativeFrom="margin">
+                  <wp:align>center</wp:align>
+                </wp:positionH>
+                <wp:positionV relativeFrom="paragraph">
+                  <wp:posOffset>6985</wp:posOffset>
+                </wp:positionV>
+                <wp:extent cx="3895725" cy="635"/>
+                <wp:effectExtent l="0" t="0" r="9525" b="3810"/>
+                <wp:wrapSquare wrapText="bothSides"/>
+                <wp:docPr id="16" name="Text Box 16"/>
+                <wp:cNvGraphicFramePr/>
+                <a:graphic xmlns:a="http://schemas.openxmlformats.org/drawingml/2006/main">
+                  <a:graphicData uri="http://schemas.microsoft.com/office/word/2010/wordprocessingShape">
+                    <wps:wsp>
+                      <wps:cNvSpPr txBox="1"/>
+                      <wps:spPr>
+                        <a:xfrm>
+                          <a:off x="0" y="0"/>
+                          <a:ext cx="3895725" cy="635"/>
+                        </a:xfrm>
+                        <a:prstGeom prst="rect">
+                          <a:avLst/>
+                        </a:prstGeom>
+                        <a:solidFill>
+                          <a:prstClr val="white"/>
+                        </a:solidFill>
+                        <a:ln>
+                          <a:noFill/>
+                        </a:ln>
+                      </wps:spPr>
+                      <wps:txbx>
+                        <w:txbxContent>
+                          <w:p>
+                            <w:pPr>
+                              <w:pStyle w:val="Caption"/>
+                              <w:jc w:val="center"/>
+                              <w:rPr>
+                                <w:rFonts w:ascii="Times New Roman" w:hAnsi="Times New Roman" w:cs="Times New Roman"/>
+                                <w:b/>
+                                <w:bCs/>
+                                <w:noProof/>
+                                <w:color w:val="auto"/>
+                                <w:sz w:val="28"/>
+                                <w:szCs w:val="28"/>
+                              </w:rPr>
+                            </w:pPr>
+                            <w:r>
+                              <w:rPr>
+                                <w:b/>
+                                <w:bCs/>
+                                <w:color w:val="auto"/>
+                                <w:sz w:val="20"/>
+                                <w:szCs w:val="20"/>
+                              </w:rPr>
+                              <w:t xml:space="preserve">Figure </w:t>
+                            </w:r>
+                            <w:r>
+                              <w:rPr>
+                                <w:b/>
+                                <w:bCs/>
+                                <w:color w:val="auto"/>
+                                <w:sz w:val="20"/>
+                                <w:szCs w:val="20"/>
+                              </w:rPr>
+                              <w:fldChar w:fldCharType="begin"/>
+                            </w:r>
+                            <w:r>
+                              <w:rPr>
+                                <w:b/>
+                                <w:bCs/>
+                                <w:color w:val="auto"/>
+                                <w:sz w:val="20"/>
+                                <w:szCs w:val="20"/>
+                              </w:rPr>
+                              <w:instrText xml:space="preserve"> SEQ Figure \* ARABIC </w:instrText>
+                            </w:r>
+                            <w:r>
+                              <w:rPr>
+                                <w:b/>
+                                <w:bCs/>
+                                <w:color w:val="auto"/>
+                                <w:sz w:val="20"/>
+                                <w:szCs w:val="20"/>
+                              </w:rPr>
+                              <w:fldChar w:fldCharType="separate"/>
+                            </w:r>
+                            <w:r>
+                              <w:rPr>
+                                <w:b/>
+                                <w:bCs/>
+                                <w:noProof/>
+                                <w:color w:val="auto"/>
+                                <w:sz w:val="20"/>
+                                <w:szCs w:val="20"/>
+                              </w:rPr>
+                              <w:t>1</w:t>
+                            </w:r>
+                            <w:r>
+                              <w:rPr>
+                                <w:b/>
+                                <w:bCs/>
+                                <w:color w:val="auto"/>
+                                <w:sz w:val="20"/>
+                                <w:szCs w:val="20"/>
+                              </w:rPr>
+                              <w:fldChar w:fldCharType="end"/>
+                            </w:r>
+                            <w:r>
+                              <w:rPr>
+                                <w:b/>
+                                <w:bCs/>
+                                <w:color w:val="auto"/>
+                                <w:sz w:val="20"/>
+                                <w:szCs w:val="20"/>
+                              </w:rPr>
+                              <w:t xml:space="preserve">.- General architecture with the new “Module </w:t>
+                            </w:r>
+                            <w:proofErr w:type="spellStart"/>
+                            <w:r>
+                              <w:rPr>
+                                <w:b/>
+                                <w:bCs/>
+                                <w:color w:val="auto"/>
+                                <w:sz w:val="20"/>
+                                <w:szCs w:val="20"/>
+                              </w:rPr>
+                              <w:t>attendace</w:t>
+                            </w:r>
+                            <w:proofErr w:type="spellEnd"/>
+                            <w:r>
+                              <w:rPr>
+                                <w:b/>
+                                <w:bCs/>
+                                <w:color w:val="auto"/>
+                                <w:sz w:val="20"/>
+                                <w:szCs w:val="20"/>
+                              </w:rPr>
+                              <w:t>”.</w:t>
+                            </w:r>
+                          </w:p>
+                        </w:txbxContent>
+                      </wps:txbx>
+                      <wps:bodyPr rot="0" spcFirstLastPara="0" vertOverflow="overflow" horzOverflow="overflow" vert="horz" wrap="square" lIns="0" tIns="0" rIns="0" bIns="0" numCol="1" spcCol="0" rtlCol="0" fromWordArt="0" anchor="t" anchorCtr="0" forceAA="0" compatLnSpc="1">
+                        <a:prstTxWarp prst="textNoShape">
+                          <a:avLst/>
+                        </a:prstTxWarp>
+                        <a:spAutoFit/>
+                      </wps:bodyPr>
+                    </wps:wsp>
+                  </a:graphicData>
+                </a:graphic>
+              </wp:anchor>
+            </w:drawing>
+          </mc:Choice>
+          <mc:Fallback>
+            <w:pict>
+              <v:shape w14:anchorId="6812762F" id="Text Box 16" o:spid="_x0000_s1027" type="#_x0000_t202" style="position:absolute;left:0;text-align:left;margin-left:0;margin-top:.55pt;width:306.75pt;height:.05pt;z-index:251670528;visibility:visible;mso-wrap-style:square;mso-wrap-distance-left:9pt;mso-wrap-distance-top:0;mso-wrap-distance-right:9pt;mso-wrap-distance-bottom:0;mso-position-horizontal:center;mso-position-horizontal-relative:margin;mso-position-vertical:absolute;mso-position-vertical-relative:text;v-text-anchor:top" o:gfxdata="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" stroked="f">
+                <v:textbox style="mso-fit-shape-to-text:t" inset="0,0,0,0">
+                  <w:txbxContent>
+                    <w:p>
+                      <w:pPr>
+                        <w:pStyle w:val="Caption"/>
+                        <w:jc w:val="center"/>
+                        <w:rPr>
+                          <w:rFonts w:ascii="Times New Roman" w:hAnsi="Times New Roman" w:cs="Times New Roman"/>
+                          <w:b/>
+                          <w:bCs/>
+                          <w:noProof/>
+                          <w:color w:val="auto"/>
+                          <w:sz w:val="28"/>
+                          <w:szCs w:val="28"/>
+                        </w:rPr>
+                      </w:pPr>
+                      <w:r>
+                        <w:rPr>
+                          <w:b/>
+                          <w:bCs/>
+                          <w:color w:val="auto"/>
+                          <w:sz w:val="20"/>
+                          <w:szCs w:val="20"/>
+                        </w:rPr>
+                        <w:t xml:space="preserve">Figure </w:t>
+                      </w:r>
+                      <w:r>
+                        <w:rPr>
+                          <w:b/>
+                          <w:bCs/>
+                          <w:color w:val="auto"/>
+                          <w:sz w:val="20"/>
+                          <w:szCs w:val="20"/>
+                        </w:rPr>
+                        <w:fldChar w:fldCharType="begin"/>
+                      </w:r>
+                      <w:r>
+                        <w:rPr>
+                          <w:b/>
+                          <w:bCs/>
+                          <w:color w:val="auto"/>
+                          <w:sz w:val="20"/>
+                          <w:szCs w:val="20"/>
+                        </w:rPr>
+                        <w:instrText xml:space="preserve"> SEQ Figure \* ARABIC </w:instrText>
+                      </w:r>
+                      <w:r>
+                        <w:rPr>
+                          <w:b/>
+                          <w:bCs/>
+                          <w:color w:val="auto"/>
+                          <w:sz w:val="20"/>
+                          <w:szCs w:val="20"/>
+                        </w:rPr>
+                        <w:fldChar w:fldCharType="separate"/>
+                      </w:r>
+                      <w:r>
+                        <w:rPr>
+                          <w:b/>
+                          <w:bCs/>
+                          <w:noProof/>
+                          <w:color w:val="auto"/>
+                          <w:sz w:val="20"/>
+                          <w:szCs w:val="20"/>
+                        </w:rPr>
+                        <w:t>1</w:t>
+                      </w:r>
+                      <w:r>
+                        <w:rPr>
+                          <w:b/>
+                          <w:bCs/>
+                          <w:color w:val="auto"/>
+                          <w:sz w:val="20"/>
+                          <w:szCs w:val="20"/>
+                        </w:rPr>
+                        <w:fldChar w:fldCharType="end"/>
+                      </w:r>
+                      <w:r>
+                        <w:rPr>
+                          <w:b/>
+                          <w:bCs/>
+                          <w:color w:val="auto"/>
+                          <w:sz w:val="20"/>
+                          <w:szCs w:val="20"/>
+                        </w:rPr>
+                        <w:t xml:space="preserve">.- General architecture with the new “Module </w:t>
+                      </w:r>
+                      <w:proofErr w:type="spellStart"/>
+                      <w:r>
+                        <w:rPr>
+                          <w:b/>
+                          <w:bCs/>
+                          <w:color w:val="auto"/>
+                          <w:sz w:val="20"/>
+                          <w:szCs w:val="20"/>
+                        </w:rPr>
+                        <w:t>attendace</w:t>
+                      </w:r>
+                      <w:proofErr w:type="spellEnd"/>
+                      <w:r>
+                        <w:rPr>
+                          <w:b/>
+                          <w:bCs/>
+                          <w:color w:val="auto"/>
+                          <w:sz w:val="20"/>
+                          <w:szCs w:val="20"/>
+                        </w:rPr>
+                        <w:t>”.</w:t>
+                      </w:r>
+                    </w:p>
+                  </w:txbxContent>
+                </v:textbox>
+                <w10:wrap type="square" anchorx="margin"/>
+              </v:shape>
+            </w:pict>
+          </mc:Fallback>
+        </mc:AlternateContent>
+      </w:r>
     </w:p>
     <w:p>
       <w:pPr>
@@ -2551,7 +3726,7 @@
           <w:u w:val="single"/>
         </w:rPr>
       </w:pPr>
-      <w:bookmarkStart w:id="5" w:name="_Toc67598756"/>
+      <w:bookmarkStart w:id="5" w:name="_Toc69419503"/>
       <w:r>
         <w:rPr>
           <w:rFonts w:ascii="Times New Roman" w:hAnsi="Times New Roman" w:cs="Times New Roman"/>
@@ -2646,7 +3821,7 @@
           <w:szCs w:val="24"/>
         </w:rPr>
         <w:drawing>
-          <wp:anchor distT="0" distB="0" distL="114300" distR="114300" simplePos="0" relativeHeight="251661312" behindDoc="0" locked="0" layoutInCell="1" allowOverlap="1" wp14:anchorId="6E641315" wp14:editId="103CF635">
+          <wp:anchor distT="0" distB="0" distL="114300" distR="114300" simplePos="0" relativeHeight="251660288" behindDoc="0" locked="0" layoutInCell="1" allowOverlap="1" wp14:anchorId="4B116C50" wp14:editId="76750BB5">
             <wp:simplePos x="0" y="0"/>
             <wp:positionH relativeFrom="margin">
               <wp:align>center</wp:align>
@@ -2847,7 +4022,7 @@
         <mc:AlternateContent>
           <mc:Choice Requires="wps">
             <w:drawing>
-              <wp:anchor distT="0" distB="0" distL="114300" distR="114300" simplePos="0" relativeHeight="251663360" behindDoc="0" locked="0" layoutInCell="1" allowOverlap="1" wp14:anchorId="0DBE002F" wp14:editId="4D19D601">
+              <wp:anchor distT="0" distB="0" distL="114300" distR="114300" simplePos="0" relativeHeight="251662336" behindDoc="0" locked="0" layoutInCell="1" allowOverlap="1" wp14:anchorId="034F0602" wp14:editId="09A639E5">
                 <wp:simplePos x="0" y="0"/>
                 <wp:positionH relativeFrom="margin">
                   <wp:align>center</wp:align>
@@ -2943,7 +4118,29 @@
                                 <w:sz w:val="20"/>
                                 <w:szCs w:val="20"/>
                               </w:rPr>
-                              <w:t xml:space="preserve"> with the new “Module attendace”.</w:t>
+                              <w:t xml:space="preserve"> with the new “Module </w:t>
+                            </w:r>
+                            <w:proofErr w:type="spellStart"/>
+                            <w:r>
+                              <w:rPr>
+                                <w:b/>
+                                <w:bCs/>
+                                <w:color w:val="auto"/>
+                                <w:sz w:val="20"/>
+                                <w:szCs w:val="20"/>
+                              </w:rPr>
+                              <w:t>attendace</w:t>
+                            </w:r>
+                            <w:proofErr w:type="spellEnd"/>
+                            <w:r>
+                              <w:rPr>
+                                <w:b/>
+                                <w:bCs/>
+                                <w:color w:val="auto"/>
+                                <w:sz w:val="20"/>
+                                <w:szCs w:val="20"/>
+                              </w:rPr>
+                              <w:t>”.</w:t>
                             </w:r>
                           </w:p>
                         </w:txbxContent>
@@ -2962,7 +4159,7 @@
           </mc:Choice>
           <mc:Fallback>
             <w:pict>
-              <v:shape w14:anchorId="0DBE002F" id="Text Box 7" o:spid="_x0000_s1027" type="#_x0000_t202" style="position:absolute;left:0;text-align:left;margin-left:0;margin-top:4.9pt;width:347.15pt;height:.05pt;z-index:251663360;visibility:visible;mso-wrap-style:square;mso-wrap-distance-left:9pt;mso-wrap-distance-top:0;mso-wrap-distance-right:9pt;mso-wrap-distance-bottom:0;mso-position-horizontal:center;mso-position-horizontal-relative:margin;mso-position-vertical:absolute;mso-position-vertical-relative:text;v-text-anchor:top" o:gfxdata="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" stroked="f">
+              <v:shape w14:anchorId="034F0602" id="Text Box 7" o:spid="_x0000_s1028" type="#_x0000_t202" style="position:absolute;left:0;text-align:left;margin-left:0;margin-top:4.9pt;width:347.15pt;height:.05pt;z-index:251662336;visibility:visible;mso-wrap-style:square;mso-wrap-distance-left:9pt;mso-wrap-distance-top:0;mso-wrap-distance-right:9pt;mso-wrap-distance-bottom:0;mso-position-horizontal:center;mso-position-horizontal-relative:margin;mso-position-vertical:absolute;mso-position-vertical-relative:text;v-text-anchor:top" o:gfxdata="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" stroked="f">
                 <v:textbox style="mso-fit-shape-to-text:t" inset="0,0,0,0">
                   <w:txbxContent>
                     <w:p>
@@ -3027,7 +4224,29 @@
                           <w:sz w:val="20"/>
                           <w:szCs w:val="20"/>
                         </w:rPr>
-                        <w:t xml:space="preserve"> with the new “Module attendace”.</w:t>
+                        <w:t xml:space="preserve"> with the new “Module </w:t>
+                      </w:r>
+                      <w:proofErr w:type="spellStart"/>
+                      <w:r>
+                        <w:rPr>
+                          <w:b/>
+                          <w:bCs/>
+                          <w:color w:val="auto"/>
+                          <w:sz w:val="20"/>
+                          <w:szCs w:val="20"/>
+                        </w:rPr>
+                        <w:t>attendace</w:t>
+                      </w:r>
+                      <w:proofErr w:type="spellEnd"/>
+                      <w:r>
+                        <w:rPr>
+                          <w:b/>
+                          <w:bCs/>
+                          <w:color w:val="auto"/>
+                          <w:sz w:val="20"/>
+                          <w:szCs w:val="20"/>
+                        </w:rPr>
+                        <w:t>”.</w:t>
                       </w:r>
                     </w:p>
                   </w:txbxContent>
@@ -3157,7 +4376,7 @@
           <w:color w:val="auto"/>
         </w:rPr>
       </w:pPr>
-      <w:bookmarkStart w:id="6" w:name="_Toc67598757"/>
+      <w:bookmarkStart w:id="6" w:name="_Toc69419504"/>
       <w:r>
         <w:rPr>
           <w:rFonts w:ascii="Times New Roman" w:hAnsi="Times New Roman" w:cs="Times New Roman"/>
@@ -3203,7 +4422,7 @@
         <mc:AlternateContent>
           <mc:Choice Requires="wps">
             <w:drawing>
-              <wp:anchor distT="0" distB="0" distL="114300" distR="114300" simplePos="0" relativeHeight="251664384" behindDoc="0" locked="0" layoutInCell="1" allowOverlap="1" wp14:anchorId="7333B06A" wp14:editId="2103BA5C">
+              <wp:anchor distT="0" distB="0" distL="114300" distR="114300" simplePos="0" relativeHeight="251663360" behindDoc="0" locked="0" layoutInCell="1" allowOverlap="1" wp14:anchorId="4907BE64" wp14:editId="491FD5A4">
                 <wp:simplePos x="0" y="0"/>
                 <wp:positionH relativeFrom="column">
                   <wp:posOffset>5715</wp:posOffset>
@@ -3299,7 +4518,29 @@
                                 <w:sz w:val="20"/>
                                 <w:szCs w:val="20"/>
                               </w:rPr>
-                              <w:t>with the new “Module attendace”.</w:t>
+                              <w:t xml:space="preserve">with the new “Module </w:t>
+                            </w:r>
+                            <w:proofErr w:type="spellStart"/>
+                            <w:r>
+                              <w:rPr>
+                                <w:b/>
+                                <w:bCs/>
+                                <w:color w:val="auto"/>
+                                <w:sz w:val="20"/>
+                                <w:szCs w:val="20"/>
+                              </w:rPr>
+                              <w:t>attendace</w:t>
+                            </w:r>
+                            <w:proofErr w:type="spellEnd"/>
+                            <w:r>
+                              <w:rPr>
+                                <w:b/>
+                                <w:bCs/>
+                                <w:color w:val="auto"/>
+                                <w:sz w:val="20"/>
+                                <w:szCs w:val="20"/>
+                              </w:rPr>
+                              <w:t>”.</w:t>
                             </w:r>
                           </w:p>
                         </w:txbxContent>
@@ -3318,7 +4559,7 @@
           </mc:Choice>
           <mc:Fallback>
             <w:pict>
-              <v:shape w14:anchorId="7333B06A" id="Text Box 8" o:spid="_x0000_s1028" type="#_x0000_t202" style="position:absolute;left:0;text-align:left;margin-left:.45pt;margin-top:348.7pt;width:467.05pt;height:.05pt;z-index:251664384;visibility:visible;mso-wrap-style:square;mso-wrap-distance-left:9pt;mso-wrap-distance-top:0;mso-wrap-distance-right:9pt;mso-wrap-distance-bottom:0;mso-position-horizontal:absolute;mso-position-horizontal-relative:text;mso-position-vertical:absolute;mso-position-vertical-relative:text;v-text-anchor:top" o:gfxdata="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" stroked="f">
+              <v:shape w14:anchorId="4907BE64" id="Text Box 8" o:spid="_x0000_s1029" type="#_x0000_t202" style="position:absolute;left:0;text-align:left;margin-left:.45pt;margin-top:348.7pt;width:467.05pt;height:.05pt;z-index:251663360;visibility:visible;mso-wrap-style:square;mso-wrap-distance-left:9pt;mso-wrap-distance-top:0;mso-wrap-distance-right:9pt;mso-wrap-distance-bottom:0;mso-position-horizontal:absolute;mso-position-horizontal-relative:text;mso-position-vertical:absolute;mso-position-vertical-relative:text;v-text-anchor:top" o:gfxdata="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" stroked="f">
                 <v:textbox style="mso-fit-shape-to-text:t" inset="0,0,0,0">
                   <w:txbxContent>
                     <w:p>
@@ -3383,7 +4624,29 @@
                           <w:sz w:val="20"/>
                           <w:szCs w:val="20"/>
                         </w:rPr>
-                        <w:t>with the new “Module attendace”.</w:t>
+                        <w:t xml:space="preserve">with the new “Module </w:t>
+                      </w:r>
+                      <w:proofErr w:type="spellStart"/>
+                      <w:r>
+                        <w:rPr>
+                          <w:b/>
+                          <w:bCs/>
+                          <w:color w:val="auto"/>
+                          <w:sz w:val="20"/>
+                          <w:szCs w:val="20"/>
+                        </w:rPr>
+                        <w:t>attendace</w:t>
+                      </w:r>
+                      <w:proofErr w:type="spellEnd"/>
+                      <w:r>
+                        <w:rPr>
+                          <w:b/>
+                          <w:bCs/>
+                          <w:color w:val="auto"/>
+                          <w:sz w:val="20"/>
+                          <w:szCs w:val="20"/>
+                        </w:rPr>
+                        <w:t>”.</w:t>
                       </w:r>
                     </w:p>
                   </w:txbxContent>
@@ -3399,7 +4662,7 @@
           <w:noProof/>
         </w:rPr>
         <w:drawing>
-          <wp:anchor distT="0" distB="0" distL="114300" distR="114300" simplePos="0" relativeHeight="251662336" behindDoc="0" locked="0" layoutInCell="1" allowOverlap="1" wp14:anchorId="27112BF9" wp14:editId="58D0AD0C">
+          <wp:anchor distT="0" distB="0" distL="114300" distR="114300" simplePos="0" relativeHeight="251661312" behindDoc="0" locked="0" layoutInCell="1" allowOverlap="1" wp14:anchorId="6553BE88" wp14:editId="58C14BF5">
             <wp:simplePos x="0" y="0"/>
             <wp:positionH relativeFrom="margin">
               <wp:align>center</wp:align>
@@ -3575,7 +4838,7 @@
           <w:u w:val="single"/>
         </w:rPr>
       </w:pPr>
-      <w:bookmarkStart w:id="7" w:name="_Toc67598758"/>
+      <w:bookmarkStart w:id="7" w:name="_Toc69419505"/>
       <w:r>
         <w:rPr>
           <w:rFonts w:ascii="Times New Roman" w:hAnsi="Times New Roman" w:cs="Times New Roman"/>
@@ -3672,7 +4935,7 @@
         <mc:AlternateContent>
           <mc:Choice Requires="wps">
             <w:drawing>
-              <wp:anchor distT="0" distB="0" distL="114300" distR="114300" simplePos="0" relativeHeight="251665408" behindDoc="0" locked="0" layoutInCell="1" allowOverlap="1" wp14:anchorId="588B8B09" wp14:editId="7C61C4C3">
+              <wp:anchor distT="0" distB="0" distL="114300" distR="114300" simplePos="0" relativeHeight="251664384" behindDoc="0" locked="0" layoutInCell="1" allowOverlap="1" wp14:anchorId="0A8BED12" wp14:editId="351270B4">
                 <wp:simplePos x="0" y="0"/>
                 <wp:positionH relativeFrom="margin">
                   <wp:align>center</wp:align>
@@ -3768,7 +5031,29 @@
                                 <w:sz w:val="20"/>
                                 <w:szCs w:val="20"/>
                               </w:rPr>
-                              <w:t>with the new “Module attendace”.</w:t>
+                              <w:t xml:space="preserve">with the new “Module </w:t>
+                            </w:r>
+                            <w:proofErr w:type="spellStart"/>
+                            <w:r>
+                              <w:rPr>
+                                <w:b/>
+                                <w:bCs/>
+                                <w:color w:val="auto"/>
+                                <w:sz w:val="20"/>
+                                <w:szCs w:val="20"/>
+                              </w:rPr>
+                              <w:t>attendace</w:t>
+                            </w:r>
+                            <w:proofErr w:type="spellEnd"/>
+                            <w:r>
+                              <w:rPr>
+                                <w:b/>
+                                <w:bCs/>
+                                <w:color w:val="auto"/>
+                                <w:sz w:val="20"/>
+                                <w:szCs w:val="20"/>
+                              </w:rPr>
+                              <w:t>”.</w:t>
                             </w:r>
                           </w:p>
                         </w:txbxContent>
@@ -3787,7 +5072,7 @@
           </mc:Choice>
           <mc:Fallback>
             <w:pict>
-              <v:shape w14:anchorId="588B8B09" id="Text Box 10" o:spid="_x0000_s1029" type="#_x0000_t202" style="position:absolute;left:0;text-align:left;margin-left:0;margin-top:209.2pt;width:467.05pt;height:.05pt;z-index:251665408;visibility:visible;mso-wrap-style:square;mso-wrap-distance-left:9pt;mso-wrap-distance-top:0;mso-wrap-distance-right:9pt;mso-wrap-distance-bottom:0;mso-position-horizontal:center;mso-position-horizontal-relative:margin;mso-position-vertical:absolute;mso-position-vertical-relative:text;v-text-anchor:top" o:gfxdata="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" stroked="f">
+              <v:shape w14:anchorId="0A8BED12" id="Text Box 10" o:spid="_x0000_s1030" type="#_x0000_t202" style="position:absolute;left:0;text-align:left;margin-left:0;margin-top:209.2pt;width:467.05pt;height:.05pt;z-index:251664384;visibility:visible;mso-wrap-style:square;mso-wrap-distance-left:9pt;mso-wrap-distance-top:0;mso-wrap-distance-right:9pt;mso-wrap-distance-bottom:0;mso-position-horizontal:center;mso-position-horizontal-relative:margin;mso-position-vertical:absolute;mso-position-vertical-relative:text;v-text-anchor:top" o:gfxdata="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" stroked="f">
                 <v:textbox style="mso-fit-shape-to-text:t" inset="0,0,0,0">
                   <w:txbxContent>
                     <w:p>
@@ -3852,7 +5137,29 @@
                           <w:sz w:val="20"/>
                           <w:szCs w:val="20"/>
                         </w:rPr>
-                        <w:t>with the new “Module attendace”.</w:t>
+                        <w:t xml:space="preserve">with the new “Module </w:t>
+                      </w:r>
+                      <w:proofErr w:type="spellStart"/>
+                      <w:r>
+                        <w:rPr>
+                          <w:b/>
+                          <w:bCs/>
+                          <w:color w:val="auto"/>
+                          <w:sz w:val="20"/>
+                          <w:szCs w:val="20"/>
+                        </w:rPr>
+                        <w:t>attendace</w:t>
+                      </w:r>
+                      <w:proofErr w:type="spellEnd"/>
+                      <w:r>
+                        <w:rPr>
+                          <w:b/>
+                          <w:bCs/>
+                          <w:color w:val="auto"/>
+                          <w:sz w:val="20"/>
+                          <w:szCs w:val="20"/>
+                        </w:rPr>
+                        <w:t>”.</w:t>
                       </w:r>
                     </w:p>
                   </w:txbxContent>
@@ -3871,7 +5178,7 @@
           <w:szCs w:val="24"/>
         </w:rPr>
         <w:drawing>
-          <wp:inline distT="0" distB="0" distL="0" distR="0" wp14:anchorId="4DC66DA4" wp14:editId="50690FB5">
+          <wp:inline distT="0" distB="0" distL="0" distR="0" wp14:anchorId="1F7A86D4" wp14:editId="3A9339E6">
             <wp:extent cx="8309113" cy="2483043"/>
             <wp:effectExtent l="0" t="0" r="0" b="0"/>
             <wp:docPr id="9" name="Picture 9"/>
@@ -3930,7 +5237,7 @@
           <w:szCs w:val="24"/>
         </w:rPr>
       </w:pPr>
-      <w:bookmarkStart w:id="8" w:name="_Toc67598759"/>
+      <w:bookmarkStart w:id="8" w:name="_Toc69419506"/>
       <w:r>
         <w:rPr>
           <w:rFonts w:ascii="Times New Roman" w:hAnsi="Times New Roman" w:cs="Times New Roman"/>
@@ -4288,7 +5595,7 @@
           <w:szCs w:val="28"/>
         </w:rPr>
       </w:pPr>
-      <w:bookmarkStart w:id="9" w:name="_Toc67598760"/>
+      <w:bookmarkStart w:id="9" w:name="_Toc69419507"/>
       <w:r>
         <w:rPr>
           <w:rFonts w:ascii="Times New Roman" w:hAnsi="Times New Roman" w:cs="Times New Roman"/>
@@ -4386,7 +5693,23 @@
           <w:sz w:val="24"/>
           <w:szCs w:val="24"/>
         </w:rPr>
-        <w:t>$288,000.00 MXN approximately.</w:t>
+        <w:t>$</w:t>
+      </w:r>
+      <w:r>
+        <w:rPr>
+          <w:rFonts w:ascii="Times New Roman" w:hAnsi="Times New Roman" w:cs="Times New Roman"/>
+          <w:sz w:val="24"/>
+          <w:szCs w:val="24"/>
+        </w:rPr>
+        <w:t>800</w:t>
+      </w:r>
+      <w:r>
+        <w:rPr>
+          <w:rFonts w:ascii="Times New Roman" w:hAnsi="Times New Roman" w:cs="Times New Roman"/>
+          <w:sz w:val="24"/>
+          <w:szCs w:val="24"/>
+        </w:rPr>
+        <w:t>,000.00 MXN approximately.</w:t>
       </w:r>
     </w:p>
     <w:p>
@@ -5030,7 +6353,7 @@
           <w:szCs w:val="28"/>
         </w:rPr>
       </w:pPr>
-      <w:bookmarkStart w:id="10" w:name="_Toc67598761"/>
+      <w:bookmarkStart w:id="10" w:name="_Toc69419508"/>
       <w:r>
         <w:rPr>
           <w:rFonts w:ascii="Times New Roman" w:hAnsi="Times New Roman" w:cs="Times New Roman"/>
@@ -5223,7 +6546,7 @@
                 <w:sz w:val="24"/>
                 <w:szCs w:val="24"/>
               </w:rPr>
-              <w:t>Anything.</w:t>
+              <w:t>The system fulfills the law.</w:t>
             </w:r>
           </w:p>
         </w:tc>
@@ -5476,13 +6799,1109 @@
     </w:p>
     <w:p>
       <w:pPr>
-        <w:jc w:val="both"/>
-        <w:rPr>
-          <w:rFonts w:ascii="Times New Roman" w:hAnsi="Times New Roman" w:cs="Times New Roman"/>
-          <w:sz w:val="24"/>
-          <w:szCs w:val="24"/>
-        </w:rPr>
-      </w:pPr>
+        <w:rPr>
+          <w:rFonts w:ascii="Times New Roman" w:hAnsi="Times New Roman" w:cs="Times New Roman"/>
+          <w:sz w:val="24"/>
+          <w:szCs w:val="24"/>
+        </w:rPr>
+      </w:pPr>
+      <w:r>
+        <w:rPr>
+          <w:rFonts w:ascii="Times New Roman" w:hAnsi="Times New Roman" w:cs="Times New Roman"/>
+          <w:sz w:val="24"/>
+          <w:szCs w:val="24"/>
+        </w:rPr>
+        <w:t>Consider the risk in all topics, cost, time, client, situation, etc.</w:t>
+      </w:r>
+      <w:r>
+        <w:rPr>
+          <w:rFonts w:ascii="Times New Roman" w:hAnsi="Times New Roman" w:cs="Times New Roman"/>
+          <w:sz w:val="24"/>
+          <w:szCs w:val="24"/>
+        </w:rPr>
+        <w:br w:type="page"/>
+      </w:r>
+    </w:p>
+    <w:p>
+      <w:pPr>
+        <w:pStyle w:val="Heading1"/>
+        <w:rPr>
+          <w:rFonts w:ascii="Times New Roman" w:hAnsi="Times New Roman" w:cs="Times New Roman"/>
+          <w:color w:val="auto"/>
+          <w:sz w:val="24"/>
+          <w:szCs w:val="24"/>
+        </w:rPr>
+      </w:pPr>
+      <w:bookmarkStart w:id="11" w:name="_Toc69419509"/>
+      <w:r>
+        <w:rPr>
+          <w:rFonts w:ascii="Times New Roman" w:hAnsi="Times New Roman" w:cs="Times New Roman"/>
+          <w:b/>
+          <w:bCs/>
+          <w:color w:val="auto"/>
+        </w:rPr>
+        <w:lastRenderedPageBreak/>
+        <w:t>CR02.- A cryptographic method should be used to transform transmission data for privacy purposes.</w:t>
+      </w:r>
+      <w:bookmarkEnd w:id="11"/>
+    </w:p>
+    <w:p/>
+    <w:p>
+      <w:pPr>
+        <w:pStyle w:val="Heading1"/>
+        <w:jc w:val="both"/>
+        <w:rPr>
+          <w:rFonts w:ascii="Times New Roman" w:hAnsi="Times New Roman" w:cs="Times New Roman"/>
+          <w:i/>
+          <w:iCs/>
+          <w:color w:val="auto"/>
+          <w:sz w:val="28"/>
+          <w:szCs w:val="28"/>
+        </w:rPr>
+      </w:pPr>
+      <w:bookmarkStart w:id="12" w:name="_Toc69419510"/>
+      <w:r>
+        <w:rPr>
+          <w:rFonts w:ascii="Times New Roman" w:hAnsi="Times New Roman" w:cs="Times New Roman"/>
+          <w:i/>
+          <w:iCs/>
+          <w:color w:val="auto"/>
+          <w:sz w:val="28"/>
+          <w:szCs w:val="28"/>
+        </w:rPr>
+        <w:t>Identify the configuration items (CI) within the baseline due to change request (CR)</w:t>
+      </w:r>
+      <w:bookmarkEnd w:id="12"/>
+    </w:p>
+    <w:p>
+      <w:pPr>
+        <w:rPr>
+          <w:rFonts w:ascii="Times New Roman" w:hAnsi="Times New Roman" w:cs="Times New Roman"/>
+          <w:sz w:val="24"/>
+          <w:szCs w:val="24"/>
+        </w:rPr>
+      </w:pPr>
+    </w:p>
+    <w:p>
+      <w:pPr>
+        <w:pStyle w:val="Heading2"/>
+        <w:rPr>
+          <w:rFonts w:ascii="Times New Roman" w:hAnsi="Times New Roman" w:cs="Times New Roman"/>
+          <w:b/>
+          <w:bCs/>
+          <w:color w:val="auto"/>
+          <w:sz w:val="24"/>
+          <w:szCs w:val="24"/>
+        </w:rPr>
+      </w:pPr>
+      <w:bookmarkStart w:id="13" w:name="_Toc69419511"/>
+      <w:r>
+        <w:rPr>
+          <w:rFonts w:ascii="Times New Roman" w:hAnsi="Times New Roman" w:cs="Times New Roman"/>
+          <w:b/>
+          <w:bCs/>
+          <w:color w:val="auto"/>
+          <w:sz w:val="24"/>
+          <w:szCs w:val="24"/>
+        </w:rPr>
+        <w:t>Changes in SDD (Software Design Document)</w:t>
+      </w:r>
+      <w:bookmarkEnd w:id="13"/>
+    </w:p>
+    <w:p/>
+    <w:p>
+      <w:pPr>
+        <w:pStyle w:val="Heading3"/>
+        <w:rPr>
+          <w:rFonts w:ascii="Times New Roman" w:hAnsi="Times New Roman" w:cs="Times New Roman"/>
+          <w:color w:val="auto"/>
+          <w:u w:val="single"/>
+        </w:rPr>
+      </w:pPr>
+      <w:bookmarkStart w:id="14" w:name="_Toc69419512"/>
+      <w:r>
+        <w:rPr>
+          <w:rFonts w:ascii="Times New Roman" w:hAnsi="Times New Roman" w:cs="Times New Roman"/>
+          <w:color w:val="auto"/>
+          <w:u w:val="single"/>
+        </w:rPr>
+        <w:t>Class diagram</w:t>
+      </w:r>
+      <w:bookmarkEnd w:id="14"/>
+    </w:p>
+    <w:p>
+      <w:pPr>
+        <w:jc w:val="both"/>
+        <w:rPr>
+          <w:rFonts w:ascii="Times New Roman" w:hAnsi="Times New Roman" w:cs="Times New Roman"/>
+          <w:sz w:val="24"/>
+          <w:szCs w:val="24"/>
+        </w:rPr>
+      </w:pPr>
+    </w:p>
+    <w:p>
+      <w:pPr>
+        <w:jc w:val="both"/>
+        <w:rPr>
+          <w:rFonts w:ascii="Times New Roman" w:hAnsi="Times New Roman" w:cs="Times New Roman"/>
+          <w:sz w:val="24"/>
+          <w:szCs w:val="24"/>
+        </w:rPr>
+      </w:pPr>
+      <w:r>
+        <w:rPr>
+          <w:rFonts w:ascii="Times New Roman" w:hAnsi="Times New Roman" w:cs="Times New Roman"/>
+          <w:sz w:val="24"/>
+          <w:szCs w:val="24"/>
+        </w:rPr>
+        <w:t>In this case only it will be necessary to add another method in the class “</w:t>
+      </w:r>
+      <w:proofErr w:type="spellStart"/>
+      <w:r>
+        <w:rPr>
+          <w:rFonts w:ascii="Times New Roman" w:hAnsi="Times New Roman" w:cs="Times New Roman"/>
+          <w:sz w:val="24"/>
+          <w:szCs w:val="24"/>
+        </w:rPr>
+        <w:t>Conexion</w:t>
+      </w:r>
+      <w:proofErr w:type="spellEnd"/>
+      <w:r>
+        <w:rPr>
+          <w:rFonts w:ascii="Times New Roman" w:hAnsi="Times New Roman" w:cs="Times New Roman"/>
+          <w:sz w:val="24"/>
+          <w:szCs w:val="24"/>
+        </w:rPr>
+        <w:t>”, to encrypt data before of transfer through APIREST. This method will be named “</w:t>
+      </w:r>
+      <w:proofErr w:type="spellStart"/>
+      <w:r>
+        <w:rPr>
+          <w:rFonts w:ascii="Times New Roman" w:hAnsi="Times New Roman" w:cs="Times New Roman"/>
+          <w:sz w:val="24"/>
+          <w:szCs w:val="24"/>
+        </w:rPr>
+        <w:t>encriptar</w:t>
+      </w:r>
+      <w:proofErr w:type="spellEnd"/>
+      <w:r>
+        <w:rPr>
+          <w:rFonts w:ascii="Times New Roman" w:hAnsi="Times New Roman" w:cs="Times New Roman"/>
+          <w:sz w:val="24"/>
+          <w:szCs w:val="24"/>
+        </w:rPr>
+        <w:t xml:space="preserve">”. </w:t>
+      </w:r>
+    </w:p>
+    <w:p>
+      <w:pPr>
+        <w:jc w:val="both"/>
+        <w:rPr>
+          <w:rFonts w:ascii="Times New Roman" w:hAnsi="Times New Roman" w:cs="Times New Roman"/>
+          <w:sz w:val="24"/>
+          <w:szCs w:val="24"/>
+        </w:rPr>
+      </w:pPr>
+    </w:p>
+    <w:p>
+      <w:pPr>
+        <w:jc w:val="both"/>
+        <w:rPr>
+          <w:rFonts w:ascii="Times New Roman" w:hAnsi="Times New Roman" w:cs="Times New Roman"/>
+          <w:sz w:val="24"/>
+          <w:szCs w:val="24"/>
+        </w:rPr>
+      </w:pPr>
+      <w:r>
+        <w:rPr>
+          <w:noProof/>
+        </w:rPr>
+        <w:drawing>
+          <wp:anchor distT="0" distB="0" distL="114300" distR="114300" simplePos="0" relativeHeight="251668480" behindDoc="0" locked="0" layoutInCell="1" allowOverlap="1" wp14:anchorId="3D20FFF3" wp14:editId="3607ED7C">
+            <wp:simplePos x="0" y="0"/>
+            <wp:positionH relativeFrom="margin">
+              <wp:align>right</wp:align>
+            </wp:positionH>
+            <wp:positionV relativeFrom="paragraph">
+              <wp:posOffset>275590</wp:posOffset>
+            </wp:positionV>
+            <wp:extent cx="5943600" cy="4274820"/>
+            <wp:effectExtent l="0" t="0" r="0" b="0"/>
+            <wp:wrapSquare wrapText="bothSides"/>
+            <wp:docPr id="11" name="Picture 11"/>
+            <wp:cNvGraphicFramePr>
+              <a:graphicFrameLocks xmlns:a="http://schemas.openxmlformats.org/drawingml/2006/main" noChangeAspect="1"/>
+            </wp:cNvGraphicFramePr>
+            <a:graphic xmlns:a="http://schemas.openxmlformats.org/drawingml/2006/main">
+              <a:graphicData uri="http://schemas.openxmlformats.org/drawingml/2006/picture">
+                <pic:pic xmlns:pic="http://schemas.openxmlformats.org/drawingml/2006/picture">
+                  <pic:nvPicPr>
+                    <pic:cNvPr id="1" name=""/>
+                    <pic:cNvPicPr/>
+                  </pic:nvPicPr>
+                  <pic:blipFill>
+                    <a:blip r:embed="rId10">
+                      <a:extLst>
+                        <a:ext uri="{28A0092B-C50C-407E-A947-70E740481C1C}">
+                          <a14:useLocalDpi xmlns:a14="http://schemas.microsoft.com/office/drawing/2010/main" val="0"/>
+                        </a:ext>
+                      </a:extLst>
+                    </a:blip>
+                    <a:stretch>
+                      <a:fillRect/>
+                    </a:stretch>
+                  </pic:blipFill>
+                  <pic:spPr>
+                    <a:xfrm>
+                      <a:off x="0" y="0"/>
+                      <a:ext cx="5943600" cy="4274820"/>
+                    </a:xfrm>
+                    <a:prstGeom prst="rect">
+                      <a:avLst/>
+                    </a:prstGeom>
+                  </pic:spPr>
+                </pic:pic>
+              </a:graphicData>
+            </a:graphic>
+            <wp14:sizeRelH relativeFrom="page">
+              <wp14:pctWidth>0</wp14:pctWidth>
+            </wp14:sizeRelH>
+            <wp14:sizeRelV relativeFrom="page">
+              <wp14:pctHeight>0</wp14:pctHeight>
+            </wp14:sizeRelV>
+          </wp:anchor>
+        </w:drawing>
+      </w:r>
+    </w:p>
+    <w:p>
+      <w:pPr>
+        <w:jc w:val="both"/>
+        <w:rPr>
+          <w:rFonts w:ascii="Times New Roman" w:hAnsi="Times New Roman" w:cs="Times New Roman"/>
+          <w:sz w:val="24"/>
+          <w:szCs w:val="24"/>
+        </w:rPr>
+      </w:pPr>
+      <w:r>
+        <w:rPr>
+          <w:noProof/>
+        </w:rPr>
+        <mc:AlternateContent>
+          <mc:Choice Requires="wps">
+            <w:drawing>
+              <wp:anchor distT="0" distB="0" distL="114300" distR="114300" simplePos="0" relativeHeight="251669504" behindDoc="0" locked="0" layoutInCell="1" allowOverlap="1" wp14:anchorId="692E9093" wp14:editId="3A6D5223">
+                <wp:simplePos x="0" y="0"/>
+                <wp:positionH relativeFrom="margin">
+                  <wp:align>center</wp:align>
+                </wp:positionH>
+                <wp:positionV relativeFrom="paragraph">
+                  <wp:posOffset>4315460</wp:posOffset>
+                </wp:positionV>
+                <wp:extent cx="3895725" cy="635"/>
+                <wp:effectExtent l="0" t="0" r="9525" b="3810"/>
+                <wp:wrapSquare wrapText="bothSides"/>
+                <wp:docPr id="15" name="Text Box 15"/>
+                <wp:cNvGraphicFramePr/>
+                <a:graphic xmlns:a="http://schemas.openxmlformats.org/drawingml/2006/main">
+                  <a:graphicData uri="http://schemas.microsoft.com/office/word/2010/wordprocessingShape">
+                    <wps:wsp>
+                      <wps:cNvSpPr txBox="1"/>
+                      <wps:spPr>
+                        <a:xfrm>
+                          <a:off x="0" y="0"/>
+                          <a:ext cx="3895725" cy="635"/>
+                        </a:xfrm>
+                        <a:prstGeom prst="rect">
+                          <a:avLst/>
+                        </a:prstGeom>
+                        <a:solidFill>
+                          <a:prstClr val="white"/>
+                        </a:solidFill>
+                        <a:ln>
+                          <a:noFill/>
+                        </a:ln>
+                      </wps:spPr>
+                      <wps:txbx>
+                        <w:txbxContent>
+                          <w:p>
+                            <w:pPr>
+                              <w:pStyle w:val="Caption"/>
+                              <w:jc w:val="center"/>
+                              <w:rPr>
+                                <w:rFonts w:ascii="Times New Roman" w:hAnsi="Times New Roman" w:cs="Times New Roman"/>
+                                <w:b/>
+                                <w:bCs/>
+                                <w:noProof/>
+                                <w:color w:val="auto"/>
+                                <w:sz w:val="28"/>
+                                <w:szCs w:val="28"/>
+                              </w:rPr>
+                            </w:pPr>
+                            <w:r>
+                              <w:rPr>
+                                <w:b/>
+                                <w:bCs/>
+                                <w:color w:val="auto"/>
+                                <w:sz w:val="20"/>
+                                <w:szCs w:val="20"/>
+                              </w:rPr>
+                              <w:t xml:space="preserve">Figure </w:t>
+                            </w:r>
+                            <w:r>
+                              <w:rPr>
+                                <w:b/>
+                                <w:bCs/>
+                                <w:color w:val="auto"/>
+                                <w:sz w:val="20"/>
+                                <w:szCs w:val="20"/>
+                              </w:rPr>
+                              <w:t>5</w:t>
+                            </w:r>
+                            <w:r>
+                              <w:rPr>
+                                <w:b/>
+                                <w:bCs/>
+                                <w:color w:val="auto"/>
+                                <w:sz w:val="20"/>
+                                <w:szCs w:val="20"/>
+                              </w:rPr>
+                              <w:t xml:space="preserve">.- </w:t>
+                            </w:r>
+                            <w:r>
+                              <w:rPr>
+                                <w:b/>
+                                <w:bCs/>
+                                <w:color w:val="auto"/>
+                                <w:sz w:val="20"/>
+                                <w:szCs w:val="20"/>
+                              </w:rPr>
+                              <w:t>Class diagram</w:t>
+                            </w:r>
+                            <w:r>
+                              <w:rPr>
+                                <w:b/>
+                                <w:bCs/>
+                                <w:color w:val="auto"/>
+                                <w:sz w:val="20"/>
+                                <w:szCs w:val="20"/>
+                              </w:rPr>
+                              <w:t xml:space="preserve"> with the new </w:t>
+                            </w:r>
+                            <w:r>
+                              <w:rPr>
+                                <w:b/>
+                                <w:bCs/>
+                                <w:color w:val="auto"/>
+                                <w:sz w:val="20"/>
+                                <w:szCs w:val="20"/>
+                              </w:rPr>
+                              <w:t>method</w:t>
+                            </w:r>
+                            <w:r>
+                              <w:rPr>
+                                <w:b/>
+                                <w:bCs/>
+                                <w:color w:val="auto"/>
+                                <w:sz w:val="20"/>
+                                <w:szCs w:val="20"/>
+                              </w:rPr>
+                              <w:t>.</w:t>
+                            </w:r>
+                          </w:p>
+                        </w:txbxContent>
+                      </wps:txbx>
+                      <wps:bodyPr rot="0" spcFirstLastPara="0" vertOverflow="overflow" horzOverflow="overflow" vert="horz" wrap="square" lIns="0" tIns="0" rIns="0" bIns="0" numCol="1" spcCol="0" rtlCol="0" fromWordArt="0" anchor="t" anchorCtr="0" forceAA="0" compatLnSpc="1">
+                        <a:prstTxWarp prst="textNoShape">
+                          <a:avLst/>
+                        </a:prstTxWarp>
+                        <a:spAutoFit/>
+                      </wps:bodyPr>
+                    </wps:wsp>
+                  </a:graphicData>
+                </a:graphic>
+              </wp:anchor>
+            </w:drawing>
+          </mc:Choice>
+          <mc:Fallback>
+            <w:pict>
+              <v:shape w14:anchorId="692E9093" id="Text Box 15" o:spid="_x0000_s1031" type="#_x0000_t202" style="position:absolute;left:0;text-align:left;margin-left:0;margin-top:339.8pt;width:306.75pt;height:.05pt;z-index:251669504;visibility:visible;mso-wrap-style:square;mso-wrap-distance-left:9pt;mso-wrap-distance-top:0;mso-wrap-distance-right:9pt;mso-wrap-distance-bottom:0;mso-position-horizontal:center;mso-position-horizontal-relative:margin;mso-position-vertical:absolute;mso-position-vertical-relative:text;v-text-anchor:top" o:gfxdata="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" stroked="f">
+                <v:textbox style="mso-fit-shape-to-text:t" inset="0,0,0,0">
+                  <w:txbxContent>
+                    <w:p>
+                      <w:pPr>
+                        <w:pStyle w:val="Caption"/>
+                        <w:jc w:val="center"/>
+                        <w:rPr>
+                          <w:rFonts w:ascii="Times New Roman" w:hAnsi="Times New Roman" w:cs="Times New Roman"/>
+                          <w:b/>
+                          <w:bCs/>
+                          <w:noProof/>
+                          <w:color w:val="auto"/>
+                          <w:sz w:val="28"/>
+                          <w:szCs w:val="28"/>
+                        </w:rPr>
+                      </w:pPr>
+                      <w:r>
+                        <w:rPr>
+                          <w:b/>
+                          <w:bCs/>
+                          <w:color w:val="auto"/>
+                          <w:sz w:val="20"/>
+                          <w:szCs w:val="20"/>
+                        </w:rPr>
+                        <w:t xml:space="preserve">Figure </w:t>
+                      </w:r>
+                      <w:r>
+                        <w:rPr>
+                          <w:b/>
+                          <w:bCs/>
+                          <w:color w:val="auto"/>
+                          <w:sz w:val="20"/>
+                          <w:szCs w:val="20"/>
+                        </w:rPr>
+                        <w:t>5</w:t>
+                      </w:r>
+                      <w:r>
+                        <w:rPr>
+                          <w:b/>
+                          <w:bCs/>
+                          <w:color w:val="auto"/>
+                          <w:sz w:val="20"/>
+                          <w:szCs w:val="20"/>
+                        </w:rPr>
+                        <w:t xml:space="preserve">.- </w:t>
+                      </w:r>
+                      <w:r>
+                        <w:rPr>
+                          <w:b/>
+                          <w:bCs/>
+                          <w:color w:val="auto"/>
+                          <w:sz w:val="20"/>
+                          <w:szCs w:val="20"/>
+                        </w:rPr>
+                        <w:t>Class diagram</w:t>
+                      </w:r>
+                      <w:r>
+                        <w:rPr>
+                          <w:b/>
+                          <w:bCs/>
+                          <w:color w:val="auto"/>
+                          <w:sz w:val="20"/>
+                          <w:szCs w:val="20"/>
+                        </w:rPr>
+                        <w:t xml:space="preserve"> with the new </w:t>
+                      </w:r>
+                      <w:r>
+                        <w:rPr>
+                          <w:b/>
+                          <w:bCs/>
+                          <w:color w:val="auto"/>
+                          <w:sz w:val="20"/>
+                          <w:szCs w:val="20"/>
+                        </w:rPr>
+                        <w:t>method</w:t>
+                      </w:r>
+                      <w:r>
+                        <w:rPr>
+                          <w:b/>
+                          <w:bCs/>
+                          <w:color w:val="auto"/>
+                          <w:sz w:val="20"/>
+                          <w:szCs w:val="20"/>
+                        </w:rPr>
+                        <w:t>.</w:t>
+                      </w:r>
+                    </w:p>
+                  </w:txbxContent>
+                </v:textbox>
+                <w10:wrap type="square" anchorx="margin"/>
+              </v:shape>
+            </w:pict>
+          </mc:Fallback>
+        </mc:AlternateContent>
+      </w:r>
+    </w:p>
+    <w:p>
+      <w:pPr>
+        <w:jc w:val="both"/>
+        <w:rPr>
+          <w:rFonts w:ascii="Times New Roman" w:hAnsi="Times New Roman" w:cs="Times New Roman"/>
+          <w:sz w:val="24"/>
+          <w:szCs w:val="24"/>
+        </w:rPr>
+      </w:pPr>
+    </w:p>
+    <w:p>
+      <w:pPr>
+        <w:pStyle w:val="Heading2"/>
+        <w:rPr>
+          <w:rFonts w:ascii="Times New Roman" w:hAnsi="Times New Roman" w:cs="Times New Roman"/>
+          <w:color w:val="auto"/>
+          <w:sz w:val="24"/>
+          <w:szCs w:val="24"/>
+        </w:rPr>
+      </w:pPr>
+      <w:bookmarkStart w:id="15" w:name="_Toc69419513"/>
+      <w:r>
+        <w:rPr>
+          <w:rFonts w:ascii="Times New Roman" w:hAnsi="Times New Roman" w:cs="Times New Roman"/>
+          <w:b/>
+          <w:bCs/>
+          <w:color w:val="auto"/>
+          <w:sz w:val="24"/>
+          <w:szCs w:val="24"/>
+        </w:rPr>
+        <w:lastRenderedPageBreak/>
+        <w:t>Changes in SRS</w:t>
+      </w:r>
+      <w:r>
+        <w:rPr>
+          <w:rFonts w:ascii="Times New Roman" w:hAnsi="Times New Roman" w:cs="Times New Roman"/>
+          <w:b/>
+          <w:bCs/>
+          <w:color w:val="auto"/>
+          <w:sz w:val="24"/>
+          <w:szCs w:val="24"/>
+        </w:rPr>
+        <w:t xml:space="preserve"> (Specification Requirement Software)</w:t>
+      </w:r>
+      <w:bookmarkEnd w:id="15"/>
+    </w:p>
+    <w:p>
+      <w:pPr>
+        <w:jc w:val="both"/>
+        <w:rPr>
+          <w:rFonts w:ascii="Times New Roman" w:hAnsi="Times New Roman" w:cs="Times New Roman"/>
+          <w:sz w:val="24"/>
+          <w:szCs w:val="24"/>
+        </w:rPr>
+      </w:pPr>
+    </w:p>
+    <w:p>
+      <w:pPr>
+        <w:jc w:val="both"/>
+        <w:rPr>
+          <w:rFonts w:ascii="Times New Roman" w:hAnsi="Times New Roman" w:cs="Times New Roman"/>
+          <w:b/>
+          <w:bCs/>
+          <w:sz w:val="24"/>
+          <w:szCs w:val="24"/>
+        </w:rPr>
+      </w:pPr>
+      <w:r>
+        <w:rPr>
+          <w:rFonts w:ascii="Times New Roman" w:hAnsi="Times New Roman" w:cs="Times New Roman"/>
+          <w:sz w:val="24"/>
+          <w:szCs w:val="24"/>
+        </w:rPr>
+        <w:t xml:space="preserve">In this document is only necessary to add another functional requirement. To practical situations we will named </w:t>
+      </w:r>
+      <w:r>
+        <w:rPr>
+          <w:rFonts w:ascii="Times New Roman" w:hAnsi="Times New Roman" w:cs="Times New Roman"/>
+          <w:b/>
+          <w:bCs/>
+          <w:sz w:val="24"/>
+          <w:szCs w:val="24"/>
+        </w:rPr>
+        <w:t>SRF-09</w:t>
+      </w:r>
+    </w:p>
+    <w:p>
+      <w:pPr>
+        <w:jc w:val="both"/>
+        <w:rPr>
+          <w:rFonts w:ascii="Times New Roman" w:hAnsi="Times New Roman" w:cs="Times New Roman"/>
+          <w:sz w:val="24"/>
+          <w:szCs w:val="24"/>
+        </w:rPr>
+      </w:pPr>
+    </w:p>
+    <w:tbl>
+      <w:tblPr>
+        <w:tblStyle w:val="TableGrid"/>
+        <w:tblW w:w="0" w:type="auto"/>
+        <w:jc w:val="center"/>
+        <w:tblLook w:val="04A0" w:firstRow="1" w:lastRow="0" w:firstColumn="1" w:lastColumn="0" w:noHBand="0" w:noVBand="1"/>
+      </w:tblPr>
+      <w:tblGrid>
+        <w:gridCol w:w="2695"/>
+        <w:gridCol w:w="6655"/>
+      </w:tblGrid>
+      <w:tr>
+        <w:trPr>
+          <w:jc w:val="center"/>
+        </w:trPr>
+        <w:tc>
+          <w:tcPr>
+            <w:tcW w:w="2695" w:type="dxa"/>
+            <w:shd w:val="clear" w:color="auto" w:fill="auto"/>
+            <w:vAlign w:val="center"/>
+          </w:tcPr>
+          <w:p>
+            <w:pPr>
+              <w:jc w:val="both"/>
+              <w:rPr>
+                <w:rFonts w:ascii="Times New Roman" w:hAnsi="Times New Roman" w:cs="Times New Roman"/>
+                <w:b/>
+                <w:bCs/>
+                <w:sz w:val="24"/>
+                <w:szCs w:val="24"/>
+                <w:lang w:val="es-MX"/>
+              </w:rPr>
+            </w:pPr>
+            <w:r>
+              <w:rPr>
+                <w:rFonts w:ascii="Times New Roman" w:hAnsi="Times New Roman" w:cs="Times New Roman"/>
+                <w:b/>
+                <w:bCs/>
+                <w:sz w:val="24"/>
+                <w:szCs w:val="24"/>
+                <w:lang w:val="es-MX"/>
+              </w:rPr>
+              <w:t>SR</w:t>
+            </w:r>
+            <w:r>
+              <w:rPr>
+                <w:rFonts w:ascii="Times New Roman" w:hAnsi="Times New Roman" w:cs="Times New Roman"/>
+                <w:b/>
+                <w:bCs/>
+                <w:sz w:val="24"/>
+                <w:szCs w:val="24"/>
+              </w:rPr>
+              <w:t>F-0</w:t>
+            </w:r>
+            <w:r>
+              <w:rPr>
+                <w:rFonts w:ascii="Times New Roman" w:hAnsi="Times New Roman" w:cs="Times New Roman"/>
+                <w:b/>
+                <w:bCs/>
+                <w:sz w:val="24"/>
+                <w:szCs w:val="24"/>
+              </w:rPr>
+              <w:t>9</w:t>
+            </w:r>
+          </w:p>
+        </w:tc>
+        <w:tc>
+          <w:tcPr>
+            <w:tcW w:w="6655" w:type="dxa"/>
+            <w:vMerge w:val="restart"/>
+            <w:shd w:val="clear" w:color="auto" w:fill="auto"/>
+            <w:vAlign w:val="center"/>
+          </w:tcPr>
+          <w:p>
+            <w:pPr>
+              <w:jc w:val="both"/>
+              <w:rPr>
+                <w:rFonts w:ascii="Times New Roman" w:hAnsi="Times New Roman" w:cs="Times New Roman"/>
+                <w:sz w:val="24"/>
+                <w:szCs w:val="24"/>
+              </w:rPr>
+            </w:pPr>
+            <w:r>
+              <w:rPr>
+                <w:rFonts w:ascii="Times New Roman" w:hAnsi="Times New Roman" w:cs="Times New Roman"/>
+                <w:sz w:val="24"/>
+                <w:szCs w:val="24"/>
+              </w:rPr>
+              <w:t xml:space="preserve">The system should </w:t>
+            </w:r>
+            <w:r>
+              <w:rPr>
+                <w:rFonts w:ascii="Times New Roman" w:hAnsi="Times New Roman" w:cs="Times New Roman"/>
+                <w:sz w:val="24"/>
+                <w:szCs w:val="24"/>
+              </w:rPr>
+              <w:t>have a cryptography method before to storage in the database.</w:t>
+            </w:r>
+          </w:p>
+        </w:tc>
+      </w:tr>
+      <w:tr>
+        <w:trPr>
+          <w:jc w:val="center"/>
+        </w:trPr>
+        <w:tc>
+          <w:tcPr>
+            <w:tcW w:w="2695" w:type="dxa"/>
+            <w:shd w:val="clear" w:color="auto" w:fill="auto"/>
+            <w:vAlign w:val="center"/>
+          </w:tcPr>
+          <w:p>
+            <w:pPr>
+              <w:jc w:val="both"/>
+              <w:rPr>
+                <w:b/>
+                <w:bCs/>
+                <w:sz w:val="24"/>
+                <w:szCs w:val="24"/>
+                <w:lang w:val="es-MX"/>
+              </w:rPr>
+            </w:pPr>
+            <w:r>
+              <w:rPr>
+                <w:b/>
+                <w:bCs/>
+                <w:sz w:val="24"/>
+                <w:szCs w:val="24"/>
+                <w:lang w:val="es-MX"/>
+              </w:rPr>
+              <w:t>Encryptation data</w:t>
+            </w:r>
+          </w:p>
+        </w:tc>
+        <w:tc>
+          <w:tcPr>
+            <w:tcW w:w="6655" w:type="dxa"/>
+            <w:vMerge/>
+            <w:shd w:val="clear" w:color="auto" w:fill="auto"/>
+            <w:vAlign w:val="center"/>
+          </w:tcPr>
+          <w:p>
+            <w:pPr>
+              <w:jc w:val="both"/>
+              <w:rPr>
+                <w:sz w:val="24"/>
+                <w:szCs w:val="24"/>
+                <w:lang w:val="es-MX"/>
+              </w:rPr>
+            </w:pPr>
+          </w:p>
+        </w:tc>
+      </w:tr>
+    </w:tbl>
+    <w:p>
+      <w:pPr>
+        <w:jc w:val="both"/>
+        <w:rPr>
+          <w:rFonts w:ascii="Times New Roman" w:hAnsi="Times New Roman" w:cs="Times New Roman"/>
+          <w:sz w:val="24"/>
+          <w:szCs w:val="24"/>
+        </w:rPr>
+      </w:pPr>
+    </w:p>
+    <w:p>
+      <w:pPr>
+        <w:jc w:val="both"/>
+        <w:rPr>
+          <w:rFonts w:ascii="Times New Roman" w:hAnsi="Times New Roman" w:cs="Times New Roman"/>
+          <w:sz w:val="24"/>
+          <w:szCs w:val="24"/>
+        </w:rPr>
+      </w:pPr>
+    </w:p>
+    <w:p>
+      <w:pPr>
+        <w:pStyle w:val="Heading1"/>
+        <w:jc w:val="both"/>
+        <w:rPr>
+          <w:rFonts w:ascii="Times New Roman" w:hAnsi="Times New Roman" w:cs="Times New Roman"/>
+          <w:color w:val="auto"/>
+          <w:sz w:val="28"/>
+          <w:szCs w:val="28"/>
+        </w:rPr>
+      </w:pPr>
+      <w:bookmarkStart w:id="16" w:name="_Toc69419514"/>
+      <w:r>
+        <w:rPr>
+          <w:rFonts w:ascii="Times New Roman" w:hAnsi="Times New Roman" w:cs="Times New Roman"/>
+          <w:color w:val="auto"/>
+          <w:sz w:val="28"/>
+          <w:szCs w:val="28"/>
+        </w:rPr>
+        <w:t>Figure out the effort required to implement such CR (budget, work, human resources, time).</w:t>
+      </w:r>
+      <w:bookmarkEnd w:id="16"/>
+    </w:p>
+    <w:p>
+      <w:pPr>
+        <w:jc w:val="both"/>
+        <w:rPr>
+          <w:rFonts w:ascii="Times New Roman" w:hAnsi="Times New Roman" w:cs="Times New Roman"/>
+          <w:sz w:val="24"/>
+          <w:szCs w:val="24"/>
+        </w:rPr>
+      </w:pPr>
+    </w:p>
+    <w:p>
+      <w:pPr>
+        <w:jc w:val="both"/>
+        <w:rPr>
+          <w:rFonts w:ascii="Times New Roman" w:hAnsi="Times New Roman" w:cs="Times New Roman"/>
+          <w:sz w:val="24"/>
+          <w:szCs w:val="24"/>
+        </w:rPr>
+      </w:pPr>
+      <w:r>
+        <w:rPr>
+          <w:rFonts w:ascii="Times New Roman" w:hAnsi="Times New Roman" w:cs="Times New Roman"/>
+          <w:sz w:val="24"/>
+          <w:szCs w:val="24"/>
+        </w:rPr>
+        <w:t xml:space="preserve">As </w:t>
+      </w:r>
+      <w:r>
+        <w:rPr>
+          <w:rFonts w:ascii="Times New Roman" w:hAnsi="Times New Roman" w:cs="Times New Roman"/>
+          <w:sz w:val="24"/>
+          <w:szCs w:val="24"/>
+        </w:rPr>
+        <w:t>in the new module</w:t>
+      </w:r>
+      <w:r>
+        <w:rPr>
+          <w:rFonts w:ascii="Times New Roman" w:hAnsi="Times New Roman" w:cs="Times New Roman"/>
+          <w:sz w:val="24"/>
+          <w:szCs w:val="24"/>
+        </w:rPr>
+        <w:t>,</w:t>
+      </w:r>
+      <w:r>
+        <w:rPr>
+          <w:rFonts w:ascii="Times New Roman" w:hAnsi="Times New Roman" w:cs="Times New Roman"/>
+          <w:sz w:val="24"/>
+          <w:szCs w:val="24"/>
+        </w:rPr>
+        <w:t xml:space="preserve"> it will only be to add another extra </w:t>
+      </w:r>
+      <w:r>
+        <w:rPr>
+          <w:rFonts w:ascii="Times New Roman" w:hAnsi="Times New Roman" w:cs="Times New Roman"/>
+          <w:sz w:val="24"/>
+          <w:szCs w:val="24"/>
+        </w:rPr>
+        <w:t>method</w:t>
+      </w:r>
+      <w:r>
+        <w:rPr>
+          <w:rFonts w:ascii="Times New Roman" w:hAnsi="Times New Roman" w:cs="Times New Roman"/>
+          <w:sz w:val="24"/>
+          <w:szCs w:val="24"/>
+        </w:rPr>
+        <w:t>, such as</w:t>
+      </w:r>
+      <w:r>
+        <w:rPr>
+          <w:rFonts w:ascii="Times New Roman" w:hAnsi="Times New Roman" w:cs="Times New Roman"/>
+          <w:sz w:val="24"/>
+          <w:szCs w:val="24"/>
+        </w:rPr>
+        <w:t xml:space="preserve"> encrypt data. The required effort will be as follows (It is estimated that the changes, could affect in this topic):</w:t>
+      </w:r>
+    </w:p>
+    <w:p>
+      <w:pPr>
+        <w:jc w:val="both"/>
+        <w:rPr>
+          <w:rFonts w:ascii="Times New Roman" w:hAnsi="Times New Roman" w:cs="Times New Roman"/>
+          <w:sz w:val="24"/>
+          <w:szCs w:val="24"/>
+        </w:rPr>
+      </w:pPr>
+    </w:p>
+    <w:p>
+      <w:pPr>
+        <w:jc w:val="both"/>
+        <w:rPr>
+          <w:rFonts w:ascii="Times New Roman" w:hAnsi="Times New Roman" w:cs="Times New Roman"/>
+          <w:sz w:val="24"/>
+          <w:szCs w:val="24"/>
+        </w:rPr>
+      </w:pPr>
+      <w:r>
+        <w:rPr>
+          <w:rFonts w:ascii="Times New Roman" w:hAnsi="Times New Roman" w:cs="Times New Roman"/>
+          <w:sz w:val="24"/>
+          <w:szCs w:val="24"/>
+        </w:rPr>
+        <w:t>Budget</w:t>
+      </w:r>
+    </w:p>
+    <w:p>
+      <w:pPr>
+        <w:pStyle w:val="ListParagraph"/>
+        <w:numPr>
+          <w:ilvl w:val="0"/>
+          <w:numId w:val="6"/>
+        </w:numPr>
+        <w:jc w:val="both"/>
+        <w:rPr>
+          <w:rFonts w:ascii="Times New Roman" w:hAnsi="Times New Roman" w:cs="Times New Roman"/>
+          <w:sz w:val="24"/>
+          <w:szCs w:val="24"/>
+        </w:rPr>
+      </w:pPr>
+      <w:r>
+        <w:rPr>
+          <w:rFonts w:ascii="Times New Roman" w:hAnsi="Times New Roman" w:cs="Times New Roman"/>
+          <w:sz w:val="24"/>
+          <w:szCs w:val="24"/>
+        </w:rPr>
+        <w:t>$</w:t>
+      </w:r>
+      <w:r>
+        <w:rPr>
+          <w:rFonts w:ascii="Times New Roman" w:hAnsi="Times New Roman" w:cs="Times New Roman"/>
+          <w:sz w:val="24"/>
+          <w:szCs w:val="24"/>
+        </w:rPr>
+        <w:t>1</w:t>
+      </w:r>
+      <w:r>
+        <w:rPr>
+          <w:rFonts w:ascii="Times New Roman" w:hAnsi="Times New Roman" w:cs="Times New Roman"/>
+          <w:sz w:val="24"/>
+          <w:szCs w:val="24"/>
+        </w:rPr>
+        <w:t>,000.00 MXN more</w:t>
+      </w:r>
+      <w:r>
+        <w:rPr>
+          <w:rFonts w:ascii="Times New Roman" w:hAnsi="Times New Roman" w:cs="Times New Roman"/>
+          <w:sz w:val="24"/>
+          <w:szCs w:val="24"/>
+        </w:rPr>
+        <w:t>.</w:t>
+      </w:r>
+    </w:p>
+    <w:p>
+      <w:pPr>
+        <w:jc w:val="both"/>
+        <w:rPr>
+          <w:rFonts w:ascii="Times New Roman" w:hAnsi="Times New Roman" w:cs="Times New Roman"/>
+          <w:sz w:val="24"/>
+          <w:szCs w:val="24"/>
+        </w:rPr>
+      </w:pPr>
+    </w:p>
+    <w:p>
+      <w:pPr>
+        <w:jc w:val="both"/>
+        <w:rPr>
+          <w:rFonts w:ascii="Times New Roman" w:hAnsi="Times New Roman" w:cs="Times New Roman"/>
+          <w:sz w:val="24"/>
+          <w:szCs w:val="24"/>
+        </w:rPr>
+      </w:pPr>
+      <w:r>
+        <w:rPr>
+          <w:rFonts w:ascii="Times New Roman" w:hAnsi="Times New Roman" w:cs="Times New Roman"/>
+          <w:sz w:val="24"/>
+          <w:szCs w:val="24"/>
+        </w:rPr>
+        <w:t>Work</w:t>
+      </w:r>
+    </w:p>
+    <w:p>
+      <w:pPr>
+        <w:pStyle w:val="ListParagraph"/>
+        <w:numPr>
+          <w:ilvl w:val="0"/>
+          <w:numId w:val="7"/>
+        </w:numPr>
+        <w:jc w:val="both"/>
+        <w:rPr>
+          <w:rFonts w:ascii="Times New Roman" w:hAnsi="Times New Roman" w:cs="Times New Roman"/>
+          <w:sz w:val="24"/>
+          <w:szCs w:val="24"/>
+        </w:rPr>
+      </w:pPr>
+      <w:r>
+        <w:rPr>
+          <w:rFonts w:ascii="Times New Roman" w:hAnsi="Times New Roman" w:cs="Times New Roman"/>
+          <w:sz w:val="24"/>
+          <w:szCs w:val="24"/>
+        </w:rPr>
+        <w:t>2 days more to develop and implement the new method “Encryptation data”.</w:t>
+      </w:r>
+    </w:p>
+    <w:p>
+      <w:pPr>
+        <w:jc w:val="both"/>
+        <w:rPr>
+          <w:rFonts w:ascii="Times New Roman" w:hAnsi="Times New Roman" w:cs="Times New Roman"/>
+          <w:sz w:val="24"/>
+          <w:szCs w:val="24"/>
+        </w:rPr>
+      </w:pPr>
+    </w:p>
+    <w:p>
+      <w:pPr>
+        <w:jc w:val="both"/>
+        <w:rPr>
+          <w:rFonts w:ascii="Times New Roman" w:hAnsi="Times New Roman" w:cs="Times New Roman"/>
+          <w:sz w:val="24"/>
+          <w:szCs w:val="24"/>
+        </w:rPr>
+      </w:pPr>
+      <w:r>
+        <w:rPr>
+          <w:rFonts w:ascii="Times New Roman" w:hAnsi="Times New Roman" w:cs="Times New Roman"/>
+          <w:sz w:val="24"/>
+          <w:szCs w:val="24"/>
+        </w:rPr>
+        <w:t>Human resources</w:t>
+      </w:r>
+    </w:p>
+    <w:p>
+      <w:pPr>
+        <w:pStyle w:val="ListParagraph"/>
+        <w:numPr>
+          <w:ilvl w:val="0"/>
+          <w:numId w:val="7"/>
+        </w:numPr>
+        <w:jc w:val="both"/>
+        <w:rPr>
+          <w:rFonts w:ascii="Times New Roman" w:hAnsi="Times New Roman" w:cs="Times New Roman"/>
+          <w:sz w:val="24"/>
+          <w:szCs w:val="24"/>
+        </w:rPr>
+      </w:pPr>
+      <w:r>
+        <w:rPr>
+          <w:rFonts w:ascii="Times New Roman" w:hAnsi="Times New Roman" w:cs="Times New Roman"/>
+          <w:sz w:val="24"/>
+          <w:szCs w:val="24"/>
+        </w:rPr>
+        <w:t>1 programmer</w:t>
+      </w:r>
+    </w:p>
+    <w:p>
+      <w:pPr>
+        <w:jc w:val="both"/>
+        <w:rPr>
+          <w:rFonts w:ascii="Times New Roman" w:hAnsi="Times New Roman" w:cs="Times New Roman"/>
+          <w:sz w:val="24"/>
+          <w:szCs w:val="24"/>
+        </w:rPr>
+      </w:pPr>
+    </w:p>
+    <w:p>
+      <w:pPr>
+        <w:pStyle w:val="Heading1"/>
+        <w:rPr>
+          <w:rFonts w:ascii="Times New Roman" w:hAnsi="Times New Roman" w:cs="Times New Roman"/>
+          <w:i/>
+          <w:iCs/>
+          <w:color w:val="auto"/>
+          <w:sz w:val="28"/>
+          <w:szCs w:val="28"/>
+        </w:rPr>
+      </w:pPr>
+      <w:bookmarkStart w:id="17" w:name="_Toc69419515"/>
+      <w:r>
+        <w:rPr>
+          <w:rFonts w:ascii="Times New Roman" w:hAnsi="Times New Roman" w:cs="Times New Roman"/>
+          <w:i/>
+          <w:iCs/>
+          <w:color w:val="auto"/>
+          <w:sz w:val="28"/>
+          <w:szCs w:val="28"/>
+        </w:rPr>
+        <w:t>Enact (analysis) the advantages and disadvantages for implementing the CR.</w:t>
+      </w:r>
+      <w:bookmarkEnd w:id="17"/>
     </w:p>
     <w:p>
       <w:pPr>
@@ -5839,6 +8258,956 @@
         </w:rPr>
         <w:t>2.-Advantages and disadvantages to second change.</w:t>
       </w:r>
+    </w:p>
+    <w:p/>
+    <w:p>
+      <w:r>
+        <w:br w:type="page"/>
+      </w:r>
+    </w:p>
+    <w:p>
+      <w:pPr>
+        <w:pStyle w:val="Heading1"/>
+        <w:jc w:val="both"/>
+        <w:rPr>
+          <w:rFonts w:ascii="Times New Roman" w:hAnsi="Times New Roman" w:cs="Times New Roman"/>
+          <w:b/>
+          <w:bCs/>
+          <w:color w:val="auto"/>
+        </w:rPr>
+      </w:pPr>
+      <w:bookmarkStart w:id="18" w:name="_Toc69419516"/>
+      <w:r>
+        <w:rPr>
+          <w:rFonts w:ascii="Times New Roman" w:hAnsi="Times New Roman" w:cs="Times New Roman"/>
+          <w:b/>
+          <w:bCs/>
+          <w:color w:val="auto"/>
+        </w:rPr>
+        <w:lastRenderedPageBreak/>
+        <w:t>CR03.- The client asks for a resilient version of Viola-Jones algorithm to detect the face of a handicapped person who only has one eye.</w:t>
+      </w:r>
+      <w:bookmarkEnd w:id="18"/>
+    </w:p>
+    <w:p/>
+    <w:p>
+      <w:pPr>
+        <w:pStyle w:val="Heading1"/>
+        <w:jc w:val="both"/>
+        <w:rPr>
+          <w:rFonts w:ascii="Times New Roman" w:hAnsi="Times New Roman" w:cs="Times New Roman"/>
+          <w:i/>
+          <w:iCs/>
+          <w:color w:val="auto"/>
+          <w:sz w:val="28"/>
+          <w:szCs w:val="28"/>
+        </w:rPr>
+      </w:pPr>
+      <w:bookmarkStart w:id="19" w:name="_Toc69419517"/>
+      <w:r>
+        <w:rPr>
+          <w:rFonts w:ascii="Times New Roman" w:hAnsi="Times New Roman" w:cs="Times New Roman"/>
+          <w:i/>
+          <w:iCs/>
+          <w:color w:val="auto"/>
+          <w:sz w:val="28"/>
+          <w:szCs w:val="28"/>
+        </w:rPr>
+        <w:t>Identify the configuration items (CI) within the baseline due to change request (CR)</w:t>
+      </w:r>
+      <w:bookmarkEnd w:id="19"/>
+    </w:p>
+    <w:p>
+      <w:pPr>
+        <w:jc w:val="both"/>
+        <w:rPr>
+          <w:rFonts w:ascii="Times New Roman" w:hAnsi="Times New Roman" w:cs="Times New Roman"/>
+          <w:sz w:val="24"/>
+          <w:szCs w:val="24"/>
+        </w:rPr>
+      </w:pPr>
+    </w:p>
+    <w:p>
+      <w:pPr>
+        <w:pStyle w:val="Heading2"/>
+        <w:rPr>
+          <w:rFonts w:ascii="Times New Roman" w:hAnsi="Times New Roman" w:cs="Times New Roman"/>
+          <w:b/>
+          <w:bCs/>
+          <w:color w:val="auto"/>
+          <w:sz w:val="24"/>
+          <w:szCs w:val="24"/>
+        </w:rPr>
+      </w:pPr>
+      <w:bookmarkStart w:id="20" w:name="_Toc69419518"/>
+      <w:r>
+        <w:rPr>
+          <w:rFonts w:ascii="Times New Roman" w:hAnsi="Times New Roman" w:cs="Times New Roman"/>
+          <w:b/>
+          <w:bCs/>
+          <w:color w:val="auto"/>
+          <w:sz w:val="24"/>
+          <w:szCs w:val="24"/>
+        </w:rPr>
+        <w:t>Changes in SDD (Software Design Document)</w:t>
+      </w:r>
+      <w:bookmarkEnd w:id="20"/>
+    </w:p>
+    <w:p/>
+    <w:p>
+      <w:pPr>
+        <w:pStyle w:val="Heading3"/>
+        <w:rPr>
+          <w:rFonts w:ascii="Times New Roman" w:hAnsi="Times New Roman" w:cs="Times New Roman"/>
+          <w:color w:val="auto"/>
+          <w:u w:val="single"/>
+        </w:rPr>
+      </w:pPr>
+      <w:bookmarkStart w:id="21" w:name="_Toc69419519"/>
+      <w:r>
+        <w:rPr>
+          <w:rFonts w:ascii="Times New Roman" w:hAnsi="Times New Roman" w:cs="Times New Roman"/>
+          <w:color w:val="auto"/>
+          <w:u w:val="single"/>
+        </w:rPr>
+        <w:t>General architecture</w:t>
+      </w:r>
+      <w:bookmarkEnd w:id="21"/>
+    </w:p>
+    <w:p>
+      <w:pPr>
+        <w:jc w:val="both"/>
+        <w:rPr>
+          <w:rFonts w:ascii="Times New Roman" w:hAnsi="Times New Roman" w:cs="Times New Roman"/>
+          <w:sz w:val="24"/>
+          <w:szCs w:val="24"/>
+          <w:u w:val="single"/>
+        </w:rPr>
+      </w:pPr>
+    </w:p>
+    <w:p>
+      <w:pPr>
+        <w:jc w:val="both"/>
+        <w:rPr>
+          <w:rFonts w:ascii="Times New Roman" w:hAnsi="Times New Roman" w:cs="Times New Roman"/>
+          <w:sz w:val="24"/>
+          <w:szCs w:val="24"/>
+        </w:rPr>
+      </w:pPr>
+      <w:r>
+        <w:rPr>
+          <w:rFonts w:ascii="Times New Roman" w:hAnsi="Times New Roman" w:cs="Times New Roman"/>
+          <w:sz w:val="24"/>
+          <w:szCs w:val="24"/>
+        </w:rPr>
+        <w:t>For this change requirement is necessary to use another board (instead of Raspberry Pi), because is more computational processing power to implement this algorithm.</w:t>
+      </w:r>
+    </w:p>
+    <w:p>
+      <w:pPr>
+        <w:rPr>
+          <w:rFonts w:ascii="Times New Roman" w:hAnsi="Times New Roman" w:cs="Times New Roman"/>
+          <w:sz w:val="24"/>
+          <w:szCs w:val="24"/>
+        </w:rPr>
+      </w:pPr>
+    </w:p>
+    <w:p/>
+    <w:p>
+      <w:r>
+        <w:rPr>
+          <w:rFonts w:ascii="Times New Roman" w:hAnsi="Times New Roman" w:cs="Times New Roman"/>
+          <w:noProof/>
+          <w:sz w:val="24"/>
+          <w:szCs w:val="24"/>
+          <w:u w:val="single"/>
+        </w:rPr>
+        <w:drawing>
+          <wp:anchor distT="0" distB="0" distL="114300" distR="114300" simplePos="0" relativeHeight="251665408" behindDoc="0" locked="0" layoutInCell="1" allowOverlap="1" wp14:anchorId="0EF4D06D" wp14:editId="60EC928E">
+            <wp:simplePos x="0" y="0"/>
+            <wp:positionH relativeFrom="margin">
+              <wp:align>center</wp:align>
+            </wp:positionH>
+            <wp:positionV relativeFrom="paragraph">
+              <wp:posOffset>9525</wp:posOffset>
+            </wp:positionV>
+            <wp:extent cx="3714115" cy="3391535"/>
+            <wp:effectExtent l="0" t="0" r="635" b="0"/>
+            <wp:wrapSquare wrapText="bothSides"/>
+            <wp:docPr id="13" name="Picture 13"/>
+            <wp:cNvGraphicFramePr>
+              <a:graphicFrameLocks xmlns:a="http://schemas.openxmlformats.org/drawingml/2006/main" noChangeAspect="1"/>
+            </wp:cNvGraphicFramePr>
+            <a:graphic xmlns:a="http://schemas.openxmlformats.org/drawingml/2006/main">
+              <a:graphicData uri="http://schemas.openxmlformats.org/drawingml/2006/picture">
+                <pic:pic xmlns:pic="http://schemas.openxmlformats.org/drawingml/2006/picture">
+                  <pic:nvPicPr>
+                    <pic:cNvPr id="0" name="Picture 2"/>
+                    <pic:cNvPicPr>
+                      <a:picLocks noChangeAspect="1" noChangeArrowheads="1"/>
+                    </pic:cNvPicPr>
+                  </pic:nvPicPr>
+                  <pic:blipFill>
+                    <a:blip r:embed="rId11">
+                      <a:extLst>
+                        <a:ext uri="{28A0092B-C50C-407E-A947-70E740481C1C}">
+                          <a14:useLocalDpi xmlns:a14="http://schemas.microsoft.com/office/drawing/2010/main" val="0"/>
+                        </a:ext>
+                      </a:extLst>
+                    </a:blip>
+                    <a:srcRect/>
+                    <a:stretch>
+                      <a:fillRect/>
+                    </a:stretch>
+                  </pic:blipFill>
+                  <pic:spPr bwMode="auto">
+                    <a:xfrm>
+                      <a:off x="0" y="0"/>
+                      <a:ext cx="3714115" cy="3391535"/>
+                    </a:xfrm>
+                    <a:prstGeom prst="rect">
+                      <a:avLst/>
+                    </a:prstGeom>
+                    <a:noFill/>
+                    <a:ln>
+                      <a:noFill/>
+                    </a:ln>
+                  </pic:spPr>
+                </pic:pic>
+              </a:graphicData>
+            </a:graphic>
+            <wp14:sizeRelH relativeFrom="page">
+              <wp14:pctWidth>0</wp14:pctWidth>
+            </wp14:sizeRelH>
+            <wp14:sizeRelV relativeFrom="page">
+              <wp14:pctHeight>0</wp14:pctHeight>
+            </wp14:sizeRelV>
+          </wp:anchor>
+        </w:drawing>
+      </w:r>
+    </w:p>
+    <w:p/>
+    <w:p/>
+    <w:p/>
+    <w:p/>
+    <w:p/>
+    <w:p/>
+    <w:p/>
+    <w:p/>
+    <w:p/>
+    <w:p/>
+    <w:p/>
+    <w:p/>
+    <w:p>
+      <w:r>
+        <w:rPr>
+          <w:noProof/>
+        </w:rPr>
+        <mc:AlternateContent>
+          <mc:Choice Requires="wps">
+            <w:drawing>
+              <wp:anchor distT="0" distB="0" distL="114300" distR="114300" simplePos="0" relativeHeight="251666432" behindDoc="0" locked="0" layoutInCell="1" allowOverlap="1" wp14:anchorId="6EBF2AD3" wp14:editId="36DAC74E">
+                <wp:simplePos x="0" y="0"/>
+                <wp:positionH relativeFrom="margin">
+                  <wp:align>center</wp:align>
+                </wp:positionH>
+                <wp:positionV relativeFrom="paragraph">
+                  <wp:posOffset>9525</wp:posOffset>
+                </wp:positionV>
+                <wp:extent cx="3895725" cy="635"/>
+                <wp:effectExtent l="0" t="0" r="9525" b="3810"/>
+                <wp:wrapSquare wrapText="bothSides"/>
+                <wp:docPr id="14" name="Text Box 14"/>
+                <wp:cNvGraphicFramePr/>
+                <a:graphic xmlns:a="http://schemas.openxmlformats.org/drawingml/2006/main">
+                  <a:graphicData uri="http://schemas.microsoft.com/office/word/2010/wordprocessingShape">
+                    <wps:wsp>
+                      <wps:cNvSpPr txBox="1"/>
+                      <wps:spPr>
+                        <a:xfrm>
+                          <a:off x="0" y="0"/>
+                          <a:ext cx="3895725" cy="635"/>
+                        </a:xfrm>
+                        <a:prstGeom prst="rect">
+                          <a:avLst/>
+                        </a:prstGeom>
+                        <a:solidFill>
+                          <a:prstClr val="white"/>
+                        </a:solidFill>
+                        <a:ln>
+                          <a:noFill/>
+                        </a:ln>
+                      </wps:spPr>
+                      <wps:txbx>
+                        <w:txbxContent>
+                          <w:p>
+                            <w:pPr>
+                              <w:pStyle w:val="Caption"/>
+                              <w:jc w:val="center"/>
+                              <w:rPr>
+                                <w:rFonts w:ascii="Times New Roman" w:hAnsi="Times New Roman" w:cs="Times New Roman"/>
+                                <w:b/>
+                                <w:bCs/>
+                                <w:noProof/>
+                                <w:color w:val="auto"/>
+                                <w:sz w:val="28"/>
+                                <w:szCs w:val="28"/>
+                              </w:rPr>
+                            </w:pPr>
+                            <w:r>
+                              <w:rPr>
+                                <w:b/>
+                                <w:bCs/>
+                                <w:color w:val="auto"/>
+                                <w:sz w:val="20"/>
+                                <w:szCs w:val="20"/>
+                              </w:rPr>
+                              <w:t xml:space="preserve">Figure </w:t>
+                            </w:r>
+                            <w:r>
+                              <w:rPr>
+                                <w:b/>
+                                <w:bCs/>
+                                <w:color w:val="auto"/>
+                                <w:sz w:val="20"/>
+                                <w:szCs w:val="20"/>
+                              </w:rPr>
+                              <w:t>6</w:t>
+                            </w:r>
+                            <w:r>
+                              <w:rPr>
+                                <w:b/>
+                                <w:bCs/>
+                                <w:color w:val="auto"/>
+                                <w:sz w:val="20"/>
+                                <w:szCs w:val="20"/>
+                              </w:rPr>
+                              <w:t xml:space="preserve">.- General architecture with the new </w:t>
+                            </w:r>
+                            <w:proofErr w:type="gramStart"/>
+                            <w:r>
+                              <w:rPr>
+                                <w:b/>
+                                <w:bCs/>
+                                <w:color w:val="auto"/>
+                                <w:sz w:val="20"/>
+                                <w:szCs w:val="20"/>
+                              </w:rPr>
+                              <w:t xml:space="preserve">board </w:t>
+                            </w:r>
+                            <w:r>
+                              <w:rPr>
+                                <w:b/>
+                                <w:bCs/>
+                                <w:color w:val="auto"/>
+                                <w:sz w:val="20"/>
+                                <w:szCs w:val="20"/>
+                              </w:rPr>
+                              <w:t xml:space="preserve"> NVIDIA</w:t>
+                            </w:r>
+                            <w:proofErr w:type="gramEnd"/>
+                            <w:r>
+                              <w:rPr>
+                                <w:b/>
+                                <w:bCs/>
+                                <w:color w:val="auto"/>
+                                <w:sz w:val="20"/>
+                                <w:szCs w:val="20"/>
+                              </w:rPr>
+                              <w:t xml:space="preserve"> Jetson Xavier NX</w:t>
+                            </w:r>
+                            <w:r>
+                              <w:rPr>
+                                <w:b/>
+                                <w:bCs/>
+                                <w:color w:val="auto"/>
+                                <w:sz w:val="20"/>
+                                <w:szCs w:val="20"/>
+                              </w:rPr>
+                              <w:t>.</w:t>
+                            </w:r>
+                          </w:p>
+                        </w:txbxContent>
+                      </wps:txbx>
+                      <wps:bodyPr rot="0" spcFirstLastPara="0" vertOverflow="overflow" horzOverflow="overflow" vert="horz" wrap="square" lIns="0" tIns="0" rIns="0" bIns="0" numCol="1" spcCol="0" rtlCol="0" fromWordArt="0" anchor="t" anchorCtr="0" forceAA="0" compatLnSpc="1">
+                        <a:prstTxWarp prst="textNoShape">
+                          <a:avLst/>
+                        </a:prstTxWarp>
+                        <a:spAutoFit/>
+                      </wps:bodyPr>
+                    </wps:wsp>
+                  </a:graphicData>
+                </a:graphic>
+              </wp:anchor>
+            </w:drawing>
+          </mc:Choice>
+          <mc:Fallback>
+            <w:pict>
+              <v:shape w14:anchorId="6EBF2AD3" id="Text Box 14" o:spid="_x0000_s1032" type="#_x0000_t202" style="position:absolute;margin-left:0;margin-top:.75pt;width:306.75pt;height:.05pt;z-index:251666432;visibility:visible;mso-wrap-style:square;mso-wrap-distance-left:9pt;mso-wrap-distance-top:0;mso-wrap-distance-right:9pt;mso-wrap-distance-bottom:0;mso-position-horizontal:center;mso-position-horizontal-relative:margin;mso-position-vertical:absolute;mso-position-vertical-relative:text;v-text-anchor:top" o:gfxdata="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" stroked="f">
+                <v:textbox style="mso-fit-shape-to-text:t" inset="0,0,0,0">
+                  <w:txbxContent>
+                    <w:p>
+                      <w:pPr>
+                        <w:pStyle w:val="Caption"/>
+                        <w:jc w:val="center"/>
+                        <w:rPr>
+                          <w:rFonts w:ascii="Times New Roman" w:hAnsi="Times New Roman" w:cs="Times New Roman"/>
+                          <w:b/>
+                          <w:bCs/>
+                          <w:noProof/>
+                          <w:color w:val="auto"/>
+                          <w:sz w:val="28"/>
+                          <w:szCs w:val="28"/>
+                        </w:rPr>
+                      </w:pPr>
+                      <w:r>
+                        <w:rPr>
+                          <w:b/>
+                          <w:bCs/>
+                          <w:color w:val="auto"/>
+                          <w:sz w:val="20"/>
+                          <w:szCs w:val="20"/>
+                        </w:rPr>
+                        <w:t xml:space="preserve">Figure </w:t>
+                      </w:r>
+                      <w:r>
+                        <w:rPr>
+                          <w:b/>
+                          <w:bCs/>
+                          <w:color w:val="auto"/>
+                          <w:sz w:val="20"/>
+                          <w:szCs w:val="20"/>
+                        </w:rPr>
+                        <w:t>6</w:t>
+                      </w:r>
+                      <w:r>
+                        <w:rPr>
+                          <w:b/>
+                          <w:bCs/>
+                          <w:color w:val="auto"/>
+                          <w:sz w:val="20"/>
+                          <w:szCs w:val="20"/>
+                        </w:rPr>
+                        <w:t xml:space="preserve">.- General architecture with the new </w:t>
+                      </w:r>
+                      <w:proofErr w:type="gramStart"/>
+                      <w:r>
+                        <w:rPr>
+                          <w:b/>
+                          <w:bCs/>
+                          <w:color w:val="auto"/>
+                          <w:sz w:val="20"/>
+                          <w:szCs w:val="20"/>
+                        </w:rPr>
+                        <w:t xml:space="preserve">board </w:t>
+                      </w:r>
+                      <w:r>
+                        <w:rPr>
+                          <w:b/>
+                          <w:bCs/>
+                          <w:color w:val="auto"/>
+                          <w:sz w:val="20"/>
+                          <w:szCs w:val="20"/>
+                        </w:rPr>
+                        <w:t xml:space="preserve"> NVIDIA</w:t>
+                      </w:r>
+                      <w:proofErr w:type="gramEnd"/>
+                      <w:r>
+                        <w:rPr>
+                          <w:b/>
+                          <w:bCs/>
+                          <w:color w:val="auto"/>
+                          <w:sz w:val="20"/>
+                          <w:szCs w:val="20"/>
+                        </w:rPr>
+                        <w:t xml:space="preserve"> Jetson Xavier NX</w:t>
+                      </w:r>
+                      <w:r>
+                        <w:rPr>
+                          <w:b/>
+                          <w:bCs/>
+                          <w:color w:val="auto"/>
+                          <w:sz w:val="20"/>
+                          <w:szCs w:val="20"/>
+                        </w:rPr>
+                        <w:t>.</w:t>
+                      </w:r>
+                    </w:p>
+                  </w:txbxContent>
+                </v:textbox>
+                <w10:wrap type="square" anchorx="margin"/>
+              </v:shape>
+            </w:pict>
+          </mc:Fallback>
+        </mc:AlternateContent>
+      </w:r>
+    </w:p>
+    <w:p/>
+    <w:p/>
+    <w:p/>
+    <w:p>
+      <w:pPr>
+        <w:pStyle w:val="Heading2"/>
+        <w:rPr>
+          <w:rFonts w:ascii="Times New Roman" w:hAnsi="Times New Roman" w:cs="Times New Roman"/>
+          <w:color w:val="auto"/>
+          <w:sz w:val="24"/>
+          <w:szCs w:val="24"/>
+        </w:rPr>
+      </w:pPr>
+      <w:bookmarkStart w:id="22" w:name="_Toc69419520"/>
+      <w:r>
+        <w:rPr>
+          <w:rFonts w:ascii="Times New Roman" w:hAnsi="Times New Roman" w:cs="Times New Roman"/>
+          <w:b/>
+          <w:bCs/>
+          <w:color w:val="auto"/>
+          <w:sz w:val="24"/>
+          <w:szCs w:val="24"/>
+        </w:rPr>
+        <w:lastRenderedPageBreak/>
+        <w:t>Changes in SRS</w:t>
+      </w:r>
+      <w:r>
+        <w:rPr>
+          <w:rFonts w:ascii="Times New Roman" w:hAnsi="Times New Roman" w:cs="Times New Roman"/>
+          <w:b/>
+          <w:bCs/>
+          <w:color w:val="auto"/>
+          <w:sz w:val="24"/>
+          <w:szCs w:val="24"/>
+        </w:rPr>
+        <w:t xml:space="preserve"> (Specification Requirement Software)</w:t>
+      </w:r>
+      <w:bookmarkEnd w:id="22"/>
+    </w:p>
+    <w:p/>
+    <w:p>
+      <w:pPr>
+        <w:jc w:val="both"/>
+        <w:rPr>
+          <w:rFonts w:ascii="Times New Roman" w:hAnsi="Times New Roman" w:cs="Times New Roman"/>
+          <w:b/>
+          <w:bCs/>
+          <w:sz w:val="24"/>
+          <w:szCs w:val="24"/>
+        </w:rPr>
+      </w:pPr>
+      <w:r>
+        <w:rPr>
+          <w:rFonts w:ascii="Times New Roman" w:hAnsi="Times New Roman" w:cs="Times New Roman"/>
+          <w:sz w:val="24"/>
+          <w:szCs w:val="24"/>
+        </w:rPr>
+        <w:t xml:space="preserve">In this document is only necessary to add another functional requirement. To practical situations we will </w:t>
+      </w:r>
+      <w:proofErr w:type="gramStart"/>
+      <w:r>
+        <w:rPr>
+          <w:rFonts w:ascii="Times New Roman" w:hAnsi="Times New Roman" w:cs="Times New Roman"/>
+          <w:sz w:val="24"/>
+          <w:szCs w:val="24"/>
+        </w:rPr>
+        <w:t>named</w:t>
+      </w:r>
+      <w:proofErr w:type="gramEnd"/>
+      <w:r>
+        <w:rPr>
+          <w:rFonts w:ascii="Times New Roman" w:hAnsi="Times New Roman" w:cs="Times New Roman"/>
+          <w:sz w:val="24"/>
+          <w:szCs w:val="24"/>
+        </w:rPr>
+        <w:t xml:space="preserve"> </w:t>
+      </w:r>
+      <w:r>
+        <w:rPr>
+          <w:rFonts w:ascii="Times New Roman" w:hAnsi="Times New Roman" w:cs="Times New Roman"/>
+          <w:b/>
+          <w:bCs/>
+          <w:sz w:val="24"/>
+          <w:szCs w:val="24"/>
+        </w:rPr>
+        <w:t>SRF-10</w:t>
+      </w:r>
+    </w:p>
+    <w:p>
+      <w:pPr>
+        <w:jc w:val="both"/>
+        <w:rPr>
+          <w:rFonts w:ascii="Times New Roman" w:hAnsi="Times New Roman" w:cs="Times New Roman"/>
+          <w:b/>
+          <w:bCs/>
+          <w:sz w:val="24"/>
+          <w:szCs w:val="24"/>
+        </w:rPr>
+      </w:pPr>
+    </w:p>
+    <w:tbl>
+      <w:tblPr>
+        <w:tblStyle w:val="TableGrid"/>
+        <w:tblW w:w="0" w:type="auto"/>
+        <w:jc w:val="center"/>
+        <w:tblLook w:val="04A0" w:firstRow="1" w:lastRow="0" w:firstColumn="1" w:lastColumn="0" w:noHBand="0" w:noVBand="1"/>
+      </w:tblPr>
+      <w:tblGrid>
+        <w:gridCol w:w="2695"/>
+        <w:gridCol w:w="6655"/>
+      </w:tblGrid>
+      <w:tr>
+        <w:trPr>
+          <w:jc w:val="center"/>
+        </w:trPr>
+        <w:tc>
+          <w:tcPr>
+            <w:tcW w:w="2695" w:type="dxa"/>
+            <w:shd w:val="clear" w:color="auto" w:fill="auto"/>
+            <w:vAlign w:val="center"/>
+          </w:tcPr>
+          <w:p>
+            <w:pPr>
+              <w:jc w:val="both"/>
+              <w:rPr>
+                <w:rFonts w:ascii="Times New Roman" w:hAnsi="Times New Roman" w:cs="Times New Roman"/>
+                <w:b/>
+                <w:bCs/>
+                <w:sz w:val="24"/>
+                <w:szCs w:val="24"/>
+                <w:lang w:val="es-MX"/>
+              </w:rPr>
+            </w:pPr>
+            <w:r>
+              <w:rPr>
+                <w:rFonts w:ascii="Times New Roman" w:hAnsi="Times New Roman" w:cs="Times New Roman"/>
+                <w:b/>
+                <w:bCs/>
+                <w:sz w:val="24"/>
+                <w:szCs w:val="24"/>
+                <w:lang w:val="es-MX"/>
+              </w:rPr>
+              <w:t>SR</w:t>
+            </w:r>
+            <w:r>
+              <w:rPr>
+                <w:rFonts w:ascii="Times New Roman" w:hAnsi="Times New Roman" w:cs="Times New Roman"/>
+                <w:b/>
+                <w:bCs/>
+                <w:sz w:val="24"/>
+                <w:szCs w:val="24"/>
+              </w:rPr>
+              <w:t>F-</w:t>
+            </w:r>
+            <w:r>
+              <w:rPr>
+                <w:rFonts w:ascii="Times New Roman" w:hAnsi="Times New Roman" w:cs="Times New Roman"/>
+                <w:b/>
+                <w:bCs/>
+                <w:sz w:val="24"/>
+                <w:szCs w:val="24"/>
+              </w:rPr>
+              <w:t>10</w:t>
+            </w:r>
+          </w:p>
+        </w:tc>
+        <w:tc>
+          <w:tcPr>
+            <w:tcW w:w="6655" w:type="dxa"/>
+            <w:vMerge w:val="restart"/>
+            <w:shd w:val="clear" w:color="auto" w:fill="auto"/>
+            <w:vAlign w:val="center"/>
+          </w:tcPr>
+          <w:p>
+            <w:pPr>
+              <w:jc w:val="both"/>
+              <w:rPr>
+                <w:rFonts w:ascii="Times New Roman" w:hAnsi="Times New Roman" w:cs="Times New Roman"/>
+                <w:sz w:val="24"/>
+                <w:szCs w:val="24"/>
+              </w:rPr>
+            </w:pPr>
+            <w:r>
+              <w:rPr>
+                <w:rFonts w:ascii="Times New Roman" w:hAnsi="Times New Roman" w:cs="Times New Roman"/>
+                <w:sz w:val="24"/>
+                <w:szCs w:val="24"/>
+              </w:rPr>
+              <w:t>T</w:t>
+            </w:r>
+            <w:r>
+              <w:rPr>
+                <w:rFonts w:ascii="Times New Roman" w:hAnsi="Times New Roman" w:cs="Times New Roman"/>
+                <w:sz w:val="24"/>
+                <w:szCs w:val="24"/>
+              </w:rPr>
+              <w:t>he system must be able to operate with facial features other than the eyes, even relying on other algorithms.</w:t>
+            </w:r>
+          </w:p>
+        </w:tc>
+      </w:tr>
+      <w:tr>
+        <w:trPr>
+          <w:jc w:val="center"/>
+        </w:trPr>
+        <w:tc>
+          <w:tcPr>
+            <w:tcW w:w="2695" w:type="dxa"/>
+            <w:shd w:val="clear" w:color="auto" w:fill="auto"/>
+            <w:vAlign w:val="center"/>
+          </w:tcPr>
+          <w:p>
+            <w:pPr>
+              <w:jc w:val="both"/>
+              <w:rPr>
+                <w:b/>
+                <w:bCs/>
+                <w:sz w:val="24"/>
+                <w:szCs w:val="24"/>
+                <w:lang w:val="es-MX"/>
+              </w:rPr>
+            </w:pPr>
+            <w:r>
+              <w:rPr>
+                <w:b/>
+                <w:bCs/>
+                <w:sz w:val="24"/>
+                <w:szCs w:val="24"/>
+                <w:lang w:val="es-MX"/>
+              </w:rPr>
+              <w:t xml:space="preserve">Inclusive </w:t>
+            </w:r>
+            <w:proofErr w:type="spellStart"/>
+            <w:r>
+              <w:rPr>
+                <w:b/>
+                <w:bCs/>
+                <w:sz w:val="24"/>
+                <w:szCs w:val="24"/>
+                <w:lang w:val="es-MX"/>
+              </w:rPr>
+              <w:t>algorithm</w:t>
+            </w:r>
+            <w:proofErr w:type="spellEnd"/>
+            <w:r>
+              <w:rPr>
+                <w:b/>
+                <w:bCs/>
+                <w:sz w:val="24"/>
+                <w:szCs w:val="24"/>
+                <w:lang w:val="es-MX"/>
+              </w:rPr>
+              <w:t>.</w:t>
+            </w:r>
+          </w:p>
+        </w:tc>
+        <w:tc>
+          <w:tcPr>
+            <w:tcW w:w="6655" w:type="dxa"/>
+            <w:vMerge/>
+            <w:shd w:val="clear" w:color="auto" w:fill="auto"/>
+            <w:vAlign w:val="center"/>
+          </w:tcPr>
+          <w:p>
+            <w:pPr>
+              <w:jc w:val="both"/>
+              <w:rPr>
+                <w:sz w:val="24"/>
+                <w:szCs w:val="24"/>
+                <w:lang w:val="es-MX"/>
+              </w:rPr>
+            </w:pPr>
+          </w:p>
+        </w:tc>
+      </w:tr>
+    </w:tbl>
+    <w:p/>
+    <w:p/>
+    <w:p/>
+    <w:p>
+      <w:pPr>
+        <w:pStyle w:val="Heading1"/>
+        <w:jc w:val="both"/>
+        <w:rPr>
+          <w:rFonts w:ascii="Times New Roman" w:hAnsi="Times New Roman" w:cs="Times New Roman"/>
+          <w:color w:val="auto"/>
+          <w:sz w:val="28"/>
+          <w:szCs w:val="28"/>
+        </w:rPr>
+      </w:pPr>
+      <w:bookmarkStart w:id="23" w:name="_Toc69419521"/>
+      <w:r>
+        <w:rPr>
+          <w:rFonts w:ascii="Times New Roman" w:hAnsi="Times New Roman" w:cs="Times New Roman"/>
+          <w:color w:val="auto"/>
+          <w:sz w:val="28"/>
+          <w:szCs w:val="28"/>
+        </w:rPr>
+        <w:t>Figure out the effort required to implement such CR (budget, work, human resources, time).</w:t>
+      </w:r>
+      <w:bookmarkEnd w:id="23"/>
+    </w:p>
+    <w:p/>
+    <w:p>
+      <w:pPr>
+        <w:jc w:val="both"/>
+        <w:rPr>
+          <w:rFonts w:ascii="Times New Roman" w:hAnsi="Times New Roman" w:cs="Times New Roman"/>
+          <w:sz w:val="24"/>
+          <w:szCs w:val="24"/>
+        </w:rPr>
+      </w:pPr>
+      <w:r>
+        <w:rPr>
+          <w:rFonts w:ascii="Times New Roman" w:hAnsi="Times New Roman" w:cs="Times New Roman"/>
+          <w:sz w:val="24"/>
+          <w:szCs w:val="24"/>
+        </w:rPr>
+        <w:t xml:space="preserve">For this change is necessary to implement a most robust algorithm, </w:t>
+      </w:r>
+      <w:r>
+        <w:rPr>
+          <w:rFonts w:ascii="Times New Roman" w:hAnsi="Times New Roman" w:cs="Times New Roman"/>
+          <w:sz w:val="24"/>
+          <w:szCs w:val="24"/>
+        </w:rPr>
+        <w:t>therefore more powerful hardware is required</w:t>
+      </w:r>
+      <w:r>
+        <w:rPr>
+          <w:rFonts w:ascii="Times New Roman" w:hAnsi="Times New Roman" w:cs="Times New Roman"/>
+          <w:sz w:val="24"/>
+          <w:szCs w:val="24"/>
+        </w:rPr>
+        <w:t xml:space="preserve"> more budget.</w:t>
+      </w:r>
+    </w:p>
+    <w:p>
+      <w:pPr>
+        <w:jc w:val="both"/>
+        <w:rPr>
+          <w:rFonts w:ascii="Times New Roman" w:hAnsi="Times New Roman" w:cs="Times New Roman"/>
+          <w:sz w:val="24"/>
+          <w:szCs w:val="24"/>
+        </w:rPr>
+      </w:pPr>
+    </w:p>
+    <w:p>
+      <w:pPr>
+        <w:jc w:val="both"/>
+        <w:rPr>
+          <w:rFonts w:ascii="Times New Roman" w:hAnsi="Times New Roman" w:cs="Times New Roman"/>
+          <w:sz w:val="24"/>
+          <w:szCs w:val="24"/>
+        </w:rPr>
+      </w:pPr>
+      <w:r>
+        <w:rPr>
+          <w:rFonts w:ascii="Times New Roman" w:hAnsi="Times New Roman" w:cs="Times New Roman"/>
+          <w:sz w:val="24"/>
+          <w:szCs w:val="24"/>
+        </w:rPr>
+        <w:t>Budget</w:t>
+      </w:r>
+    </w:p>
+    <w:p>
+      <w:pPr>
+        <w:pStyle w:val="ListParagraph"/>
+        <w:numPr>
+          <w:ilvl w:val="0"/>
+          <w:numId w:val="7"/>
+        </w:numPr>
+        <w:jc w:val="both"/>
+        <w:rPr>
+          <w:rFonts w:ascii="Times New Roman" w:hAnsi="Times New Roman" w:cs="Times New Roman"/>
+          <w:sz w:val="24"/>
+          <w:szCs w:val="24"/>
+        </w:rPr>
+      </w:pPr>
+      <w:r>
+        <w:rPr>
+          <w:rFonts w:ascii="Times New Roman" w:hAnsi="Times New Roman" w:cs="Times New Roman"/>
+          <w:sz w:val="24"/>
+          <w:szCs w:val="24"/>
+        </w:rPr>
+        <w:t>15,000.00 MXN more.</w:t>
+      </w:r>
+    </w:p>
+    <w:p>
+      <w:pPr>
+        <w:jc w:val="both"/>
+        <w:rPr>
+          <w:rFonts w:ascii="Times New Roman" w:hAnsi="Times New Roman" w:cs="Times New Roman"/>
+          <w:sz w:val="24"/>
+          <w:szCs w:val="24"/>
+        </w:rPr>
+      </w:pPr>
+    </w:p>
+    <w:p>
+      <w:pPr>
+        <w:jc w:val="both"/>
+        <w:rPr>
+          <w:rFonts w:ascii="Times New Roman" w:hAnsi="Times New Roman" w:cs="Times New Roman"/>
+          <w:sz w:val="24"/>
+          <w:szCs w:val="24"/>
+        </w:rPr>
+      </w:pPr>
+      <w:r>
+        <w:rPr>
+          <w:rFonts w:ascii="Times New Roman" w:hAnsi="Times New Roman" w:cs="Times New Roman"/>
+          <w:sz w:val="24"/>
+          <w:szCs w:val="24"/>
+        </w:rPr>
+        <w:t>Work</w:t>
+      </w:r>
+    </w:p>
+    <w:p>
+      <w:pPr>
+        <w:pStyle w:val="ListParagraph"/>
+        <w:numPr>
+          <w:ilvl w:val="0"/>
+          <w:numId w:val="7"/>
+        </w:numPr>
+        <w:jc w:val="both"/>
+        <w:rPr>
+          <w:rFonts w:ascii="Times New Roman" w:hAnsi="Times New Roman" w:cs="Times New Roman"/>
+          <w:sz w:val="24"/>
+          <w:szCs w:val="24"/>
+        </w:rPr>
+      </w:pPr>
+      <w:r>
+        <w:rPr>
+          <w:rFonts w:ascii="Times New Roman" w:hAnsi="Times New Roman" w:cs="Times New Roman"/>
+          <w:sz w:val="24"/>
+          <w:szCs w:val="24"/>
+        </w:rPr>
+        <w:t>50 days to design and implement this robust algorithm.</w:t>
+      </w:r>
+    </w:p>
+    <w:p>
+      <w:pPr>
+        <w:jc w:val="both"/>
+        <w:rPr>
+          <w:rFonts w:ascii="Times New Roman" w:hAnsi="Times New Roman" w:cs="Times New Roman"/>
+          <w:sz w:val="24"/>
+          <w:szCs w:val="24"/>
+        </w:rPr>
+      </w:pPr>
+    </w:p>
+    <w:p>
+      <w:pPr>
+        <w:pStyle w:val="Heading1"/>
+      </w:pPr>
+      <w:bookmarkStart w:id="24" w:name="_Toc69419522"/>
+      <w:r>
+        <w:rPr>
+          <w:rFonts w:ascii="Times New Roman" w:hAnsi="Times New Roman" w:cs="Times New Roman"/>
+          <w:i/>
+          <w:iCs/>
+          <w:color w:val="auto"/>
+          <w:sz w:val="28"/>
+          <w:szCs w:val="28"/>
+        </w:rPr>
+        <w:t>Enact (analysis) the advantages and disadvantages for implementing the CR.</w:t>
+      </w:r>
+      <w:bookmarkEnd w:id="24"/>
     </w:p>
     <w:p/>
     <w:tbl>
@@ -6197,18 +9566,385 @@
           <w:szCs w:val="24"/>
         </w:rPr>
       </w:pPr>
-    </w:p>
-    <w:p>
-      <w:pPr>
-        <w:jc w:val="both"/>
-        <w:rPr>
-          <w:rFonts w:ascii="Times New Roman" w:hAnsi="Times New Roman" w:cs="Times New Roman"/>
-          <w:sz w:val="24"/>
-          <w:szCs w:val="24"/>
-        </w:rPr>
-      </w:pPr>
-    </w:p>
-    <w:p/>
+      <w:r>
+        <w:rPr>
+          <w:rFonts w:ascii="Times New Roman" w:hAnsi="Times New Roman" w:cs="Times New Roman"/>
+          <w:sz w:val="24"/>
+          <w:szCs w:val="24"/>
+        </w:rPr>
+        <w:lastRenderedPageBreak/>
+        <w:t xml:space="preserve">Write risk only 3 </w:t>
+      </w:r>
+      <w:proofErr w:type="gramStart"/>
+      <w:r>
+        <w:rPr>
+          <w:rFonts w:ascii="Times New Roman" w:hAnsi="Times New Roman" w:cs="Times New Roman"/>
+          <w:sz w:val="24"/>
+          <w:szCs w:val="24"/>
+        </w:rPr>
+        <w:t>CR</w:t>
+      </w:r>
+      <w:proofErr w:type="gramEnd"/>
+    </w:p>
+    <w:p>
+      <w:pPr>
+        <w:jc w:val="both"/>
+        <w:rPr>
+          <w:rFonts w:ascii="Times New Roman" w:hAnsi="Times New Roman" w:cs="Times New Roman"/>
+          <w:sz w:val="24"/>
+          <w:szCs w:val="24"/>
+        </w:rPr>
+      </w:pPr>
+    </w:p>
+    <w:p>
+      <w:pPr>
+        <w:pStyle w:val="ListParagraph"/>
+        <w:numPr>
+          <w:ilvl w:val="0"/>
+          <w:numId w:val="7"/>
+        </w:numPr>
+        <w:jc w:val="both"/>
+        <w:rPr>
+          <w:rFonts w:ascii="Times New Roman" w:hAnsi="Times New Roman" w:cs="Times New Roman"/>
+          <w:sz w:val="24"/>
+          <w:szCs w:val="24"/>
+          <w:lang w:val="es-MX"/>
+        </w:rPr>
+      </w:pPr>
+      <w:r>
+        <w:rPr>
+          <w:rFonts w:ascii="Times New Roman" w:hAnsi="Times New Roman" w:cs="Times New Roman"/>
+          <w:sz w:val="24"/>
+          <w:szCs w:val="24"/>
+          <w:lang w:val="es-MX"/>
+        </w:rPr>
+        <w:t xml:space="preserve">Infringe </w:t>
+      </w:r>
+      <w:r>
+        <w:rPr>
+          <w:rFonts w:ascii="Times New Roman" w:hAnsi="Times New Roman" w:cs="Times New Roman"/>
+          <w:sz w:val="24"/>
+          <w:szCs w:val="24"/>
+          <w:lang w:val="es-MX"/>
+        </w:rPr>
+        <w:t>Access.</w:t>
+      </w:r>
+    </w:p>
+    <w:p>
+      <w:pPr>
+        <w:pStyle w:val="ListParagraph"/>
+        <w:numPr>
+          <w:ilvl w:val="0"/>
+          <w:numId w:val="7"/>
+        </w:numPr>
+        <w:jc w:val="both"/>
+        <w:rPr>
+          <w:rFonts w:ascii="Times New Roman" w:hAnsi="Times New Roman" w:cs="Times New Roman"/>
+          <w:sz w:val="24"/>
+          <w:szCs w:val="24"/>
+        </w:rPr>
+      </w:pPr>
+      <w:r>
+        <w:rPr>
+          <w:rFonts w:ascii="Times New Roman" w:hAnsi="Times New Roman" w:cs="Times New Roman"/>
+          <w:sz w:val="24"/>
+          <w:szCs w:val="24"/>
+        </w:rPr>
+        <w:t>False positives</w:t>
+      </w:r>
+      <w:r>
+        <w:rPr>
+          <w:rFonts w:ascii="Times New Roman" w:hAnsi="Times New Roman" w:cs="Times New Roman"/>
+          <w:sz w:val="24"/>
+          <w:szCs w:val="24"/>
+        </w:rPr>
+        <w:t>.</w:t>
+      </w:r>
+    </w:p>
+    <w:p>
+      <w:pPr>
+        <w:pStyle w:val="ListParagraph"/>
+        <w:numPr>
+          <w:ilvl w:val="0"/>
+          <w:numId w:val="7"/>
+        </w:numPr>
+        <w:jc w:val="both"/>
+        <w:rPr>
+          <w:rFonts w:ascii="Times New Roman" w:hAnsi="Times New Roman" w:cs="Times New Roman"/>
+          <w:sz w:val="24"/>
+          <w:szCs w:val="24"/>
+        </w:rPr>
+      </w:pPr>
+      <w:r>
+        <w:rPr>
+          <w:rFonts w:ascii="Times New Roman" w:hAnsi="Times New Roman" w:cs="Times New Roman"/>
+          <w:sz w:val="24"/>
+          <w:szCs w:val="24"/>
+        </w:rPr>
+        <w:t>Excessive</w:t>
+      </w:r>
+      <w:r>
+        <w:rPr>
+          <w:rFonts w:ascii="Times New Roman" w:hAnsi="Times New Roman" w:cs="Times New Roman"/>
+          <w:sz w:val="24"/>
+          <w:szCs w:val="24"/>
+        </w:rPr>
+        <w:t xml:space="preserve"> detection time</w:t>
+      </w:r>
+      <w:r>
+        <w:rPr>
+          <w:rFonts w:ascii="Times New Roman" w:hAnsi="Times New Roman" w:cs="Times New Roman"/>
+          <w:sz w:val="24"/>
+          <w:szCs w:val="24"/>
+        </w:rPr>
+        <w:t>.</w:t>
+      </w:r>
+    </w:p>
+    <w:p>
+      <w:pPr>
+        <w:pStyle w:val="ListParagraph"/>
+        <w:numPr>
+          <w:ilvl w:val="0"/>
+          <w:numId w:val="7"/>
+        </w:numPr>
+        <w:jc w:val="both"/>
+        <w:rPr>
+          <w:rFonts w:ascii="Times New Roman" w:hAnsi="Times New Roman" w:cs="Times New Roman"/>
+          <w:sz w:val="24"/>
+          <w:szCs w:val="24"/>
+        </w:rPr>
+      </w:pPr>
+      <w:r>
+        <w:rPr>
+          <w:rFonts w:ascii="Times New Roman" w:hAnsi="Times New Roman" w:cs="Times New Roman"/>
+          <w:sz w:val="24"/>
+          <w:szCs w:val="24"/>
+        </w:rPr>
+        <w:t>Higher cost</w:t>
+      </w:r>
+    </w:p>
+    <w:p>
+      <w:pPr>
+        <w:pStyle w:val="ListParagraph"/>
+        <w:numPr>
+          <w:ilvl w:val="0"/>
+          <w:numId w:val="7"/>
+        </w:numPr>
+        <w:jc w:val="both"/>
+        <w:rPr>
+          <w:rFonts w:ascii="Times New Roman" w:hAnsi="Times New Roman" w:cs="Times New Roman"/>
+          <w:sz w:val="24"/>
+          <w:szCs w:val="24"/>
+          <w:lang w:val="es-MX"/>
+        </w:rPr>
+      </w:pPr>
+      <w:proofErr w:type="spellStart"/>
+      <w:r>
+        <w:rPr>
+          <w:rFonts w:ascii="Times New Roman" w:hAnsi="Times New Roman" w:cs="Times New Roman"/>
+          <w:sz w:val="24"/>
+          <w:szCs w:val="24"/>
+          <w:lang w:val="es-MX"/>
+        </w:rPr>
+        <w:t>Excessive</w:t>
+      </w:r>
+      <w:proofErr w:type="spellEnd"/>
+      <w:r>
+        <w:rPr>
+          <w:rFonts w:ascii="Times New Roman" w:hAnsi="Times New Roman" w:cs="Times New Roman"/>
+          <w:sz w:val="24"/>
+          <w:szCs w:val="24"/>
+          <w:lang w:val="es-MX"/>
+        </w:rPr>
+        <w:t xml:space="preserve"> </w:t>
+      </w:r>
+      <w:proofErr w:type="spellStart"/>
+      <w:r>
+        <w:rPr>
+          <w:rFonts w:ascii="Times New Roman" w:hAnsi="Times New Roman" w:cs="Times New Roman"/>
+          <w:sz w:val="24"/>
+          <w:szCs w:val="24"/>
+          <w:lang w:val="es-MX"/>
+        </w:rPr>
+        <w:t>coding</w:t>
+      </w:r>
+      <w:proofErr w:type="spellEnd"/>
+      <w:r>
+        <w:rPr>
+          <w:rFonts w:ascii="Times New Roman" w:hAnsi="Times New Roman" w:cs="Times New Roman"/>
+          <w:sz w:val="24"/>
+          <w:szCs w:val="24"/>
+          <w:lang w:val="es-MX"/>
+        </w:rPr>
+        <w:t xml:space="preserve"> (neural </w:t>
+      </w:r>
+      <w:proofErr w:type="spellStart"/>
+      <w:r>
+        <w:rPr>
+          <w:rFonts w:ascii="Times New Roman" w:hAnsi="Times New Roman" w:cs="Times New Roman"/>
+          <w:sz w:val="24"/>
+          <w:szCs w:val="24"/>
+          <w:lang w:val="es-MX"/>
+        </w:rPr>
+        <w:t>networks</w:t>
+      </w:r>
+      <w:proofErr w:type="spellEnd"/>
+      <w:r>
+        <w:rPr>
+          <w:rFonts w:ascii="Times New Roman" w:hAnsi="Times New Roman" w:cs="Times New Roman"/>
+          <w:sz w:val="24"/>
+          <w:szCs w:val="24"/>
+          <w:lang w:val="es-MX"/>
+        </w:rPr>
+        <w:t>)</w:t>
+      </w:r>
+    </w:p>
+    <w:p>
+      <w:pPr>
+        <w:pStyle w:val="ListParagraph"/>
+        <w:numPr>
+          <w:ilvl w:val="0"/>
+          <w:numId w:val="7"/>
+        </w:numPr>
+        <w:jc w:val="both"/>
+        <w:rPr>
+          <w:rFonts w:ascii="Times New Roman" w:hAnsi="Times New Roman" w:cs="Times New Roman"/>
+          <w:sz w:val="24"/>
+          <w:szCs w:val="24"/>
+        </w:rPr>
+      </w:pPr>
+      <w:r>
+        <w:rPr>
+          <w:rFonts w:ascii="Times New Roman" w:hAnsi="Times New Roman" w:cs="Times New Roman"/>
+          <w:sz w:val="24"/>
+          <w:szCs w:val="24"/>
+        </w:rPr>
+        <w:t xml:space="preserve">Use of paid </w:t>
+      </w:r>
+      <w:proofErr w:type="gramStart"/>
+      <w:r>
+        <w:rPr>
+          <w:rFonts w:ascii="Times New Roman" w:hAnsi="Times New Roman" w:cs="Times New Roman"/>
+          <w:sz w:val="24"/>
+          <w:szCs w:val="24"/>
+        </w:rPr>
+        <w:t>licenses</w:t>
+      </w:r>
+      <w:proofErr w:type="gramEnd"/>
+    </w:p>
+    <w:p>
+      <w:pPr>
+        <w:pStyle w:val="ListParagraph"/>
+        <w:numPr>
+          <w:ilvl w:val="0"/>
+          <w:numId w:val="7"/>
+        </w:numPr>
+        <w:jc w:val="both"/>
+        <w:rPr>
+          <w:rFonts w:ascii="Times New Roman" w:hAnsi="Times New Roman" w:cs="Times New Roman"/>
+          <w:sz w:val="24"/>
+          <w:szCs w:val="24"/>
+        </w:rPr>
+      </w:pPr>
+      <w:r>
+        <w:rPr>
+          <w:rFonts w:ascii="Times New Roman" w:hAnsi="Times New Roman" w:cs="Times New Roman"/>
+          <w:sz w:val="24"/>
+          <w:szCs w:val="24"/>
+        </w:rPr>
+        <w:t xml:space="preserve">Extra modules </w:t>
+      </w:r>
+      <w:proofErr w:type="gramStart"/>
+      <w:r>
+        <w:rPr>
+          <w:rFonts w:ascii="Times New Roman" w:hAnsi="Times New Roman" w:cs="Times New Roman"/>
+          <w:sz w:val="24"/>
+          <w:szCs w:val="24"/>
+        </w:rPr>
+        <w:t>required</w:t>
+      </w:r>
+      <w:proofErr w:type="gramEnd"/>
+    </w:p>
+    <w:p>
+      <w:pPr>
+        <w:jc w:val="both"/>
+        <w:rPr>
+          <w:rFonts w:ascii="Times New Roman" w:hAnsi="Times New Roman" w:cs="Times New Roman"/>
+          <w:sz w:val="24"/>
+          <w:szCs w:val="24"/>
+        </w:rPr>
+      </w:pPr>
+    </w:p>
+    <w:p>
+      <w:pPr>
+        <w:jc w:val="both"/>
+        <w:rPr>
+          <w:rFonts w:ascii="Times New Roman" w:hAnsi="Times New Roman" w:cs="Times New Roman"/>
+          <w:sz w:val="24"/>
+          <w:szCs w:val="24"/>
+        </w:rPr>
+      </w:pPr>
+    </w:p>
+    <w:p>
+      <w:pPr>
+        <w:jc w:val="both"/>
+        <w:rPr>
+          <w:rFonts w:ascii="Times New Roman" w:hAnsi="Times New Roman" w:cs="Times New Roman"/>
+          <w:sz w:val="24"/>
+          <w:szCs w:val="24"/>
+        </w:rPr>
+      </w:pPr>
+    </w:p>
+    <w:p>
+      <w:pPr>
+        <w:jc w:val="both"/>
+        <w:rPr>
+          <w:rFonts w:ascii="Times New Roman" w:hAnsi="Times New Roman" w:cs="Times New Roman"/>
+          <w:sz w:val="24"/>
+          <w:szCs w:val="24"/>
+        </w:rPr>
+      </w:pPr>
+      <w:r>
+        <w:rPr>
+          <w:rFonts w:ascii="Times New Roman" w:hAnsi="Times New Roman" w:cs="Times New Roman"/>
+          <w:sz w:val="24"/>
+          <w:szCs w:val="24"/>
+        </w:rPr>
+        <w:t xml:space="preserve"> </w:t>
+      </w:r>
+    </w:p>
+    <w:p>
+      <w:pPr>
+        <w:jc w:val="both"/>
+        <w:rPr>
+          <w:rFonts w:ascii="Times New Roman" w:hAnsi="Times New Roman" w:cs="Times New Roman"/>
+          <w:sz w:val="24"/>
+          <w:szCs w:val="24"/>
+        </w:rPr>
+      </w:pPr>
+    </w:p>
+    <w:p>
+      <w:pPr>
+        <w:jc w:val="both"/>
+        <w:rPr>
+          <w:rFonts w:ascii="Times New Roman" w:hAnsi="Times New Roman" w:cs="Times New Roman"/>
+          <w:sz w:val="24"/>
+          <w:szCs w:val="24"/>
+        </w:rPr>
+      </w:pPr>
+    </w:p>
+    <w:p>
+      <w:pPr>
+        <w:jc w:val="both"/>
+        <w:rPr>
+          <w:rFonts w:ascii="Times New Roman" w:hAnsi="Times New Roman" w:cs="Times New Roman"/>
+          <w:b/>
+          <w:bCs/>
+          <w:sz w:val="28"/>
+          <w:szCs w:val="28"/>
+        </w:rPr>
+      </w:pPr>
+    </w:p>
     <w:sectPr>
       <w:pgSz w:w="12240" w:h="15840"/>
       <w:pgMar w:top="1440" w:right="1440" w:bottom="1440" w:left="1440" w:header="720" w:footer="720" w:gutter="0"/>
@@ -6220,7 +9956,7 @@
 </file>
 
 <file path=word/numbering.xml><?xml version="1.0" encoding="utf-8"?>
-<w:numbering xmlns:wpc="http://schemas.microsoft.com/office/word/2010/wordprocessingCanvas" xmlns:cx="http://schemas.microsoft.com/office/drawing/2014/chartex" xmlns:cx1="http://schemas.microsoft.com/office/drawing/2015/9/8/chartex" xmlns:cx2="http://schemas.microsoft.com/office/drawing/2015/10/21/chartex" xmlns:cx3="http://schemas.microsoft.com/office/drawing/2016/5/9/chartex" xmlns:cx4="http://schemas.microsoft.com/office/drawing/2016/5/10/chartex" xmlns:cx5="http://schemas.microsoft.com/office/drawing/2016/5/11/chartex" xmlns:cx6="http://schemas.microsoft.com/office/drawing/2016/5/12/chartex" xmlns:cx7="http://schemas.microsoft.com/office/drawing/2016/5/13/chartex" xmlns:cx8="http://schemas.microsoft.com/office/drawing/2016/5/14/chartex" xmlns:mc="http://schemas.openxmlformats.org/markup-compatibility/2006" xmlns:aink="http://schemas.microsoft.com/office/drawing/2016/ink" xmlns:am3d="http://schemas.microsoft.com/office/drawing/2017/model3d" xmlns:o="urn:schemas-microsoft-com:office:office" xmlns:r="http://schemas.openxmlformats.org/officeDocument/2006/relationships" xmlns:m="http://schemas.openxmlformats.org/officeDocument/2006/math" xmlns:v="urn:schemas-microsoft-com:vml" xmlns:wp14="http://schemas.microsoft.com/office/word/2010/wordprocessingDrawing" xmlns:wp="http://schemas.openxmlformats.org/drawingml/2006/wordprocessingDrawing" xmlns:w10="urn:schemas-microsoft-com:office:word" xmlns:w="http://schemas.openxmlformats.org/wordprocessingml/2006/main" xmlns:w14="http://schemas.microsoft.com/office/word/2010/wordml" xmlns:w15="http://schemas.microsoft.com/office/word/2012/wordml" xmlns:w16cex="http://schemas.microsoft.com/office/word/2018/wordml/cex" xmlns:w16cid="http://schemas.microsoft.com/office/word/2016/wordml/cid" xmlns:w16="http://schemas.microsoft.com/office/word/2018/wordml" xmlns:w16se="http://schemas.microsoft.com/office/word/2015/wordml/symex" xmlns:wpg="http://schemas.microsoft.com/office/word/2010/wordprocessingGroup" xmlns:wpi="http://schemas.microsoft.com/office/word/2010/wordprocessingInk" xmlns:wne="http://schemas.microsoft.com/office/word/2006/wordml" xmlns:wps="http://schemas.microsoft.com/office/word/2010/wordprocessingShape" mc:Ignorable="w14 w15 w16se w16cid w16 w16cex wp14">
+<w:numbering xmlns:wpc="http://schemas.microsoft.com/office/word/2010/wordprocessingCanvas" xmlns:cx="http://schemas.microsoft.com/office/drawing/2014/chartex" xmlns:cx1="http://schemas.microsoft.com/office/drawing/2015/9/8/chartex" xmlns:cx2="http://schemas.microsoft.com/office/drawing/2015/10/21/chartex" xmlns:cx3="http://schemas.microsoft.com/office/drawing/2016/5/9/chartex" xmlns:cx4="http://schemas.microsoft.com/office/drawing/2016/5/10/chartex" xmlns:cx5="http://schemas.microsoft.com/office/drawing/2016/5/11/chartex" xmlns:cx6="http://schemas.microsoft.com/office/drawing/2016/5/12/chartex" xmlns:cx7="http://schemas.microsoft.com/office/drawing/2016/5/13/chartex" xmlns:cx8="http://schemas.microsoft.com/office/drawing/2016/5/14/chartex" xmlns:mc="http://schemas.openxmlformats.org/markup-compatibility/2006" xmlns:aink="http://schemas.microsoft.com/office/drawing/2016/ink" xmlns:am3d="http://schemas.microsoft.com/office/drawing/2017/model3d" xmlns:o="urn:schemas-microsoft-com:office:office" xmlns:r="http://schemas.openxmlformats.org/officeDocument/2006/relationships" xmlns:m="http://schemas.openxmlformats.org/officeDocument/2006/math" xmlns:v="urn:schemas-microsoft-com:vml" xmlns:wp14="http://schemas.microsoft.com/office/word/2010/wordprocessingDrawing" xmlns:wp="http://schemas.openxmlformats.org/drawingml/2006/wordprocessingDrawing" xmlns:w10="urn:schemas-microsoft-com:office:word" xmlns:w="http://schemas.openxmlformats.org/wordprocessingml/2006/main" xmlns:w14="http://schemas.microsoft.com/office/word/2010/wordml" xmlns:w15="http://schemas.microsoft.com/office/word/2012/wordml" xmlns:w16cex="http://schemas.microsoft.com/office/word/2018/wordml/cex" xmlns:w16cid="http://schemas.microsoft.com/office/word/2016/wordml/cid" xmlns:w16="http://schemas.microsoft.com/office/word/2018/wordml" xmlns:w16sdtdh="http://schemas.microsoft.com/office/word/2020/wordml/sdtdatahash" xmlns:w16se="http://schemas.microsoft.com/office/word/2015/wordml/symex" xmlns:wpg="http://schemas.microsoft.com/office/word/2010/wordprocessingGroup" xmlns:wpi="http://schemas.microsoft.com/office/word/2010/wordprocessingInk" xmlns:wne="http://schemas.microsoft.com/office/word/2006/wordml" xmlns:wps="http://schemas.microsoft.com/office/word/2010/wordprocessingShape" mc:Ignorable="w14 w15 w16se w16cid w16 w16cex w16sdtdh wp14">
   <w:abstractNum w:abstractNumId="0" w15:restartNumberingAfterBreak="0">
     <w:nsid w:val="0C430E2F"/>
     <w:multiLevelType w:val="hybridMultilevel"/>
@@ -6454,7 +10190,7 @@
   <w:abstractNum w:abstractNumId="2" w15:restartNumberingAfterBreak="0">
     <w:nsid w:val="2BE22D37"/>
     <w:multiLevelType w:val="hybridMultilevel"/>
-    <w:tmpl w:val="A5985D52"/>
+    <w:tmpl w:val="8504617A"/>
     <w:lvl w:ilvl="0" w:tplc="04090001">
       <w:start w:val="1"/>
       <w:numFmt w:val="bullet"/>
@@ -6918,7 +10654,7 @@
   <w:abstractNum w:abstractNumId="6" w15:restartNumberingAfterBreak="0">
     <w:nsid w:val="71AF1212"/>
     <w:multiLevelType w:val="hybridMultilevel"/>
-    <w:tmpl w:val="F4503E20"/>
+    <w:tmpl w:val="F1AAB01C"/>
     <w:lvl w:ilvl="0" w:tplc="04090001">
       <w:start w:val="1"/>
       <w:numFmt w:val="bullet"/>
@@ -7169,7 +10905,7 @@
 </file>
 
 <file path=word/styles.xml><?xml version="1.0" encoding="utf-8"?>
-<w:styles xmlns:mc="http://schemas.openxmlformats.org/markup-compatibility/2006" xmlns:r="http://schemas.openxmlformats.org/officeDocument/2006/relationships" xmlns:w="http://schemas.openxmlformats.org/wordprocessingml/2006/main" xmlns:w14="http://schemas.microsoft.com/office/word/2010/wordml" xmlns:w15="http://schemas.microsoft.com/office/word/2012/wordml" xmlns:w16cex="http://schemas.microsoft.com/office/word/2018/wordml/cex" xmlns:w16cid="http://schemas.microsoft.com/office/word/2016/wordml/cid" xmlns:w16="http://schemas.microsoft.com/office/word/2018/wordml" xmlns:w16se="http://schemas.microsoft.com/office/word/2015/wordml/symex" mc:Ignorable="w14 w15 w16se w16cid w16 w16cex">
+<w:styles xmlns:mc="http://schemas.openxmlformats.org/markup-compatibility/2006" xmlns:r="http://schemas.openxmlformats.org/officeDocument/2006/relationships" xmlns:w="http://schemas.openxmlformats.org/wordprocessingml/2006/main" xmlns:w14="http://schemas.microsoft.com/office/word/2010/wordml" xmlns:w15="http://schemas.microsoft.com/office/word/2012/wordml" xmlns:w16cex="http://schemas.microsoft.com/office/word/2018/wordml/cex" xmlns:w16cid="http://schemas.microsoft.com/office/word/2016/wordml/cid" xmlns:w16="http://schemas.microsoft.com/office/word/2018/wordml" xmlns:w16sdtdh="http://schemas.microsoft.com/office/word/2020/wordml/sdtdatahash" xmlns:w16se="http://schemas.microsoft.com/office/word/2015/wordml/symex" mc:Ignorable="w14 w15 w16se w16cid w16 w16cex w16sdtdh">
   <w:docDefaults>
     <w:rPrDefault>
       <w:rPr>

</xml_diff>